<commit_message>
Updated the Software Development Report
</commit_message>
<xml_diff>
--- a/docs/Software Development Report.docx
+++ b/docs/Software Development Report.docx
@@ -22,13 +22,40 @@
           <w:color w:val="000000" w:themeColor="text1"/>
         </w:rPr>
       </w:pPr>
+      <w:bookmarkStart w:id="0" w:name="_Toc196653336"/>
+      <w:bookmarkStart w:id="1" w:name="_Toc196653615"/>
+      <w:bookmarkStart w:id="2" w:name="_Toc196653639"/>
+      <w:bookmarkStart w:id="3" w:name="_Toc196653676"/>
+      <w:bookmarkStart w:id="4" w:name="_Toc196653710"/>
+      <w:bookmarkStart w:id="5" w:name="_Toc196653797"/>
+      <w:bookmarkStart w:id="6" w:name="_Toc196653870"/>
+      <w:bookmarkStart w:id="7" w:name="_Toc196653896"/>
+      <w:bookmarkStart w:id="8" w:name="_Toc196654136"/>
+      <w:bookmarkStart w:id="9" w:name="_Toc196665860"/>
       <w:r>
         <w:rPr>
           <w:rFonts w:ascii="Times New Roman" w:hAnsi="Times New Roman" w:cs="Times New Roman"/>
           <w:color w:val="000000" w:themeColor="text1"/>
         </w:rPr>
-        <w:t>Software Development Plan</w:t>
-      </w:r>
+        <w:t xml:space="preserve">Software Development </w:t>
+      </w:r>
+      <w:r>
+        <w:rPr>
+          <w:rFonts w:ascii="Times New Roman" w:hAnsi="Times New Roman" w:cs="Times New Roman"/>
+          <w:color w:val="000000" w:themeColor="text1"/>
+        </w:rPr>
+        <w:t>Report</w:t>
+      </w:r>
+      <w:bookmarkEnd w:id="0"/>
+      <w:bookmarkEnd w:id="1"/>
+      <w:bookmarkEnd w:id="2"/>
+      <w:bookmarkEnd w:id="3"/>
+      <w:bookmarkEnd w:id="4"/>
+      <w:bookmarkEnd w:id="5"/>
+      <w:bookmarkEnd w:id="6"/>
+      <w:bookmarkEnd w:id="7"/>
+      <w:bookmarkEnd w:id="8"/>
+      <w:bookmarkEnd w:id="9"/>
     </w:p>
     <w:p>
       <w:pPr>
@@ -39,6 +66,16 @@
           <w:color w:val="000000" w:themeColor="text1"/>
         </w:rPr>
       </w:pPr>
+      <w:bookmarkStart w:id="10" w:name="_Toc196653337"/>
+      <w:bookmarkStart w:id="11" w:name="_Toc196653616"/>
+      <w:bookmarkStart w:id="12" w:name="_Toc196653640"/>
+      <w:bookmarkStart w:id="13" w:name="_Toc196653677"/>
+      <w:bookmarkStart w:id="14" w:name="_Toc196653711"/>
+      <w:bookmarkStart w:id="15" w:name="_Toc196653798"/>
+      <w:bookmarkStart w:id="16" w:name="_Toc196653871"/>
+      <w:bookmarkStart w:id="17" w:name="_Toc196653897"/>
+      <w:bookmarkStart w:id="18" w:name="_Toc196654137"/>
+      <w:bookmarkStart w:id="19" w:name="_Toc196665861"/>
       <w:r>
         <w:rPr>
           <w:rFonts w:ascii="Times New Roman" w:hAnsi="Times New Roman" w:cs="Times New Roman"/>
@@ -46,6 +83,16 @@
         </w:rPr>
         <w:t>CS 3300-002 Spring 2025</w:t>
       </w:r>
+      <w:bookmarkEnd w:id="10"/>
+      <w:bookmarkEnd w:id="11"/>
+      <w:bookmarkEnd w:id="12"/>
+      <w:bookmarkEnd w:id="13"/>
+      <w:bookmarkEnd w:id="14"/>
+      <w:bookmarkEnd w:id="15"/>
+      <w:bookmarkEnd w:id="16"/>
+      <w:bookmarkEnd w:id="17"/>
+      <w:bookmarkEnd w:id="18"/>
+      <w:bookmarkEnd w:id="19"/>
     </w:p>
     <w:p>
       <w:pPr>
@@ -181,33 +228,16 @@
       </w:pPr>
     </w:p>
     <w:p>
-      <w:pPr>
+      <w:r>
+        <w:br/>
+      </w:r>
+      <w:r>
         <w:rPr>
           <w:rFonts w:ascii="Segoe UI Symbol" w:hAnsi="Segoe UI Symbol" w:cs="Segoe UI Symbol"/>
         </w:rPr>
-      </w:pPr>
-    </w:p>
-    <w:p>
-      <w:r>
-        <w:rPr>
-          <w:rFonts w:ascii="Segoe UI Symbol" w:hAnsi="Segoe UI Symbol" w:cs="Segoe UI Symbol"/>
-        </w:rPr>
-        <w:lastRenderedPageBreak/>
         <w:t>➢</w:t>
       </w:r>
       <w:r>
-        <w:t xml:space="preserve"> Software Development Report (Technical Document)</w:t>
-      </w:r>
-      <w:r>
-        <w:br/>
-      </w:r>
-      <w:r>
-        <w:rPr>
-          <w:rFonts w:ascii="Segoe UI Symbol" w:hAnsi="Segoe UI Symbol" w:cs="Segoe UI Symbol"/>
-        </w:rPr>
-        <w:t>➢</w:t>
-      </w:r>
-      <w:r>
         <w:t xml:space="preserve"> What </w:t>
       </w:r>
       <w:proofErr w:type="gramStart"/>
@@ -220,19 +250,910 @@
       </w:r>
     </w:p>
     <w:p/>
-    <w:p>
-      <w:pPr>
+    <w:p/>
+    <w:sdt>
+      <w:sdtPr>
+        <w:rPr>
+          <w:rFonts w:ascii="Times New Roman" w:hAnsi="Times New Roman" w:cs="Times New Roman"/>
+        </w:rPr>
+        <w:id w:val="-669710598"/>
+        <w:docPartObj>
+          <w:docPartGallery w:val="Table of Contents"/>
+          <w:docPartUnique/>
+        </w:docPartObj>
+      </w:sdtPr>
+      <w:sdtEndPr>
+        <w:rPr>
+          <w:rFonts w:eastAsiaTheme="minorHAnsi"/>
+          <w:noProof/>
+          <w:color w:val="auto"/>
+          <w:kern w:val="2"/>
+          <w:sz w:val="24"/>
+          <w:szCs w:val="24"/>
+          <w14:ligatures w14:val="standardContextual"/>
+        </w:rPr>
+      </w:sdtEndPr>
+      <w:sdtContent>
+        <w:p>
+          <w:pPr>
+            <w:pStyle w:val="TOCHeading"/>
+            <w:rPr>
+              <w:rFonts w:ascii="Times New Roman" w:hAnsi="Times New Roman" w:cs="Times New Roman"/>
+              <w:color w:val="000000" w:themeColor="text1"/>
+            </w:rPr>
+          </w:pPr>
+          <w:r>
+            <w:rPr>
+              <w:rFonts w:ascii="Times New Roman" w:hAnsi="Times New Roman" w:cs="Times New Roman"/>
+              <w:color w:val="000000" w:themeColor="text1"/>
+            </w:rPr>
+            <w:t>Table of Contents</w:t>
+          </w:r>
+        </w:p>
+        <w:p>
+          <w:pPr>
+            <w:pStyle w:val="TOC1"/>
+            <w:tabs>
+              <w:tab w:val="right" w:leader="dot" w:pos="9350"/>
+            </w:tabs>
+            <w:rPr>
+              <w:rFonts w:eastAsiaTheme="minorEastAsia"/>
+              <w:b w:val="0"/>
+              <w:bCs w:val="0"/>
+              <w:i w:val="0"/>
+              <w:iCs w:val="0"/>
+              <w:noProof/>
+            </w:rPr>
+          </w:pPr>
+          <w:r>
+            <w:rPr>
+              <w:rFonts w:ascii="Times New Roman" w:hAnsi="Times New Roman" w:cs="Times New Roman"/>
+              <w:b w:val="0"/>
+              <w:bCs w:val="0"/>
+            </w:rPr>
+            <w:fldChar w:fldCharType="begin"/>
+          </w:r>
+          <w:r>
+            <w:rPr>
+              <w:rFonts w:ascii="Times New Roman" w:hAnsi="Times New Roman" w:cs="Times New Roman"/>
+            </w:rPr>
+            <w:instrText xml:space="preserve"> TOC \o "1-3" \h \z \u </w:instrText>
+          </w:r>
+          <w:r>
+            <w:rPr>
+              <w:rFonts w:ascii="Times New Roman" w:hAnsi="Times New Roman" w:cs="Times New Roman"/>
+              <w:b w:val="0"/>
+              <w:bCs w:val="0"/>
+            </w:rPr>
+            <w:fldChar w:fldCharType="separate"/>
+          </w:r>
+          <w:hyperlink w:anchor="_Toc196665860" w:history="1">
+            <w:r>
+              <w:rPr>
+                <w:rStyle w:val="Hyperlink"/>
+                <w:rFonts w:ascii="Times New Roman" w:hAnsi="Times New Roman" w:cs="Times New Roman"/>
+                <w:noProof/>
+              </w:rPr>
+              <w:t>Software Development Report</w:t>
+            </w:r>
+            <w:r>
+              <w:rPr>
+                <w:noProof/>
+                <w:webHidden/>
+              </w:rPr>
+              <w:tab/>
+            </w:r>
+            <w:r>
+              <w:rPr>
+                <w:noProof/>
+                <w:webHidden/>
+              </w:rPr>
+              <w:fldChar w:fldCharType="begin"/>
+            </w:r>
+            <w:r>
+              <w:rPr>
+                <w:noProof/>
+                <w:webHidden/>
+              </w:rPr>
+              <w:instrText xml:space="preserve"> PAGEREF _Toc196665860 \h </w:instrText>
+            </w:r>
+            <w:r>
+              <w:rPr>
+                <w:noProof/>
+                <w:webHidden/>
+              </w:rPr>
+            </w:r>
+            <w:r>
+              <w:rPr>
+                <w:noProof/>
+                <w:webHidden/>
+              </w:rPr>
+              <w:fldChar w:fldCharType="separate"/>
+            </w:r>
+            <w:r>
+              <w:rPr>
+                <w:noProof/>
+                <w:webHidden/>
+              </w:rPr>
+              <w:t>1</w:t>
+            </w:r>
+            <w:r>
+              <w:rPr>
+                <w:noProof/>
+                <w:webHidden/>
+              </w:rPr>
+              <w:fldChar w:fldCharType="end"/>
+            </w:r>
+          </w:hyperlink>
+        </w:p>
+        <w:p>
+          <w:pPr>
+            <w:pStyle w:val="TOC2"/>
+            <w:tabs>
+              <w:tab w:val="right" w:leader="dot" w:pos="9350"/>
+            </w:tabs>
+            <w:rPr>
+              <w:rFonts w:eastAsiaTheme="minorEastAsia"/>
+              <w:b w:val="0"/>
+              <w:bCs w:val="0"/>
+              <w:noProof/>
+              <w:sz w:val="24"/>
+              <w:szCs w:val="24"/>
+            </w:rPr>
+          </w:pPr>
+          <w:hyperlink w:anchor="_Toc196665861" w:history="1">
+            <w:r>
+              <w:rPr>
+                <w:rStyle w:val="Hyperlink"/>
+                <w:rFonts w:ascii="Times New Roman" w:hAnsi="Times New Roman" w:cs="Times New Roman"/>
+                <w:noProof/>
+              </w:rPr>
+              <w:t>CS 3300-002 Spring 2025</w:t>
+            </w:r>
+            <w:r>
+              <w:rPr>
+                <w:noProof/>
+                <w:webHidden/>
+              </w:rPr>
+              <w:tab/>
+            </w:r>
+            <w:r>
+              <w:rPr>
+                <w:noProof/>
+                <w:webHidden/>
+              </w:rPr>
+              <w:fldChar w:fldCharType="begin"/>
+            </w:r>
+            <w:r>
+              <w:rPr>
+                <w:noProof/>
+                <w:webHidden/>
+              </w:rPr>
+              <w:instrText xml:space="preserve"> PAGEREF _Toc196665861 \h </w:instrText>
+            </w:r>
+            <w:r>
+              <w:rPr>
+                <w:noProof/>
+                <w:webHidden/>
+              </w:rPr>
+            </w:r>
+            <w:r>
+              <w:rPr>
+                <w:noProof/>
+                <w:webHidden/>
+              </w:rPr>
+              <w:fldChar w:fldCharType="separate"/>
+            </w:r>
+            <w:r>
+              <w:rPr>
+                <w:noProof/>
+                <w:webHidden/>
+              </w:rPr>
+              <w:t>1</w:t>
+            </w:r>
+            <w:r>
+              <w:rPr>
+                <w:noProof/>
+                <w:webHidden/>
+              </w:rPr>
+              <w:fldChar w:fldCharType="end"/>
+            </w:r>
+          </w:hyperlink>
+        </w:p>
+        <w:p>
+          <w:pPr>
+            <w:pStyle w:val="TOC2"/>
+            <w:tabs>
+              <w:tab w:val="right" w:leader="dot" w:pos="9350"/>
+            </w:tabs>
+            <w:rPr>
+              <w:rFonts w:eastAsiaTheme="minorEastAsia"/>
+              <w:b w:val="0"/>
+              <w:bCs w:val="0"/>
+              <w:noProof/>
+              <w:sz w:val="24"/>
+              <w:szCs w:val="24"/>
+            </w:rPr>
+          </w:pPr>
+          <w:hyperlink w:anchor="_Toc196665862" w:history="1">
+            <w:r>
+              <w:rPr>
+                <w:rStyle w:val="Hyperlink"/>
+                <w:rFonts w:ascii="Times New Roman" w:hAnsi="Times New Roman" w:cs="Times New Roman"/>
+                <w:noProof/>
+              </w:rPr>
+              <w:t>Introduction</w:t>
+            </w:r>
+            <w:r>
+              <w:rPr>
+                <w:noProof/>
+                <w:webHidden/>
+              </w:rPr>
+              <w:tab/>
+            </w:r>
+            <w:r>
+              <w:rPr>
+                <w:noProof/>
+                <w:webHidden/>
+              </w:rPr>
+              <w:fldChar w:fldCharType="begin"/>
+            </w:r>
+            <w:r>
+              <w:rPr>
+                <w:noProof/>
+                <w:webHidden/>
+              </w:rPr>
+              <w:instrText xml:space="preserve"> PAGEREF _Toc196665862 \h </w:instrText>
+            </w:r>
+            <w:r>
+              <w:rPr>
+                <w:noProof/>
+                <w:webHidden/>
+              </w:rPr>
+            </w:r>
+            <w:r>
+              <w:rPr>
+                <w:noProof/>
+                <w:webHidden/>
+              </w:rPr>
+              <w:fldChar w:fldCharType="separate"/>
+            </w:r>
+            <w:r>
+              <w:rPr>
+                <w:noProof/>
+                <w:webHidden/>
+              </w:rPr>
+              <w:t>2</w:t>
+            </w:r>
+            <w:r>
+              <w:rPr>
+                <w:noProof/>
+                <w:webHidden/>
+              </w:rPr>
+              <w:fldChar w:fldCharType="end"/>
+            </w:r>
+          </w:hyperlink>
+        </w:p>
+        <w:p>
+          <w:pPr>
+            <w:pStyle w:val="TOC2"/>
+            <w:tabs>
+              <w:tab w:val="right" w:leader="dot" w:pos="9350"/>
+            </w:tabs>
+            <w:rPr>
+              <w:rFonts w:eastAsiaTheme="minorEastAsia"/>
+              <w:b w:val="0"/>
+              <w:bCs w:val="0"/>
+              <w:noProof/>
+              <w:sz w:val="24"/>
+              <w:szCs w:val="24"/>
+            </w:rPr>
+          </w:pPr>
+          <w:hyperlink w:anchor="_Toc196665863" w:history="1">
+            <w:r>
+              <w:rPr>
+                <w:rStyle w:val="Hyperlink"/>
+                <w:rFonts w:ascii="Times New Roman" w:hAnsi="Times New Roman" w:cs="Times New Roman"/>
+                <w:noProof/>
+              </w:rPr>
+              <w:t>Development Process</w:t>
+            </w:r>
+            <w:r>
+              <w:rPr>
+                <w:noProof/>
+                <w:webHidden/>
+              </w:rPr>
+              <w:tab/>
+            </w:r>
+            <w:r>
+              <w:rPr>
+                <w:noProof/>
+                <w:webHidden/>
+              </w:rPr>
+              <w:fldChar w:fldCharType="begin"/>
+            </w:r>
+            <w:r>
+              <w:rPr>
+                <w:noProof/>
+                <w:webHidden/>
+              </w:rPr>
+              <w:instrText xml:space="preserve"> PAGEREF _Toc196665863 \h </w:instrText>
+            </w:r>
+            <w:r>
+              <w:rPr>
+                <w:noProof/>
+                <w:webHidden/>
+              </w:rPr>
+            </w:r>
+            <w:r>
+              <w:rPr>
+                <w:noProof/>
+                <w:webHidden/>
+              </w:rPr>
+              <w:fldChar w:fldCharType="separate"/>
+            </w:r>
+            <w:r>
+              <w:rPr>
+                <w:noProof/>
+                <w:webHidden/>
+              </w:rPr>
+              <w:t>3</w:t>
+            </w:r>
+            <w:r>
+              <w:rPr>
+                <w:noProof/>
+                <w:webHidden/>
+              </w:rPr>
+              <w:fldChar w:fldCharType="end"/>
+            </w:r>
+          </w:hyperlink>
+        </w:p>
+        <w:p>
+          <w:pPr>
+            <w:pStyle w:val="TOC3"/>
+            <w:tabs>
+              <w:tab w:val="right" w:leader="dot" w:pos="9350"/>
+            </w:tabs>
+            <w:rPr>
+              <w:rFonts w:eastAsiaTheme="minorEastAsia"/>
+              <w:noProof/>
+              <w:sz w:val="24"/>
+              <w:szCs w:val="24"/>
+            </w:rPr>
+          </w:pPr>
+          <w:hyperlink w:anchor="_Toc196665864" w:history="1">
+            <w:r>
+              <w:rPr>
+                <w:rStyle w:val="Hyperlink"/>
+                <w:rFonts w:ascii="Times New Roman" w:hAnsi="Times New Roman" w:cs="Times New Roman"/>
+                <w:noProof/>
+              </w:rPr>
+              <w:t>Time Tables</w:t>
+            </w:r>
+            <w:r>
+              <w:rPr>
+                <w:noProof/>
+                <w:webHidden/>
+              </w:rPr>
+              <w:tab/>
+            </w:r>
+            <w:r>
+              <w:rPr>
+                <w:noProof/>
+                <w:webHidden/>
+              </w:rPr>
+              <w:fldChar w:fldCharType="begin"/>
+            </w:r>
+            <w:r>
+              <w:rPr>
+                <w:noProof/>
+                <w:webHidden/>
+              </w:rPr>
+              <w:instrText xml:space="preserve"> PAGEREF _Toc196665864 \h </w:instrText>
+            </w:r>
+            <w:r>
+              <w:rPr>
+                <w:noProof/>
+                <w:webHidden/>
+              </w:rPr>
+            </w:r>
+            <w:r>
+              <w:rPr>
+                <w:noProof/>
+                <w:webHidden/>
+              </w:rPr>
+              <w:fldChar w:fldCharType="separate"/>
+            </w:r>
+            <w:r>
+              <w:rPr>
+                <w:noProof/>
+                <w:webHidden/>
+              </w:rPr>
+              <w:t>3</w:t>
+            </w:r>
+            <w:r>
+              <w:rPr>
+                <w:noProof/>
+                <w:webHidden/>
+              </w:rPr>
+              <w:fldChar w:fldCharType="end"/>
+            </w:r>
+          </w:hyperlink>
+        </w:p>
+        <w:p>
+          <w:pPr>
+            <w:pStyle w:val="TOC2"/>
+            <w:tabs>
+              <w:tab w:val="right" w:leader="dot" w:pos="9350"/>
+            </w:tabs>
+            <w:rPr>
+              <w:rFonts w:eastAsiaTheme="minorEastAsia"/>
+              <w:b w:val="0"/>
+              <w:bCs w:val="0"/>
+              <w:noProof/>
+              <w:sz w:val="24"/>
+              <w:szCs w:val="24"/>
+            </w:rPr>
+          </w:pPr>
+          <w:hyperlink w:anchor="_Toc196665865" w:history="1">
+            <w:r>
+              <w:rPr>
+                <w:rStyle w:val="Hyperlink"/>
+                <w:rFonts w:ascii="Times New Roman" w:hAnsi="Times New Roman" w:cs="Times New Roman"/>
+                <w:noProof/>
+              </w:rPr>
+              <w:t>Architecture and Design</w:t>
+            </w:r>
+            <w:r>
+              <w:rPr>
+                <w:noProof/>
+                <w:webHidden/>
+              </w:rPr>
+              <w:tab/>
+            </w:r>
+            <w:r>
+              <w:rPr>
+                <w:noProof/>
+                <w:webHidden/>
+              </w:rPr>
+              <w:fldChar w:fldCharType="begin"/>
+            </w:r>
+            <w:r>
+              <w:rPr>
+                <w:noProof/>
+                <w:webHidden/>
+              </w:rPr>
+              <w:instrText xml:space="preserve"> PAGEREF _Toc196665865 \h </w:instrText>
+            </w:r>
+            <w:r>
+              <w:rPr>
+                <w:noProof/>
+                <w:webHidden/>
+              </w:rPr>
+            </w:r>
+            <w:r>
+              <w:rPr>
+                <w:noProof/>
+                <w:webHidden/>
+              </w:rPr>
+              <w:fldChar w:fldCharType="separate"/>
+            </w:r>
+            <w:r>
+              <w:rPr>
+                <w:noProof/>
+                <w:webHidden/>
+              </w:rPr>
+              <w:t>5</w:t>
+            </w:r>
+            <w:r>
+              <w:rPr>
+                <w:noProof/>
+                <w:webHidden/>
+              </w:rPr>
+              <w:fldChar w:fldCharType="end"/>
+            </w:r>
+          </w:hyperlink>
+        </w:p>
+        <w:p>
+          <w:pPr>
+            <w:pStyle w:val="TOC3"/>
+            <w:tabs>
+              <w:tab w:val="right" w:leader="dot" w:pos="9350"/>
+            </w:tabs>
+            <w:rPr>
+              <w:rFonts w:eastAsiaTheme="minorEastAsia"/>
+              <w:noProof/>
+              <w:sz w:val="24"/>
+              <w:szCs w:val="24"/>
+            </w:rPr>
+          </w:pPr>
+          <w:hyperlink w:anchor="_Toc196665866" w:history="1">
+            <w:r>
+              <w:rPr>
+                <w:rStyle w:val="Hyperlink"/>
+                <w:rFonts w:ascii="Times New Roman" w:hAnsi="Times New Roman" w:cs="Times New Roman"/>
+                <w:noProof/>
+              </w:rPr>
+              <w:t>Architecture</w:t>
+            </w:r>
+            <w:r>
+              <w:rPr>
+                <w:noProof/>
+                <w:webHidden/>
+              </w:rPr>
+              <w:tab/>
+            </w:r>
+            <w:r>
+              <w:rPr>
+                <w:noProof/>
+                <w:webHidden/>
+              </w:rPr>
+              <w:fldChar w:fldCharType="begin"/>
+            </w:r>
+            <w:r>
+              <w:rPr>
+                <w:noProof/>
+                <w:webHidden/>
+              </w:rPr>
+              <w:instrText xml:space="preserve"> PAGEREF _Toc196665866 \h </w:instrText>
+            </w:r>
+            <w:r>
+              <w:rPr>
+                <w:noProof/>
+                <w:webHidden/>
+              </w:rPr>
+            </w:r>
+            <w:r>
+              <w:rPr>
+                <w:noProof/>
+                <w:webHidden/>
+              </w:rPr>
+              <w:fldChar w:fldCharType="separate"/>
+            </w:r>
+            <w:r>
+              <w:rPr>
+                <w:noProof/>
+                <w:webHidden/>
+              </w:rPr>
+              <w:t>5</w:t>
+            </w:r>
+            <w:r>
+              <w:rPr>
+                <w:noProof/>
+                <w:webHidden/>
+              </w:rPr>
+              <w:fldChar w:fldCharType="end"/>
+            </w:r>
+          </w:hyperlink>
+        </w:p>
+        <w:p>
+          <w:pPr>
+            <w:pStyle w:val="TOC3"/>
+            <w:tabs>
+              <w:tab w:val="right" w:leader="dot" w:pos="9350"/>
+            </w:tabs>
+            <w:rPr>
+              <w:rFonts w:eastAsiaTheme="minorEastAsia"/>
+              <w:noProof/>
+              <w:sz w:val="24"/>
+              <w:szCs w:val="24"/>
+            </w:rPr>
+          </w:pPr>
+          <w:hyperlink w:anchor="_Toc196665867" w:history="1">
+            <w:r>
+              <w:rPr>
+                <w:rStyle w:val="Hyperlink"/>
+                <w:rFonts w:ascii="Times New Roman" w:hAnsi="Times New Roman" w:cs="Times New Roman"/>
+                <w:noProof/>
+              </w:rPr>
+              <w:t>Software Design</w:t>
+            </w:r>
+            <w:r>
+              <w:rPr>
+                <w:noProof/>
+                <w:webHidden/>
+              </w:rPr>
+              <w:tab/>
+            </w:r>
+            <w:r>
+              <w:rPr>
+                <w:noProof/>
+                <w:webHidden/>
+              </w:rPr>
+              <w:fldChar w:fldCharType="begin"/>
+            </w:r>
+            <w:r>
+              <w:rPr>
+                <w:noProof/>
+                <w:webHidden/>
+              </w:rPr>
+              <w:instrText xml:space="preserve"> PAGEREF _Toc196665867 \h </w:instrText>
+            </w:r>
+            <w:r>
+              <w:rPr>
+                <w:noProof/>
+                <w:webHidden/>
+              </w:rPr>
+            </w:r>
+            <w:r>
+              <w:rPr>
+                <w:noProof/>
+                <w:webHidden/>
+              </w:rPr>
+              <w:fldChar w:fldCharType="separate"/>
+            </w:r>
+            <w:r>
+              <w:rPr>
+                <w:noProof/>
+                <w:webHidden/>
+              </w:rPr>
+              <w:t>6</w:t>
+            </w:r>
+            <w:r>
+              <w:rPr>
+                <w:noProof/>
+                <w:webHidden/>
+              </w:rPr>
+              <w:fldChar w:fldCharType="end"/>
+            </w:r>
+          </w:hyperlink>
+        </w:p>
+        <w:p>
+          <w:pPr>
+            <w:pStyle w:val="TOC2"/>
+            <w:tabs>
+              <w:tab w:val="right" w:leader="dot" w:pos="9350"/>
+            </w:tabs>
+            <w:rPr>
+              <w:rFonts w:eastAsiaTheme="minorEastAsia"/>
+              <w:b w:val="0"/>
+              <w:bCs w:val="0"/>
+              <w:noProof/>
+              <w:sz w:val="24"/>
+              <w:szCs w:val="24"/>
+            </w:rPr>
+          </w:pPr>
+          <w:hyperlink w:anchor="_Toc196665868" w:history="1">
+            <w:r>
+              <w:rPr>
+                <w:rStyle w:val="Hyperlink"/>
+                <w:rFonts w:ascii="Times New Roman" w:hAnsi="Times New Roman" w:cs="Times New Roman"/>
+                <w:noProof/>
+              </w:rPr>
+              <w:t>Metrics</w:t>
+            </w:r>
+            <w:r>
+              <w:rPr>
+                <w:noProof/>
+                <w:webHidden/>
+              </w:rPr>
+              <w:tab/>
+            </w:r>
+            <w:r>
+              <w:rPr>
+                <w:noProof/>
+                <w:webHidden/>
+              </w:rPr>
+              <w:fldChar w:fldCharType="begin"/>
+            </w:r>
+            <w:r>
+              <w:rPr>
+                <w:noProof/>
+                <w:webHidden/>
+              </w:rPr>
+              <w:instrText xml:space="preserve"> PAGEREF _Toc196665868 \h </w:instrText>
+            </w:r>
+            <w:r>
+              <w:rPr>
+                <w:noProof/>
+                <w:webHidden/>
+              </w:rPr>
+            </w:r>
+            <w:r>
+              <w:rPr>
+                <w:noProof/>
+                <w:webHidden/>
+              </w:rPr>
+              <w:fldChar w:fldCharType="separate"/>
+            </w:r>
+            <w:r>
+              <w:rPr>
+                <w:noProof/>
+                <w:webHidden/>
+              </w:rPr>
+              <w:t>8</w:t>
+            </w:r>
+            <w:r>
+              <w:rPr>
+                <w:noProof/>
+                <w:webHidden/>
+              </w:rPr>
+              <w:fldChar w:fldCharType="end"/>
+            </w:r>
+          </w:hyperlink>
+        </w:p>
+        <w:p>
+          <w:pPr>
+            <w:pStyle w:val="TOC3"/>
+            <w:tabs>
+              <w:tab w:val="right" w:leader="dot" w:pos="9350"/>
+            </w:tabs>
+            <w:rPr>
+              <w:rFonts w:eastAsiaTheme="minorEastAsia"/>
+              <w:noProof/>
+              <w:sz w:val="24"/>
+              <w:szCs w:val="24"/>
+            </w:rPr>
+          </w:pPr>
+          <w:hyperlink w:anchor="_Toc196665869" w:history="1">
+            <w:r>
+              <w:rPr>
+                <w:rStyle w:val="Hyperlink"/>
+                <w:noProof/>
+              </w:rPr>
+              <w:t>Languages</w:t>
+            </w:r>
+            <w:r>
+              <w:rPr>
+                <w:noProof/>
+                <w:webHidden/>
+              </w:rPr>
+              <w:tab/>
+            </w:r>
+            <w:r>
+              <w:rPr>
+                <w:noProof/>
+                <w:webHidden/>
+              </w:rPr>
+              <w:fldChar w:fldCharType="begin"/>
+            </w:r>
+            <w:r>
+              <w:rPr>
+                <w:noProof/>
+                <w:webHidden/>
+              </w:rPr>
+              <w:instrText xml:space="preserve"> PAGEREF _Toc196665869 \h </w:instrText>
+            </w:r>
+            <w:r>
+              <w:rPr>
+                <w:noProof/>
+                <w:webHidden/>
+              </w:rPr>
+            </w:r>
+            <w:r>
+              <w:rPr>
+                <w:noProof/>
+                <w:webHidden/>
+              </w:rPr>
+              <w:fldChar w:fldCharType="separate"/>
+            </w:r>
+            <w:r>
+              <w:rPr>
+                <w:noProof/>
+                <w:webHidden/>
+              </w:rPr>
+              <w:t>8</w:t>
+            </w:r>
+            <w:r>
+              <w:rPr>
+                <w:noProof/>
+                <w:webHidden/>
+              </w:rPr>
+              <w:fldChar w:fldCharType="end"/>
+            </w:r>
+          </w:hyperlink>
+        </w:p>
+        <w:p>
+          <w:pPr>
+            <w:pStyle w:val="TOC3"/>
+            <w:tabs>
+              <w:tab w:val="right" w:leader="dot" w:pos="9350"/>
+            </w:tabs>
+            <w:rPr>
+              <w:rFonts w:eastAsiaTheme="minorEastAsia"/>
+              <w:noProof/>
+              <w:sz w:val="24"/>
+              <w:szCs w:val="24"/>
+            </w:rPr>
+          </w:pPr>
+          <w:hyperlink w:anchor="_Toc196665870" w:history="1">
+            <w:r>
+              <w:rPr>
+                <w:rStyle w:val="Hyperlink"/>
+                <w:rFonts w:ascii="Times New Roman" w:hAnsi="Times New Roman" w:cs="Times New Roman"/>
+                <w:noProof/>
+              </w:rPr>
+              <w:t>Load Times</w:t>
+            </w:r>
+            <w:r>
+              <w:rPr>
+                <w:noProof/>
+                <w:webHidden/>
+              </w:rPr>
+              <w:tab/>
+            </w:r>
+            <w:r>
+              <w:rPr>
+                <w:noProof/>
+                <w:webHidden/>
+              </w:rPr>
+              <w:fldChar w:fldCharType="begin"/>
+            </w:r>
+            <w:r>
+              <w:rPr>
+                <w:noProof/>
+                <w:webHidden/>
+              </w:rPr>
+              <w:instrText xml:space="preserve"> PAGEREF _Toc196665870 \h </w:instrText>
+            </w:r>
+            <w:r>
+              <w:rPr>
+                <w:noProof/>
+                <w:webHidden/>
+              </w:rPr>
+            </w:r>
+            <w:r>
+              <w:rPr>
+                <w:noProof/>
+                <w:webHidden/>
+              </w:rPr>
+              <w:fldChar w:fldCharType="separate"/>
+            </w:r>
+            <w:r>
+              <w:rPr>
+                <w:noProof/>
+                <w:webHidden/>
+              </w:rPr>
+              <w:t>9</w:t>
+            </w:r>
+            <w:r>
+              <w:rPr>
+                <w:noProof/>
+                <w:webHidden/>
+              </w:rPr>
+              <w:fldChar w:fldCharType="end"/>
+            </w:r>
+          </w:hyperlink>
+        </w:p>
+        <w:p>
+          <w:pPr>
+            <w:rPr>
+              <w:rFonts w:ascii="Times New Roman" w:hAnsi="Times New Roman" w:cs="Times New Roman"/>
+            </w:rPr>
+          </w:pPr>
+          <w:r>
+            <w:rPr>
+              <w:rFonts w:ascii="Times New Roman" w:hAnsi="Times New Roman" w:cs="Times New Roman"/>
+              <w:b/>
+              <w:bCs/>
+              <w:noProof/>
+            </w:rPr>
+            <w:fldChar w:fldCharType="end"/>
+          </w:r>
+        </w:p>
+      </w:sdtContent>
+    </w:sdt>
+    <w:p/>
+    <w:p/>
+    <w:p/>
+    <w:p>
+      <w:pPr>
+        <w:pStyle w:val="Heading2"/>
         <w:jc w:val="center"/>
         <w:rPr>
           <w:rFonts w:ascii="Times New Roman" w:hAnsi="Times New Roman" w:cs="Times New Roman"/>
-        </w:rPr>
-      </w:pPr>
-      <w:r>
-        <w:rPr>
-          <w:rFonts w:ascii="Times New Roman" w:hAnsi="Times New Roman" w:cs="Times New Roman"/>
+          <w:color w:val="000000" w:themeColor="text1"/>
+        </w:rPr>
+      </w:pPr>
+      <w:bookmarkStart w:id="20" w:name="_Toc196665862"/>
+      <w:r>
+        <w:rPr>
+          <w:rFonts w:ascii="Times New Roman" w:hAnsi="Times New Roman" w:cs="Times New Roman"/>
+          <w:color w:val="000000" w:themeColor="text1"/>
         </w:rPr>
         <w:t>Introduction</w:t>
       </w:r>
+      <w:bookmarkEnd w:id="20"/>
     </w:p>
     <w:p>
       <w:pPr>
@@ -252,11 +1173,191 @@
         <w:rPr>
           <w:rFonts w:ascii="Times New Roman" w:hAnsi="Times New Roman" w:cs="Times New Roman"/>
         </w:rPr>
-        <w:t xml:space="preserve">degree graduates and holders continues to rise in contemporary times, and the process of making oneself stand out to potential employers is starting to become less of an extracurricular and more of a requirement. A portfolio website can accomplish this while giving an employer a window into the life and work of an employee that they may be screening for a job. A portfolio website can contain biographical information, as well as built-in or links to projects that an employee has completed or participated in. In essence, a portfolio website allows a person to show off their personal skills to anybody who may be interested in more information about them. </w:t>
-      </w:r>
-    </w:p>
-    <w:p>
-      <w:pPr>
+        <w:t xml:space="preserve">degree graduates and holders continues to rise in contemporary times, and the process of making oneself stand out to potential employers is starting to become less of an extracurricular and more of a requirement. A portfolio website can accomplish this while giving an employer a window into the life and work of an employee that they may be screening for a job. A portfolio website can contain biographical information, as well as built-in or links to projects that an employee has completed or </w:t>
+      </w:r>
+      <w:r>
+        <w:rPr>
+          <w:rFonts w:ascii="Times New Roman" w:hAnsi="Times New Roman" w:cs="Times New Roman"/>
+        </w:rPr>
+        <w:lastRenderedPageBreak/>
+        <w:t xml:space="preserve">participated in. In essence, a portfolio website allows a person to show off their personal skills to anybody who may be interested in more information about them. </w:t>
+      </w:r>
+    </w:p>
+    <w:p>
+      <w:pPr>
+        <w:pStyle w:val="Heading2"/>
+        <w:jc w:val="center"/>
+        <w:rPr>
+          <w:rFonts w:ascii="Times New Roman" w:hAnsi="Times New Roman" w:cs="Times New Roman"/>
+          <w:color w:val="000000" w:themeColor="text1"/>
+        </w:rPr>
+      </w:pPr>
+      <w:bookmarkStart w:id="21" w:name="_Toc196665863"/>
+      <w:r>
+        <w:rPr>
+          <w:rFonts w:ascii="Times New Roman" w:hAnsi="Times New Roman" w:cs="Times New Roman"/>
+          <w:color w:val="000000" w:themeColor="text1"/>
+        </w:rPr>
+        <w:t>Development Process</w:t>
+      </w:r>
+      <w:bookmarkEnd w:id="21"/>
+    </w:p>
+    <w:p>
+      <w:pPr>
+        <w:pStyle w:val="Heading3"/>
+        <w:rPr>
+          <w:rFonts w:ascii="Times New Roman" w:hAnsi="Times New Roman" w:cs="Times New Roman"/>
+          <w:color w:val="000000" w:themeColor="text1"/>
+        </w:rPr>
+      </w:pPr>
+      <w:bookmarkStart w:id="22" w:name="_Toc196665864"/>
+      <w:proofErr w:type="gramStart"/>
+      <w:r>
+        <w:rPr>
+          <w:rFonts w:ascii="Times New Roman" w:hAnsi="Times New Roman" w:cs="Times New Roman"/>
+          <w:color w:val="000000" w:themeColor="text1"/>
+        </w:rPr>
+        <w:t>Time Tables</w:t>
+      </w:r>
+      <w:bookmarkEnd w:id="22"/>
+      <w:proofErr w:type="gramEnd"/>
+    </w:p>
+    <w:p/>
+    <w:p>
+      <w:pPr>
+        <w:spacing w:line="480" w:lineRule="auto"/>
+        <w:jc w:val="center"/>
+        <w:rPr>
+          <w:rFonts w:ascii="Times New Roman" w:hAnsi="Times New Roman" w:cs="Times New Roman"/>
+        </w:rPr>
+      </w:pPr>
+      <w:r>
+        <w:rPr>
+          <w:rFonts w:ascii="Times New Roman" w:hAnsi="Times New Roman" w:cs="Times New Roman"/>
+          <w:noProof/>
+        </w:rPr>
+        <mc:AlternateContent>
+          <mc:Choice Requires="wpg">
+            <w:drawing>
+              <wp:inline distT="0" distB="0" distL="0" distR="0" wp14:anchorId="4966DDC4" wp14:editId="446B0681">
+                <wp:extent cx="4438650" cy="4410075"/>
+                <wp:effectExtent l="0" t="0" r="0" b="9525"/>
+                <wp:docPr id="635035703" name="Group 3"/>
+                <wp:cNvGraphicFramePr/>
+                <a:graphic xmlns:a="http://schemas.openxmlformats.org/drawingml/2006/main">
+                  <a:graphicData uri="http://schemas.microsoft.com/office/word/2010/wordprocessingGroup">
+                    <wpg:wgp>
+                      <wpg:cNvGrpSpPr/>
+                      <wpg:grpSpPr>
+                        <a:xfrm>
+                          <a:off x="0" y="0"/>
+                          <a:ext cx="4438650" cy="4410075"/>
+                          <a:chOff x="0" y="0"/>
+                          <a:chExt cx="4064635" cy="3761105"/>
+                        </a:xfrm>
+                      </wpg:grpSpPr>
+                      <pic:pic xmlns:pic="http://schemas.openxmlformats.org/drawingml/2006/picture">
+                        <pic:nvPicPr>
+                          <pic:cNvPr id="328518712" name="Picture 1"/>
+                          <pic:cNvPicPr>
+                            <a:picLocks noChangeAspect="1"/>
+                          </pic:cNvPicPr>
+                        </pic:nvPicPr>
+                        <pic:blipFill>
+                          <a:blip r:embed="rId6" cstate="print">
+                            <a:extLst>
+                              <a:ext uri="{28A0092B-C50C-407E-A947-70E740481C1C}">
+                                <a14:useLocalDpi xmlns:a14="http://schemas.microsoft.com/office/drawing/2010/main" val="0"/>
+                              </a:ext>
+                            </a:extLst>
+                          </a:blip>
+                          <a:stretch>
+                            <a:fillRect/>
+                          </a:stretch>
+                        </pic:blipFill>
+                        <pic:spPr>
+                          <a:xfrm>
+                            <a:off x="0" y="2400300"/>
+                            <a:ext cx="4064635" cy="1360805"/>
+                          </a:xfrm>
+                          <a:prstGeom prst="rect">
+                            <a:avLst/>
+                          </a:prstGeom>
+                        </pic:spPr>
+                      </pic:pic>
+                      <pic:pic xmlns:pic="http://schemas.openxmlformats.org/drawingml/2006/picture">
+                        <pic:nvPicPr>
+                          <pic:cNvPr id="1328247513" name="Picture 1"/>
+                          <pic:cNvPicPr>
+                            <a:picLocks noChangeAspect="1"/>
+                          </pic:cNvPicPr>
+                        </pic:nvPicPr>
+                        <pic:blipFill>
+                          <a:blip r:embed="rId7" cstate="print">
+                            <a:extLst>
+                              <a:ext uri="{28A0092B-C50C-407E-A947-70E740481C1C}">
+                                <a14:useLocalDpi xmlns:a14="http://schemas.microsoft.com/office/drawing/2010/main" val="0"/>
+                              </a:ext>
+                            </a:extLst>
+                          </a:blip>
+                          <a:stretch>
+                            <a:fillRect/>
+                          </a:stretch>
+                        </pic:blipFill>
+                        <pic:spPr>
+                          <a:xfrm>
+                            <a:off x="0" y="0"/>
+                            <a:ext cx="4064635" cy="2399665"/>
+                          </a:xfrm>
+                          <a:prstGeom prst="rect">
+                            <a:avLst/>
+                          </a:prstGeom>
+                        </pic:spPr>
+                      </pic:pic>
+                    </wpg:wgp>
+                  </a:graphicData>
+                </a:graphic>
+              </wp:inline>
+            </w:drawing>
+          </mc:Choice>
+          <mc:Fallback>
+            <w:pict>
+              <v:group w14:anchorId="20DC7C21" id="Group 3" o:spid="_x0000_s1026" style="width:349.5pt;height:347.25pt;mso-position-horizontal-relative:char;mso-position-vertical-relative:line" coordsize="40646,37611" o:gfxdata="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">
+                <v:shapetype id="_x0000_t75" coordsize="21600,21600" o:spt="75" o:preferrelative="t" path="m@4@5l@4@11@9@11@9@5xe" filled="f" stroked="f">
+                  <v:stroke joinstyle="miter"/>
+                  <v:formulas>
+                    <v:f eqn="if lineDrawn pixelLineWidth 0"/>
+                    <v:f eqn="sum @0 1 0"/>
+                    <v:f eqn="sum 0 0 @1"/>
+                    <v:f eqn="prod @2 1 2"/>
+                    <v:f eqn="prod @3 21600 pixelWidth"/>
+                    <v:f eqn="prod @3 21600 pixelHeight"/>
+                    <v:f eqn="sum @0 0 1"/>
+                    <v:f eqn="prod @6 1 2"/>
+                    <v:f eqn="prod @7 21600 pixelWidth"/>
+                    <v:f eqn="sum @8 21600 0"/>
+                    <v:f eqn="prod @7 21600 pixelHeight"/>
+                    <v:f eqn="sum @10 21600 0"/>
+                  </v:formulas>
+                  <v:path o:extrusionok="f" gradientshapeok="t" o:connecttype="rect"/>
+                  <o:lock v:ext="edit" aspectratio="t"/>
+                </v:shapetype>
+                <v:shape id="Picture 1" o:spid="_x0000_s1027" type="#_x0000_t75" style="position:absolute;top:24003;width:40646;height:13608;visibility:visible;mso-wrap-style:square" o:gfxdata="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">
+                  <v:imagedata r:id="rId8" o:title=""/>
+                </v:shape>
+                <v:shape id="Picture 1" o:spid="_x0000_s1028" type="#_x0000_t75" style="position:absolute;width:40646;height:23996;visibility:visible;mso-wrap-style:square" o:gfxdata="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">
+                  <v:imagedata r:id="rId9" o:title=""/>
+                </v:shape>
+                <w10:anchorlock/>
+              </v:group>
+            </w:pict>
+          </mc:Fallback>
+        </mc:AlternateContent>
+      </w:r>
+    </w:p>
+    <w:p>
+      <w:pPr>
+        <w:spacing w:line="480" w:lineRule="auto"/>
         <w:rPr>
           <w:rFonts w:ascii="Times New Roman" w:hAnsi="Times New Roman" w:cs="Times New Roman"/>
         </w:rPr>
@@ -266,9 +1367,135 @@
           <w:rFonts w:ascii="Times New Roman" w:hAnsi="Times New Roman" w:cs="Times New Roman"/>
         </w:rPr>
         <w:tab/>
-      </w:r>
-    </w:p>
-    <w:p/>
+        <w:t>The screenshot above shows the original timetable used to dictate the schedule for this project. As can be seen, most of the original development was supposed to be completed in the month of March, with testing and fine-tuning set for the month of April. Unfortunately, the group was not able to stick to this ambitious schedule, and the following screenshot shows the true timeline that was used after the project was completed.</w:t>
+      </w:r>
+    </w:p>
+    <w:p>
+      <w:pPr>
+        <w:spacing w:line="480" w:lineRule="auto"/>
+        <w:rPr>
+          <w:rFonts w:ascii="Times New Roman" w:hAnsi="Times New Roman" w:cs="Times New Roman"/>
+        </w:rPr>
+      </w:pPr>
+      <w:r>
+        <w:rPr>
+          <w:rFonts w:ascii="Times New Roman" w:hAnsi="Times New Roman" w:cs="Times New Roman"/>
+        </w:rPr>
+        <w:lastRenderedPageBreak/>
+        <w:drawing>
+          <wp:inline distT="0" distB="0" distL="0" distR="0" wp14:anchorId="1B62E5F7" wp14:editId="0277AE6C">
+            <wp:extent cx="5943600" cy="5867400"/>
+            <wp:effectExtent l="0" t="0" r="0" b="0"/>
+            <wp:docPr id="889387029" name="Picture 1" descr="A spreadsheet with different colored lines&#10;&#10;AI-generated content may be incorrect."/>
+            <wp:cNvGraphicFramePr>
+              <a:graphicFrameLocks xmlns:a="http://schemas.openxmlformats.org/drawingml/2006/main" noChangeAspect="1"/>
+            </wp:cNvGraphicFramePr>
+            <a:graphic xmlns:a="http://schemas.openxmlformats.org/drawingml/2006/main">
+              <a:graphicData uri="http://schemas.openxmlformats.org/drawingml/2006/picture">
+                <pic:pic xmlns:pic="http://schemas.openxmlformats.org/drawingml/2006/picture">
+                  <pic:nvPicPr>
+                    <pic:cNvPr id="889387029" name="Picture 1" descr="A spreadsheet with different colored lines&#10;&#10;AI-generated content may be incorrect."/>
+                    <pic:cNvPicPr/>
+                  </pic:nvPicPr>
+                  <pic:blipFill>
+                    <a:blip r:embed="rId10"/>
+                    <a:stretch>
+                      <a:fillRect/>
+                    </a:stretch>
+                  </pic:blipFill>
+                  <pic:spPr>
+                    <a:xfrm>
+                      <a:off x="0" y="0"/>
+                      <a:ext cx="5943600" cy="5867400"/>
+                    </a:xfrm>
+                    <a:prstGeom prst="rect">
+                      <a:avLst/>
+                    </a:prstGeom>
+                  </pic:spPr>
+                </pic:pic>
+              </a:graphicData>
+            </a:graphic>
+          </wp:inline>
+        </w:drawing>
+      </w:r>
+    </w:p>
+    <w:p>
+      <w:pPr>
+        <w:spacing w:line="480" w:lineRule="auto"/>
+        <w:rPr>
+          <w:rFonts w:ascii="Times New Roman" w:hAnsi="Times New Roman" w:cs="Times New Roman"/>
+        </w:rPr>
+      </w:pPr>
+      <w:r>
+        <w:rPr>
+          <w:rFonts w:ascii="Times New Roman" w:hAnsi="Times New Roman" w:cs="Times New Roman"/>
+        </w:rPr>
+        <w:tab/>
+        <w:t xml:space="preserve">As can be seen in the contents of the screenshot above, the initial development schedule was not very </w:t>
+      </w:r>
+      <w:proofErr w:type="spellStart"/>
+      <w:r>
+        <w:rPr>
+          <w:rFonts w:ascii="Times New Roman" w:hAnsi="Times New Roman" w:cs="Times New Roman"/>
+        </w:rPr>
+        <w:t>inline</w:t>
+      </w:r>
+      <w:proofErr w:type="spellEnd"/>
+      <w:r>
+        <w:rPr>
+          <w:rFonts w:ascii="Times New Roman" w:hAnsi="Times New Roman" w:cs="Times New Roman"/>
+        </w:rPr>
+        <w:t xml:space="preserve"> with the true development schedule. Lots of the user code was completed within the final three weeks of the project deadline, as other college and life obligations got in the way of development.</w:t>
+      </w:r>
+    </w:p>
+    <w:p>
+      <w:pPr>
+        <w:spacing w:line="480" w:lineRule="auto"/>
+        <w:rPr>
+          <w:rFonts w:ascii="Times New Roman" w:hAnsi="Times New Roman" w:cs="Times New Roman"/>
+        </w:rPr>
+      </w:pPr>
+      <w:r>
+        <w:rPr>
+          <w:rFonts w:ascii="Times New Roman" w:hAnsi="Times New Roman" w:cs="Times New Roman"/>
+        </w:rPr>
+        <w:tab/>
+        <w:t xml:space="preserve">Despite this crunched schedule, most of the things that needed </w:t>
+      </w:r>
+      <w:r>
+        <w:rPr>
+          <w:rFonts w:ascii="Times New Roman" w:hAnsi="Times New Roman" w:cs="Times New Roman"/>
+        </w:rPr>
+        <w:t>completion</w:t>
+      </w:r>
+      <w:r>
+        <w:rPr>
+          <w:rFonts w:ascii="Times New Roman" w:hAnsi="Times New Roman" w:cs="Times New Roman"/>
+        </w:rPr>
+        <w:t xml:space="preserve"> were completed. Problems came in towards the end of the project, when it was realized that there </w:t>
+      </w:r>
+      <w:r>
+        <w:rPr>
+          <w:rFonts w:ascii="Times New Roman" w:hAnsi="Times New Roman" w:cs="Times New Roman"/>
+        </w:rPr>
+        <w:lastRenderedPageBreak/>
+        <w:t xml:space="preserve">would be some trouble when it came to making Python code work on static webpage applications. This meant that the original code developed for the Snake and Blackjack games had to be modified </w:t>
+      </w:r>
+      <w:proofErr w:type="gramStart"/>
+      <w:r>
+        <w:rPr>
+          <w:rFonts w:ascii="Times New Roman" w:hAnsi="Times New Roman" w:cs="Times New Roman"/>
+        </w:rPr>
+        <w:t>in order to</w:t>
+      </w:r>
+      <w:proofErr w:type="gramEnd"/>
+      <w:r>
+        <w:rPr>
+          <w:rFonts w:ascii="Times New Roman" w:hAnsi="Times New Roman" w:cs="Times New Roman"/>
+        </w:rPr>
+        <w:t xml:space="preserve"> make them compatible with GitHub Pages.</w:t>
+      </w:r>
+    </w:p>
     <w:p>
       <w:pPr>
         <w:spacing w:line="480" w:lineRule="auto"/>
@@ -295,7 +1522,31 @@
         <w:rPr>
           <w:rFonts w:ascii="Times New Roman" w:hAnsi="Times New Roman" w:cs="Times New Roman"/>
         </w:rPr>
-        <w:t xml:space="preserve"> the groupmates had, the only times we were ever able to meet were right after the class session ended on Mondays and Wednesdays. However, this was heavily supplemented </w:t>
+        <w:t xml:space="preserve"> the groupmates had, the only times we were ever able to meet</w:t>
+      </w:r>
+      <w:r>
+        <w:rPr>
+          <w:rFonts w:ascii="Times New Roman" w:hAnsi="Times New Roman" w:cs="Times New Roman"/>
+        </w:rPr>
+        <w:t xml:space="preserve"> in person were</w:t>
+      </w:r>
+      <w:r>
+        <w:rPr>
+          <w:rFonts w:ascii="Times New Roman" w:hAnsi="Times New Roman" w:cs="Times New Roman"/>
+        </w:rPr>
+        <w:t xml:space="preserve"> right after the class session</w:t>
+      </w:r>
+      <w:r>
+        <w:rPr>
+          <w:rFonts w:ascii="Times New Roman" w:hAnsi="Times New Roman" w:cs="Times New Roman"/>
+        </w:rPr>
+        <w:t>s</w:t>
+      </w:r>
+      <w:r>
+        <w:rPr>
+          <w:rFonts w:ascii="Times New Roman" w:hAnsi="Times New Roman" w:cs="Times New Roman"/>
+        </w:rPr>
+        <w:t xml:space="preserve"> ended on Mondays and Wednesdays. However, this was heavily supplemented </w:t>
       </w:r>
       <w:proofErr w:type="gramStart"/>
       <w:r>
@@ -309,20 +1560,25 @@
         <w:rPr>
           <w:rFonts w:ascii="Times New Roman" w:hAnsi="Times New Roman" w:cs="Times New Roman"/>
         </w:rPr>
-        <w:t xml:space="preserve"> Discord. The group was able to communicate effectively through the app’s messaging system, allowing for everyone's busy schedules to have a small impact on development. Development of the project started off very fast, as the main homepage for the portfolio site was created </w:t>
-      </w:r>
-      <w:r>
-        <w:rPr>
-          <w:rFonts w:ascii="Times New Roman" w:hAnsi="Times New Roman" w:cs="Times New Roman"/>
-        </w:rPr>
-        <w:t xml:space="preserve">within the first two weeks of </w:t>
-      </w:r>
-      <w:r>
-        <w:rPr>
-          <w:rFonts w:ascii="Times New Roman" w:hAnsi="Times New Roman" w:cs="Times New Roman"/>
-        </w:rPr>
-        <w:lastRenderedPageBreak/>
-        <w:t>development. After that, development slowed. Most of the project code was developed within the last month of the project’s due date</w:t>
+        <w:t xml:space="preserve"> </w:t>
+      </w:r>
+      <w:r>
+        <w:rPr>
+          <w:rFonts w:ascii="Times New Roman" w:hAnsi="Times New Roman" w:cs="Times New Roman"/>
+        </w:rPr>
+        <w:t xml:space="preserve">the messaging app </w:t>
+      </w:r>
+      <w:r>
+        <w:rPr>
+          <w:rFonts w:ascii="Times New Roman" w:hAnsi="Times New Roman" w:cs="Times New Roman"/>
+        </w:rPr>
+        <w:t xml:space="preserve">Discord. The group was able to communicate effectively through the app’s messaging system, allowing for everyone's busy schedules to have a small impact on development. Development of the project started off very fast, as the main homepage for the portfolio site was created </w:t>
+      </w:r>
+      <w:r>
+        <w:rPr>
+          <w:rFonts w:ascii="Times New Roman" w:hAnsi="Times New Roman" w:cs="Times New Roman"/>
+        </w:rPr>
+        <w:t>within the first two weeks of development. After that, development slowed. Most of the project code was developed within the last month of the project’s due date</w:t>
       </w:r>
       <w:r>
         <w:rPr>
@@ -363,8 +1619,77 @@
         <w:rPr>
           <w:rFonts w:ascii="Times New Roman" w:hAnsi="Times New Roman" w:cs="Times New Roman"/>
         </w:rPr>
-        <w:t xml:space="preserve"> construct this social media-like website, and decided to push forward with hosting </w:t>
-      </w:r>
+        <w:t xml:space="preserve"> construct this social media-like </w:t>
+      </w:r>
+      <w:proofErr w:type="gramStart"/>
+      <w:r>
+        <w:rPr>
+          <w:rFonts w:ascii="Times New Roman" w:hAnsi="Times New Roman" w:cs="Times New Roman"/>
+        </w:rPr>
+        <w:t>website, and</w:t>
+      </w:r>
+      <w:proofErr w:type="gramEnd"/>
+      <w:r>
+        <w:rPr>
+          <w:rFonts w:ascii="Times New Roman" w:hAnsi="Times New Roman" w:cs="Times New Roman"/>
+        </w:rPr>
+        <w:t xml:space="preserve"> decided to push forward with hosting</w:t>
+      </w:r>
+      <w:r>
+        <w:rPr>
+          <w:rFonts w:ascii="Times New Roman" w:hAnsi="Times New Roman" w:cs="Times New Roman"/>
+        </w:rPr>
+        <w:t xml:space="preserve"> the page on a static</w:t>
+      </w:r>
+      <w:r>
+        <w:rPr>
+          <w:rFonts w:ascii="Times New Roman" w:hAnsi="Times New Roman" w:cs="Times New Roman"/>
+        </w:rPr>
+        <w:t xml:space="preserve"> webpage application.</w:t>
+      </w:r>
+      <w:r>
+        <w:rPr>
+          <w:rFonts w:ascii="Times New Roman" w:hAnsi="Times New Roman" w:cs="Times New Roman"/>
+        </w:rPr>
+        <w:t xml:space="preserve"> Our future goal with this project is to eventually make it so that user accounts can be created, allowing for anybody who is interested to come in and make a page of the website that they can use to showcase themselves.</w:t>
+      </w:r>
+    </w:p>
+    <w:p>
+      <w:pPr>
+        <w:pStyle w:val="Heading2"/>
+        <w:jc w:val="center"/>
+        <w:rPr>
+          <w:rFonts w:ascii="Times New Roman" w:hAnsi="Times New Roman" w:cs="Times New Roman"/>
+          <w:color w:val="000000" w:themeColor="text1"/>
+        </w:rPr>
+      </w:pPr>
+      <w:bookmarkStart w:id="23" w:name="_Toc196665865"/>
+      <w:r>
+        <w:rPr>
+          <w:rFonts w:ascii="Times New Roman" w:hAnsi="Times New Roman" w:cs="Times New Roman"/>
+          <w:color w:val="000000" w:themeColor="text1"/>
+        </w:rPr>
+        <w:t>Architecture and Design</w:t>
+      </w:r>
+      <w:bookmarkEnd w:id="23"/>
+    </w:p>
+    <w:p>
+      <w:pPr>
+        <w:pStyle w:val="Heading3"/>
+        <w:rPr>
+          <w:rFonts w:ascii="Times New Roman" w:hAnsi="Times New Roman" w:cs="Times New Roman"/>
+          <w:color w:val="000000" w:themeColor="text1"/>
+        </w:rPr>
+      </w:pPr>
+      <w:bookmarkStart w:id="24" w:name="_Toc196665866"/>
+      <w:r>
+        <w:rPr>
+          <w:rFonts w:ascii="Times New Roman" w:hAnsi="Times New Roman" w:cs="Times New Roman"/>
+          <w:color w:val="000000" w:themeColor="text1"/>
+        </w:rPr>
+        <w:t>Architecture</w:t>
+      </w:r>
+      <w:bookmarkEnd w:id="24"/>
     </w:p>
     <w:p>
       <w:pPr>
@@ -374,6 +1699,12 @@
           <w:rFonts w:ascii="Times New Roman" w:hAnsi="Times New Roman" w:cs="Times New Roman"/>
         </w:rPr>
       </w:pPr>
+      <w:r>
+        <w:rPr>
+          <w:rFonts w:ascii="Times New Roman" w:hAnsi="Times New Roman" w:cs="Times New Roman"/>
+        </w:rPr>
+        <w:t>The following image is an image of the software architecture for this project.</w:t>
+      </w:r>
     </w:p>
     <w:p>
       <w:pPr>
@@ -387,25 +1718,24 @@
         <w:rPr>
           <w:rFonts w:ascii="Times New Roman" w:hAnsi="Times New Roman" w:cs="Times New Roman"/>
         </w:rPr>
-        <w:t>The following image is an image of the software architecture for this project.</w:t>
-      </w:r>
-    </w:p>
-    <w:p>
-      <w:pPr>
-        <w:spacing w:line="480" w:lineRule="auto"/>
-        <w:ind w:firstLine="720"/>
-      </w:pPr>
-      <w:r>
+        <w:lastRenderedPageBreak/>
         <w:fldChar w:fldCharType="begin"/>
       </w:r>
       <w:r>
+        <w:rPr>
+          <w:rFonts w:ascii="Times New Roman" w:hAnsi="Times New Roman" w:cs="Times New Roman"/>
+        </w:rPr>
         <w:instrText xml:space="preserve"> INCLUDEPICTURE "https://cdn.discordapp.com/attachments/1334213812718665895/1365443400341651507/Architecture_Diagram.png?ex=680ea543&amp;is=680d53c3&amp;hm=0be80589cc3b21ed8b2101489e877b60eca23913535e347e9b559072c5fc2a91" \* MERGEFORMATINET </w:instrText>
       </w:r>
       <w:r>
+        <w:rPr>
+          <w:rFonts w:ascii="Times New Roman" w:hAnsi="Times New Roman" w:cs="Times New Roman"/>
+        </w:rPr>
         <w:fldChar w:fldCharType="separate"/>
       </w:r>
       <w:r>
         <w:rPr>
+          <w:rFonts w:ascii="Times New Roman" w:hAnsi="Times New Roman" w:cs="Times New Roman"/>
           <w:noProof/>
         </w:rPr>
         <w:drawing>
@@ -426,7 +1756,7 @@
                     </pic:cNvPicPr>
                   </pic:nvPicPr>
                   <pic:blipFill>
-                    <a:blip r:embed="rId4" cstate="print">
+                    <a:blip r:embed="rId11" cstate="print">
                       <a:extLst>
                         <a:ext uri="{28A0092B-C50C-407E-A947-70E740481C1C}">
                           <a14:useLocalDpi xmlns:a14="http://schemas.microsoft.com/office/drawing/2010/main" val="0"/>
@@ -458,6 +1788,9 @@
         </w:drawing>
       </w:r>
       <w:r>
+        <w:rPr>
+          <w:rFonts w:ascii="Times New Roman" w:hAnsi="Times New Roman" w:cs="Times New Roman"/>
+        </w:rPr>
         <w:fldChar w:fldCharType="end"/>
       </w:r>
     </w:p>
@@ -465,12 +1798,18 @@
       <w:pPr>
         <w:spacing w:line="480" w:lineRule="auto"/>
         <w:ind w:firstLine="720"/>
+        <w:rPr>
+          <w:rFonts w:ascii="Times New Roman" w:hAnsi="Times New Roman" w:cs="Times New Roman"/>
+        </w:rPr>
       </w:pPr>
     </w:p>
     <w:p>
       <w:pPr>
         <w:spacing w:line="480" w:lineRule="auto"/>
         <w:ind w:firstLine="720"/>
+        <w:rPr>
+          <w:rFonts w:ascii="Times New Roman" w:hAnsi="Times New Roman" w:cs="Times New Roman"/>
+        </w:rPr>
       </w:pPr>
     </w:p>
     <w:p>
@@ -514,14 +1853,71 @@
     </w:p>
     <w:p>
       <w:pPr>
+        <w:pStyle w:val="Heading3"/>
+        <w:rPr>
+          <w:rFonts w:ascii="Times New Roman" w:hAnsi="Times New Roman" w:cs="Times New Roman"/>
+          <w:color w:val="000000" w:themeColor="text1"/>
+        </w:rPr>
+      </w:pPr>
+      <w:bookmarkStart w:id="25" w:name="_Toc196665867"/>
+      <w:r>
+        <w:rPr>
+          <w:rFonts w:ascii="Times New Roman" w:hAnsi="Times New Roman" w:cs="Times New Roman"/>
+          <w:color w:val="000000" w:themeColor="text1"/>
+        </w:rPr>
+        <w:t xml:space="preserve">Software </w:t>
+      </w:r>
+      <w:r>
+        <w:rPr>
+          <w:rFonts w:ascii="Times New Roman" w:hAnsi="Times New Roman" w:cs="Times New Roman"/>
+          <w:color w:val="000000" w:themeColor="text1"/>
+        </w:rPr>
+        <w:t>Design</w:t>
+      </w:r>
+      <w:bookmarkEnd w:id="25"/>
+    </w:p>
+    <w:p>
+      <w:pPr>
+        <w:spacing w:line="480" w:lineRule="auto"/>
         <w:ind w:firstLine="720"/>
         <w:rPr>
           <w:rFonts w:ascii="Times New Roman" w:hAnsi="Times New Roman" w:cs="Times New Roman"/>
         </w:rPr>
       </w:pPr>
-    </w:p>
-    <w:p>
-      <w:pPr>
+      <w:r>
+        <w:rPr>
+          <w:rFonts w:ascii="Times New Roman" w:hAnsi="Times New Roman" w:cs="Times New Roman"/>
+        </w:rPr>
+        <w:t xml:space="preserve">The following screenshot </w:t>
+      </w:r>
+      <w:r>
+        <w:rPr>
+          <w:rFonts w:ascii="Times New Roman" w:hAnsi="Times New Roman" w:cs="Times New Roman"/>
+        </w:rPr>
+        <w:t xml:space="preserve">shows the </w:t>
+      </w:r>
+      <w:r>
+        <w:rPr>
+          <w:rFonts w:ascii="Times New Roman" w:hAnsi="Times New Roman" w:cs="Times New Roman"/>
+        </w:rPr>
+        <w:t>software design</w:t>
+      </w:r>
+      <w:r>
+        <w:rPr>
+          <w:rFonts w:ascii="Times New Roman" w:hAnsi="Times New Roman" w:cs="Times New Roman"/>
+        </w:rPr>
+        <w:t xml:space="preserve"> for this project</w:t>
+      </w:r>
+      <w:r>
+        <w:rPr>
+          <w:rFonts w:ascii="Times New Roman" w:hAnsi="Times New Roman" w:cs="Times New Roman"/>
+        </w:rPr>
+        <w:t>.</w:t>
+      </w:r>
+    </w:p>
+    <w:p>
+      <w:pPr>
+        <w:spacing w:line="480" w:lineRule="auto"/>
         <w:ind w:firstLine="720"/>
         <w:rPr>
           <w:rFonts w:ascii="Times New Roman" w:hAnsi="Times New Roman" w:cs="Times New Roman"/>
@@ -531,31 +1927,12 @@
         <w:rPr>
           <w:rFonts w:ascii="Times New Roman" w:hAnsi="Times New Roman" w:cs="Times New Roman"/>
         </w:rPr>
-        <w:t xml:space="preserve">The following screenshot is the software architecture design </w:t>
-      </w:r>
-    </w:p>
-    <w:p>
-      <w:pPr>
-        <w:ind w:firstLine="720"/>
-      </w:pPr>
-      <w:r>
-        <w:fldChar w:fldCharType="begin"/>
-      </w:r>
-      <w:r>
-        <w:instrText xml:space="preserve"> INCLUDEPICTURE "https://cdn.discordapp.com/attachments/1334213812718665895/1365443446600499271/Software_Design_Diagram.png?ex=680ea54e&amp;is=680d53ce&amp;hm=d4fbabed16b942cffaa57fbb6d1ff4d2901a45160f087d9fa3084d009de72fbc" \* MERGEFORMATINET </w:instrText>
-      </w:r>
-      <w:r>
-        <w:fldChar w:fldCharType="separate"/>
-      </w:r>
-      <w:r>
-        <w:rPr>
-          <w:noProof/>
-        </w:rPr>
+        <w:lastRenderedPageBreak/>
         <w:drawing>
-          <wp:inline distT="0" distB="0" distL="0" distR="0" wp14:anchorId="0F39B6BB" wp14:editId="0BBE53FC">
-            <wp:extent cx="5943600" cy="2723515"/>
+          <wp:inline distT="0" distB="0" distL="0" distR="0" wp14:anchorId="6070FE74" wp14:editId="16DA2657">
+            <wp:extent cx="5943600" cy="2644140"/>
             <wp:effectExtent l="0" t="0" r="0" b="0"/>
-            <wp:docPr id="576843234" name="Picture 2" descr="A diagram of a website&#10;&#10;AI-generated content may be incorrect."/>
+            <wp:docPr id="1962575640" name="Picture 1" descr="A diagram of a website&#10;&#10;AI-generated content may be incorrect."/>
             <wp:cNvGraphicFramePr>
               <a:graphicFrameLocks xmlns:a="http://schemas.openxmlformats.org/drawingml/2006/main" noChangeAspect="1"/>
             </wp:cNvGraphicFramePr>
@@ -563,36 +1940,23 @@
               <a:graphicData uri="http://schemas.openxmlformats.org/drawingml/2006/picture">
                 <pic:pic xmlns:pic="http://schemas.openxmlformats.org/drawingml/2006/picture">
                   <pic:nvPicPr>
-                    <pic:cNvPr id="576843234" name="Picture 2" descr="A diagram of a website&#10;&#10;AI-generated content may be incorrect."/>
-                    <pic:cNvPicPr>
-                      <a:picLocks noChangeAspect="1" noChangeArrowheads="1"/>
-                    </pic:cNvPicPr>
+                    <pic:cNvPr id="1962575640" name="Picture 1" descr="A diagram of a website&#10;&#10;AI-generated content may be incorrect."/>
+                    <pic:cNvPicPr/>
                   </pic:nvPicPr>
                   <pic:blipFill>
-                    <a:blip r:embed="rId5" cstate="print">
-                      <a:extLst>
-                        <a:ext uri="{28A0092B-C50C-407E-A947-70E740481C1C}">
-                          <a14:useLocalDpi xmlns:a14="http://schemas.microsoft.com/office/drawing/2010/main" val="0"/>
-                        </a:ext>
-                      </a:extLst>
-                    </a:blip>
-                    <a:srcRect/>
+                    <a:blip r:embed="rId12"/>
                     <a:stretch>
                       <a:fillRect/>
                     </a:stretch>
                   </pic:blipFill>
-                  <pic:spPr bwMode="auto">
+                  <pic:spPr>
                     <a:xfrm>
                       <a:off x="0" y="0"/>
-                      <a:ext cx="5943600" cy="2723515"/>
+                      <a:ext cx="5943600" cy="2644140"/>
                     </a:xfrm>
                     <a:prstGeom prst="rect">
                       <a:avLst/>
                     </a:prstGeom>
-                    <a:noFill/>
-                    <a:ln>
-                      <a:noFill/>
-                    </a:ln>
                   </pic:spPr>
                 </pic:pic>
               </a:graphicData>
@@ -600,99 +1964,6 @@
           </wp:inline>
         </w:drawing>
       </w:r>
-      <w:r>
-        <w:fldChar w:fldCharType="end"/>
-      </w:r>
-    </w:p>
-    <w:p>
-      <w:pPr>
-        <w:ind w:firstLine="720"/>
-        <w:rPr>
-          <w:rFonts w:ascii="Times New Roman" w:hAnsi="Times New Roman" w:cs="Times New Roman"/>
-        </w:rPr>
-      </w:pPr>
-    </w:p>
-    <w:p>
-      <w:pPr>
-        <w:ind w:firstLine="720"/>
-        <w:rPr>
-          <w:rFonts w:ascii="Times New Roman" w:hAnsi="Times New Roman" w:cs="Times New Roman"/>
-        </w:rPr>
-      </w:pPr>
-    </w:p>
-    <w:p>
-      <w:pPr>
-        <w:ind w:firstLine="720"/>
-        <w:rPr>
-          <w:rFonts w:ascii="Times New Roman" w:hAnsi="Times New Roman" w:cs="Times New Roman"/>
-        </w:rPr>
-      </w:pPr>
-    </w:p>
-    <w:p>
-      <w:pPr>
-        <w:ind w:firstLine="720"/>
-      </w:pPr>
-      <w:r>
-        <w:br/>
-      </w:r>
-      <w:r>
-        <w:rPr>
-          <w:rFonts w:ascii="Segoe UI Symbol" w:hAnsi="Segoe UI Symbol" w:cs="Segoe UI Symbol"/>
-        </w:rPr>
-        <w:t>➢</w:t>
-      </w:r>
-      <w:r>
-        <w:t xml:space="preserve"> The SDP content updated to reflect what </w:t>
-      </w:r>
-      <w:proofErr w:type="gramStart"/>
-      <w:r>
-        <w:t>actually occurred</w:t>
-      </w:r>
-      <w:proofErr w:type="gramEnd"/>
-      <w:r>
-        <w:br/>
-      </w:r>
-      <w:r>
-        <w:rPr>
-          <w:rFonts w:ascii="Segoe UI Symbol" w:hAnsi="Segoe UI Symbol" w:cs="Segoe UI Symbol"/>
-        </w:rPr>
-        <w:t>➢</w:t>
-      </w:r>
-      <w:r>
-        <w:t xml:space="preserve"> One report on entire development activity</w:t>
-      </w:r>
-      <w:r>
-        <w:br/>
-      </w:r>
-      <w:r>
-        <w:rPr>
-          <w:rFonts w:ascii="Segoe UI Symbol" w:hAnsi="Segoe UI Symbol" w:cs="Segoe UI Symbol"/>
-        </w:rPr>
-        <w:t>➢</w:t>
-      </w:r>
-      <w:r>
-        <w:t xml:space="preserve"> One final section is Software Metrics (line count, run time, file</w:t>
-      </w:r>
-      <w:r>
-        <w:t xml:space="preserve"> </w:t>
-      </w:r>
-      <w:r>
-        <w:t xml:space="preserve">naming convention, </w:t>
-      </w:r>
-      <w:proofErr w:type="spellStart"/>
-      <w:r>
-        <w:t>etc</w:t>
-      </w:r>
-      <w:proofErr w:type="spellEnd"/>
-      <w:r>
-        <w:t>) – this paragraph also is included in User’s</w:t>
-      </w:r>
-      <w:r>
-        <w:t xml:space="preserve"> </w:t>
-      </w:r>
-      <w:r>
-        <w:t>Manual and Developer Documentation</w:t>
-      </w:r>
     </w:p>
     <w:p>
       <w:pPr>
@@ -706,29 +1977,278 @@
         <w:rPr>
           <w:rFonts w:ascii="Times New Roman" w:hAnsi="Times New Roman" w:cs="Times New Roman"/>
         </w:rPr>
-        <w:lastRenderedPageBreak/>
-        <w:t>As of the latest update to this document (April 26</w:t>
-      </w:r>
-      <w:r>
-        <w:rPr>
-          <w:rFonts w:ascii="Times New Roman" w:hAnsi="Times New Roman" w:cs="Times New Roman"/>
-          <w:vertAlign w:val="superscript"/>
-        </w:rPr>
-        <w:t>th</w:t>
-      </w:r>
-      <w:r>
-        <w:rPr>
-          <w:rFonts w:ascii="Times New Roman" w:hAnsi="Times New Roman" w:cs="Times New Roman"/>
-        </w:rPr>
-        <w:t>, 2025), there are currently 1703 lines of true code in the entire repository. The language breakdown of the repository can be seen below.</w:t>
+        <w:tab/>
+      </w:r>
+      <w:r>
+        <w:rPr>
+          <w:rFonts w:ascii="Times New Roman" w:hAnsi="Times New Roman" w:cs="Times New Roman"/>
+        </w:rPr>
+        <w:t>As can be seen, the software diagram is relatively simple</w:t>
+      </w:r>
+      <w:r>
+        <w:rPr>
+          <w:rFonts w:ascii="Times New Roman" w:hAnsi="Times New Roman" w:cs="Times New Roman"/>
+        </w:rPr>
+        <w:t xml:space="preserve">. A user would start on the homepage of the </w:t>
+      </w:r>
+      <w:proofErr w:type="gramStart"/>
+      <w:r>
+        <w:rPr>
+          <w:rFonts w:ascii="Times New Roman" w:hAnsi="Times New Roman" w:cs="Times New Roman"/>
+        </w:rPr>
+        <w:t>document, and</w:t>
+      </w:r>
+      <w:proofErr w:type="gramEnd"/>
+      <w:r>
+        <w:rPr>
+          <w:rFonts w:ascii="Times New Roman" w:hAnsi="Times New Roman" w:cs="Times New Roman"/>
+        </w:rPr>
+        <w:t xml:space="preserve"> would then be presented with options to contact John Doe,</w:t>
+      </w:r>
+      <w:r>
+        <w:rPr>
+          <w:rFonts w:ascii="Times New Roman" w:hAnsi="Times New Roman" w:cs="Times New Roman"/>
+        </w:rPr>
+        <w:t xml:space="preserve"> view John Doe’s social media profiles, such as GitHub and LinkedIn, see John Doe’s portfolio, or see one of the projects on the website. If the user selects one of the projects, they will be presented with a page that is solely dedicated to the respective project. Each project page will be served up by HTML</w:t>
+      </w:r>
+      <w:r>
+        <w:rPr>
+          <w:rFonts w:ascii="Times New Roman" w:hAnsi="Times New Roman" w:cs="Times New Roman"/>
+        </w:rPr>
+        <w:t xml:space="preserve"> with</w:t>
+      </w:r>
+      <w:r>
+        <w:rPr>
+          <w:rFonts w:ascii="Times New Roman" w:hAnsi="Times New Roman" w:cs="Times New Roman"/>
+        </w:rPr>
+        <w:t xml:space="preserve"> the project </w:t>
+      </w:r>
+      <w:r>
+        <w:rPr>
+          <w:rFonts w:ascii="Times New Roman" w:hAnsi="Times New Roman" w:cs="Times New Roman"/>
+        </w:rPr>
+        <w:t>and its respective file/language embedded into the page</w:t>
+      </w:r>
+      <w:r>
+        <w:rPr>
+          <w:rFonts w:ascii="Times New Roman" w:hAnsi="Times New Roman" w:cs="Times New Roman"/>
+        </w:rPr>
+        <w:t xml:space="preserve">. Snake and Blackjack were created in Python, while Tic Tac Toe and Hill Cipher were created in JavaScript. </w:t>
+      </w:r>
+      <w:r>
+        <w:rPr>
+          <w:rFonts w:ascii="Times New Roman" w:hAnsi="Times New Roman" w:cs="Times New Roman"/>
+        </w:rPr>
+        <w:t>If the user so chooses, they can also see the source code for each of the files for that specific project. Selecting one will bring them to a dedicated page that has the source code laid out on a</w:t>
+      </w:r>
+      <w:r>
+        <w:rPr>
+          <w:rFonts w:ascii="Times New Roman" w:hAnsi="Times New Roman" w:cs="Times New Roman"/>
+        </w:rPr>
+        <w:t>n HTML</w:t>
+      </w:r>
+      <w:r>
+        <w:rPr>
+          <w:rFonts w:ascii="Times New Roman" w:hAnsi="Times New Roman" w:cs="Times New Roman"/>
+        </w:rPr>
+        <w:t xml:space="preserve"> page to view.</w:t>
+      </w:r>
+      <w:r>
+        <w:rPr>
+          <w:rFonts w:ascii="Times New Roman" w:hAnsi="Times New Roman" w:cs="Times New Roman"/>
+        </w:rPr>
+        <w:t xml:space="preserve"> As can be seen in the top right corner of the diagram</w:t>
+      </w:r>
+      <w:r>
+        <w:rPr>
+          <w:rFonts w:ascii="Times New Roman" w:hAnsi="Times New Roman" w:cs="Times New Roman"/>
+        </w:rPr>
+        <w:t xml:space="preserve"> and the line that leads through </w:t>
+      </w:r>
+      <w:proofErr w:type="gramStart"/>
+      <w:r>
+        <w:rPr>
+          <w:rFonts w:ascii="Times New Roman" w:hAnsi="Times New Roman" w:cs="Times New Roman"/>
+        </w:rPr>
+        <w:t>all of</w:t>
+      </w:r>
+      <w:proofErr w:type="gramEnd"/>
+      <w:r>
+        <w:rPr>
+          <w:rFonts w:ascii="Times New Roman" w:hAnsi="Times New Roman" w:cs="Times New Roman"/>
+        </w:rPr>
+        <w:t xml:space="preserve"> the different sections of the diagram</w:t>
+      </w:r>
+      <w:r>
+        <w:rPr>
+          <w:rFonts w:ascii="Times New Roman" w:hAnsi="Times New Roman" w:cs="Times New Roman"/>
+        </w:rPr>
+        <w:t>, CSS</w:t>
+      </w:r>
+      <w:r>
+        <w:rPr>
+          <w:rFonts w:ascii="Times New Roman" w:hAnsi="Times New Roman" w:cs="Times New Roman"/>
+        </w:rPr>
+        <w:t xml:space="preserve"> and site images remain a constant part of every page on the website.</w:t>
       </w:r>
     </w:p>
     <w:p>
       <w:pPr>
         <w:spacing w:line="480" w:lineRule="auto"/>
         <w:ind w:firstLine="720"/>
-      </w:pPr>
-      <w:r>
+        <w:rPr>
+          <w:rFonts w:ascii="Times New Roman" w:hAnsi="Times New Roman" w:cs="Times New Roman"/>
+        </w:rPr>
+      </w:pPr>
+    </w:p>
+    <w:p>
+      <w:pPr>
+        <w:spacing w:line="480" w:lineRule="auto"/>
+        <w:ind w:firstLine="720"/>
+        <w:rPr>
+          <w:rFonts w:ascii="Times New Roman" w:hAnsi="Times New Roman" w:cs="Times New Roman"/>
+        </w:rPr>
+      </w:pPr>
+    </w:p>
+    <w:p>
+      <w:pPr>
+        <w:spacing w:line="480" w:lineRule="auto"/>
+        <w:ind w:firstLine="720"/>
+        <w:rPr>
+          <w:rFonts w:ascii="Times New Roman" w:hAnsi="Times New Roman" w:cs="Times New Roman"/>
+        </w:rPr>
+      </w:pPr>
+      <w:r>
+        <w:rPr>
+          <w:rFonts w:ascii="Times New Roman" w:hAnsi="Times New Roman" w:cs="Times New Roman"/>
+        </w:rPr>
+        <w:lastRenderedPageBreak/>
+        <w:br/>
+      </w:r>
+      <w:r>
+        <w:rPr>
+          <w:rFonts w:ascii="Times New Roman" w:hAnsi="Times New Roman" w:cs="Times New Roman"/>
+        </w:rPr>
+        <w:br/>
+      </w:r>
+      <w:r>
+        <w:rPr>
+          <w:rFonts w:ascii="Segoe UI Symbol" w:hAnsi="Segoe UI Symbol" w:cs="Segoe UI Symbol"/>
+        </w:rPr>
+        <w:t>➢</w:t>
+      </w:r>
+      <w:r>
+        <w:rPr>
+          <w:rFonts w:ascii="Times New Roman" w:hAnsi="Times New Roman" w:cs="Times New Roman"/>
+        </w:rPr>
+        <w:t xml:space="preserve"> One report on entire development activity</w:t>
+      </w:r>
+      <w:r>
+        <w:rPr>
+          <w:rFonts w:ascii="Times New Roman" w:hAnsi="Times New Roman" w:cs="Times New Roman"/>
+        </w:rPr>
+        <w:br/>
+      </w:r>
+      <w:r>
+        <w:rPr>
+          <w:rFonts w:ascii="Segoe UI Symbol" w:hAnsi="Segoe UI Symbol" w:cs="Segoe UI Symbol"/>
+        </w:rPr>
+        <w:t>➢</w:t>
+      </w:r>
+      <w:r>
+        <w:rPr>
+          <w:rFonts w:ascii="Times New Roman" w:hAnsi="Times New Roman" w:cs="Times New Roman"/>
+        </w:rPr>
+        <w:t xml:space="preserve"> One final section is Software Metrics (line count, run time, file naming convention, </w:t>
+      </w:r>
+      <w:proofErr w:type="spellStart"/>
+      <w:r>
+        <w:rPr>
+          <w:rFonts w:ascii="Times New Roman" w:hAnsi="Times New Roman" w:cs="Times New Roman"/>
+        </w:rPr>
+        <w:t>etc</w:t>
+      </w:r>
+      <w:proofErr w:type="spellEnd"/>
+      <w:r>
+        <w:rPr>
+          <w:rFonts w:ascii="Times New Roman" w:hAnsi="Times New Roman" w:cs="Times New Roman"/>
+        </w:rPr>
+        <w:t>) – this paragraph also is included in User’s Manual and Developer Documentation</w:t>
+      </w:r>
+    </w:p>
+    <w:p>
+      <w:pPr>
+        <w:pStyle w:val="Heading2"/>
+        <w:jc w:val="center"/>
+        <w:rPr>
+          <w:rFonts w:ascii="Times New Roman" w:hAnsi="Times New Roman" w:cs="Times New Roman"/>
+          <w:color w:val="000000" w:themeColor="text1"/>
+        </w:rPr>
+      </w:pPr>
+      <w:bookmarkStart w:id="26" w:name="_Toc196665868"/>
+      <w:r>
+        <w:rPr>
+          <w:rFonts w:ascii="Times New Roman" w:hAnsi="Times New Roman" w:cs="Times New Roman"/>
+          <w:color w:val="000000" w:themeColor="text1"/>
+        </w:rPr>
+        <w:t>Metrics</w:t>
+      </w:r>
+      <w:bookmarkEnd w:id="26"/>
+    </w:p>
+    <w:p>
+      <w:pPr>
+        <w:pStyle w:val="Heading3"/>
+      </w:pPr>
+      <w:bookmarkStart w:id="27" w:name="_Toc196665869"/>
+      <w:r>
+        <w:rPr>
+          <w:color w:val="000000" w:themeColor="text1"/>
+        </w:rPr>
+        <w:t>Languages</w:t>
+      </w:r>
+      <w:bookmarkEnd w:id="27"/>
+    </w:p>
+    <w:p>
+      <w:pPr>
+        <w:spacing w:line="480" w:lineRule="auto"/>
+        <w:ind w:firstLine="720"/>
+        <w:rPr>
+          <w:rFonts w:ascii="Times New Roman" w:hAnsi="Times New Roman" w:cs="Times New Roman"/>
+        </w:rPr>
+      </w:pPr>
+      <w:r>
+        <w:rPr>
+          <w:rFonts w:ascii="Times New Roman" w:hAnsi="Times New Roman" w:cs="Times New Roman"/>
+        </w:rPr>
+        <w:t>As of the latest update to this document (April 26</w:t>
+      </w:r>
+      <w:r>
+        <w:rPr>
+          <w:rFonts w:ascii="Times New Roman" w:hAnsi="Times New Roman" w:cs="Times New Roman"/>
+          <w:vertAlign w:val="superscript"/>
+        </w:rPr>
+        <w:t>th</w:t>
+      </w:r>
+      <w:r>
+        <w:rPr>
+          <w:rFonts w:ascii="Times New Roman" w:hAnsi="Times New Roman" w:cs="Times New Roman"/>
+        </w:rPr>
+        <w:t>, 2025), there are currently 1703 lines of true code in the entire repository. The language breakdown of the repository can be seen below.</w:t>
+      </w:r>
+    </w:p>
+    <w:p>
+      <w:pPr>
+        <w:spacing w:line="480" w:lineRule="auto"/>
+        <w:ind w:firstLine="720"/>
+        <w:rPr>
+          <w:rFonts w:ascii="Times New Roman" w:hAnsi="Times New Roman" w:cs="Times New Roman"/>
+        </w:rPr>
+      </w:pPr>
+      <w:r>
+        <w:rPr>
+          <w:rFonts w:ascii="Times New Roman" w:hAnsi="Times New Roman" w:cs="Times New Roman"/>
+          <w:noProof/>
+        </w:rPr>
         <w:drawing>
           <wp:inline distT="0" distB="0" distL="0" distR="0" wp14:anchorId="676289F2" wp14:editId="692DD3A5">
             <wp:extent cx="4038600" cy="1308100"/>
@@ -745,7 +2265,7 @@
                     <pic:cNvPicPr/>
                   </pic:nvPicPr>
                   <pic:blipFill>
-                    <a:blip r:embed="rId6"/>
+                    <a:blip r:embed="rId13"/>
                     <a:stretch>
                       <a:fillRect/>
                     </a:stretch>
@@ -774,12 +2294,10 @@
         </w:rPr>
       </w:pPr>
       <w:r>
+        <w:rPr>
+          <w:rFonts w:ascii="Times New Roman" w:hAnsi="Times New Roman" w:cs="Times New Roman"/>
+        </w:rPr>
         <w:tab/>
-      </w:r>
-      <w:r>
-        <w:rPr>
-          <w:rFonts w:ascii="Times New Roman" w:hAnsi="Times New Roman" w:cs="Times New Roman"/>
-        </w:rPr>
         <w:t xml:space="preserve">As can be seen, </w:t>
       </w:r>
       <w:proofErr w:type="gramStart"/>
@@ -800,20 +2318,105 @@
         <w:rPr>
           <w:rFonts w:ascii="Times New Roman" w:hAnsi="Times New Roman" w:cs="Times New Roman"/>
         </w:rPr>
-        <w:t>the need for the Hypertext Markup Language in the development of a portfolio website. The runtime of the page hosted by GitHub Pages is seen in the screenshot below.</w:t>
-      </w:r>
+        <w:t xml:space="preserve">the need for the Hypertext Markup Language in the development of a portfolio website. </w:t>
+      </w:r>
+    </w:p>
+    <w:p>
+      <w:pPr>
+        <w:pStyle w:val="Heading3"/>
+        <w:rPr>
+          <w:rFonts w:ascii="Times New Roman" w:hAnsi="Times New Roman" w:cs="Times New Roman"/>
+          <w:color w:val="000000" w:themeColor="text1"/>
+        </w:rPr>
+      </w:pPr>
+    </w:p>
+    <w:p>
+      <w:pPr>
+        <w:pStyle w:val="Heading3"/>
+        <w:rPr>
+          <w:rFonts w:ascii="Times New Roman" w:hAnsi="Times New Roman" w:cs="Times New Roman"/>
+          <w:color w:val="000000" w:themeColor="text1"/>
+        </w:rPr>
+      </w:pPr>
+    </w:p>
+    <w:p>
+      <w:pPr>
+        <w:pStyle w:val="Heading3"/>
+        <w:rPr>
+          <w:rFonts w:ascii="Times New Roman" w:hAnsi="Times New Roman" w:cs="Times New Roman"/>
+          <w:color w:val="000000" w:themeColor="text1"/>
+        </w:rPr>
+      </w:pPr>
+    </w:p>
+    <w:p>
+      <w:pPr>
+        <w:pStyle w:val="Heading3"/>
+        <w:rPr>
+          <w:rFonts w:ascii="Times New Roman" w:hAnsi="Times New Roman" w:cs="Times New Roman"/>
+          <w:color w:val="000000" w:themeColor="text1"/>
+        </w:rPr>
+      </w:pPr>
+    </w:p>
+    <w:p>
+      <w:pPr>
+        <w:pStyle w:val="Heading3"/>
+        <w:rPr>
+          <w:rFonts w:ascii="Times New Roman" w:hAnsi="Times New Roman" w:cs="Times New Roman"/>
+          <w:color w:val="000000" w:themeColor="text1"/>
+        </w:rPr>
+      </w:pPr>
+    </w:p>
+    <w:p>
+      <w:pPr>
+        <w:pStyle w:val="Heading3"/>
+        <w:rPr>
+          <w:rFonts w:ascii="Times New Roman" w:hAnsi="Times New Roman" w:cs="Times New Roman"/>
+          <w:color w:val="000000" w:themeColor="text1"/>
+        </w:rPr>
+      </w:pPr>
+      <w:bookmarkStart w:id="28" w:name="_Toc196665870"/>
+      <w:r>
+        <w:rPr>
+          <w:rFonts w:ascii="Times New Roman" w:hAnsi="Times New Roman" w:cs="Times New Roman"/>
+          <w:color w:val="000000" w:themeColor="text1"/>
+        </w:rPr>
+        <w:t>Load Times</w:t>
+      </w:r>
+      <w:bookmarkEnd w:id="28"/>
     </w:p>
     <w:p>
       <w:pPr>
         <w:spacing w:line="480" w:lineRule="auto"/>
-        <w:ind w:left="720" w:firstLine="720"/>
-      </w:pPr>
-      <w:r>
+        <w:rPr>
+          <w:rFonts w:ascii="Times New Roman" w:hAnsi="Times New Roman" w:cs="Times New Roman"/>
+        </w:rPr>
+      </w:pPr>
+    </w:p>
+    <w:p>
+      <w:pPr>
+        <w:spacing w:line="480" w:lineRule="auto"/>
+        <w:rPr>
+          <w:rFonts w:ascii="Times New Roman" w:hAnsi="Times New Roman" w:cs="Times New Roman"/>
+        </w:rPr>
+      </w:pPr>
+      <w:r>
+        <w:fldChar w:fldCharType="begin"/>
+      </w:r>
+      <w:r>
+        <w:instrText xml:space="preserve"> INCLUDEPICTURE "https://cdn.discordapp.com/attachments/1334213812718665895/1366151604293730335/image.png?ex=680fe754&amp;is=680e95d4&amp;hm=6eb0ac789d181fc488a09db921f704e3ca347eb14f499d3943ea73e192d4ac05" \* MERGEFORMATINET </w:instrText>
+      </w:r>
+      <w:r>
+        <w:fldChar w:fldCharType="separate"/>
+      </w:r>
+      <w:r>
+        <w:rPr>
+          <w:noProof/>
+        </w:rPr>
         <w:drawing>
-          <wp:inline distT="0" distB="0" distL="0" distR="0" wp14:anchorId="4625EB1C" wp14:editId="5D8AB7EF">
-            <wp:extent cx="4000500" cy="2324100"/>
-            <wp:effectExtent l="0" t="0" r="0" b="0"/>
-            <wp:docPr id="1796322531" name="Picture 1" descr="A screenshot of a computer&#10;&#10;AI-generated content may be incorrect."/>
+          <wp:inline distT="0" distB="0" distL="0" distR="0" wp14:anchorId="1DDF099F" wp14:editId="7FFA1B7C">
+            <wp:extent cx="5943600" cy="975995"/>
+            <wp:effectExtent l="0" t="0" r="0" b="1905"/>
+            <wp:docPr id="787876443" name="Picture 1" descr="A screenshot of a graph&#10;&#10;AI-generated content may be incorrect."/>
             <wp:cNvGraphicFramePr>
               <a:graphicFrameLocks xmlns:a="http://schemas.openxmlformats.org/drawingml/2006/main" noChangeAspect="1"/>
             </wp:cNvGraphicFramePr>
@@ -821,23 +2424,36 @@
               <a:graphicData uri="http://schemas.openxmlformats.org/drawingml/2006/picture">
                 <pic:pic xmlns:pic="http://schemas.openxmlformats.org/drawingml/2006/picture">
                   <pic:nvPicPr>
-                    <pic:cNvPr id="1796322531" name="Picture 1" descr="A screenshot of a computer&#10;&#10;AI-generated content may be incorrect."/>
-                    <pic:cNvPicPr/>
+                    <pic:cNvPr id="787876443" name="Picture 1" descr="A screenshot of a graph&#10;&#10;AI-generated content may be incorrect."/>
+                    <pic:cNvPicPr>
+                      <a:picLocks noChangeAspect="1" noChangeArrowheads="1"/>
+                    </pic:cNvPicPr>
                   </pic:nvPicPr>
                   <pic:blipFill>
-                    <a:blip r:embed="rId7"/>
+                    <a:blip r:embed="rId14" cstate="print">
+                      <a:extLst>
+                        <a:ext uri="{28A0092B-C50C-407E-A947-70E740481C1C}">
+                          <a14:useLocalDpi xmlns:a14="http://schemas.microsoft.com/office/drawing/2010/main" val="0"/>
+                        </a:ext>
+                      </a:extLst>
+                    </a:blip>
+                    <a:srcRect/>
                     <a:stretch>
                       <a:fillRect/>
                     </a:stretch>
                   </pic:blipFill>
-                  <pic:spPr>
+                  <pic:spPr bwMode="auto">
                     <a:xfrm>
                       <a:off x="0" y="0"/>
-                      <a:ext cx="4000500" cy="2324100"/>
+                      <a:ext cx="5943600" cy="975995"/>
                     </a:xfrm>
                     <a:prstGeom prst="rect">
                       <a:avLst/>
                     </a:prstGeom>
+                    <a:noFill/>
+                    <a:ln>
+                      <a:noFill/>
+                    </a:ln>
                   </pic:spPr>
                 </pic:pic>
               </a:graphicData>
@@ -846,11 +2462,26 @@
         </w:drawing>
       </w:r>
       <w:r>
+        <w:fldChar w:fldCharType="end"/>
+      </w:r>
+      <w:r>
+        <w:rPr>
+          <w:rFonts w:ascii="Times New Roman" w:hAnsi="Times New Roman" w:cs="Times New Roman"/>
+        </w:rPr>
         <w:br/>
       </w:r>
     </w:p>
-    <w:p/>
+    <w:p>
+      <w:pPr>
+        <w:spacing w:line="480" w:lineRule="auto"/>
+        <w:rPr>
+          <w:rFonts w:ascii="Times New Roman" w:hAnsi="Times New Roman" w:cs="Times New Roman"/>
+        </w:rPr>
+      </w:pPr>
+    </w:p>
     <w:sectPr>
+      <w:headerReference w:type="even" r:id="rId15"/>
+      <w:headerReference w:type="default" r:id="rId16"/>
       <w:pgSz w:w="12240" w:h="15840"/>
       <w:pgMar w:top="1440" w:right="1440" w:bottom="1440" w:left="1440" w:header="720" w:footer="720" w:gutter="0"/>
       <w:cols w:space="720"/>
@@ -858,6 +2489,191 @@
     </w:sectPr>
   </w:body>
 </w:document>
+</file>
+
+<file path=word/endnotes.xml><?xml version="1.0" encoding="utf-8"?>
+<w:endnotes xmlns:wpc="http://schemas.microsoft.com/office/word/2010/wordprocessingCanvas" xmlns:cx="http://schemas.microsoft.com/office/drawing/2014/chartex" xmlns:cx1="http://schemas.microsoft.com/office/drawing/2015/9/8/chartex" xmlns:cx2="http://schemas.microsoft.com/office/drawing/2015/10/21/chartex" xmlns:cx3="http://schemas.microsoft.com/office/drawing/2016/5/9/chartex" xmlns:cx4="http://schemas.microsoft.com/office/drawing/2016/5/10/chartex" xmlns:cx5="http://schemas.microsoft.com/office/drawing/2016/5/11/chartex" xmlns:cx6="http://schemas.microsoft.com/office/drawing/2016/5/12/chartex" xmlns:cx7="http://schemas.microsoft.com/office/drawing/2016/5/13/chartex" xmlns:cx8="http://schemas.microsoft.com/office/drawing/2016/5/14/chartex" xmlns:mc="http://schemas.openxmlformats.org/markup-compatibility/2006" xmlns:aink="http://schemas.microsoft.com/office/drawing/2016/ink" xmlns:am3d="http://schemas.microsoft.com/office/drawing/2017/model3d" xmlns:o="urn:schemas-microsoft-com:office:office" xmlns:oel="http://schemas.microsoft.com/office/2019/extlst" xmlns:r="http://schemas.openxmlformats.org/officeDocument/2006/relationships" xmlns:m="http://schemas.openxmlformats.org/officeDocument/2006/math" xmlns:v="urn:schemas-microsoft-com:vml" xmlns:wp14="http://schemas.microsoft.com/office/word/2010/wordprocessingDrawing" xmlns:wp="http://schemas.openxmlformats.org/drawingml/2006/wordprocessingDrawing" xmlns:w10="urn:schemas-microsoft-com:office:word" xmlns:w="http://schemas.openxmlformats.org/wordprocessingml/2006/main" xmlns:w14="http://schemas.microsoft.com/office/word/2010/wordml" xmlns:w15="http://schemas.microsoft.com/office/word/2012/wordml" xmlns:w16cex="http://schemas.microsoft.com/office/word/2018/wordml/cex" xmlns:w16cid="http://schemas.microsoft.com/office/word/2016/wordml/cid" xmlns:w16="http://schemas.microsoft.com/office/word/2018/wordml" xmlns:w16du="http://schemas.microsoft.com/office/word/2023/wordml/word16du" xmlns:w16sdtdh="http://schemas.microsoft.com/office/word/2020/wordml/sdtdatahash" xmlns:w16sdtfl="http://schemas.microsoft.com/office/word/2024/wordml/sdtformatlock" xmlns:w16se="http://schemas.microsoft.com/office/word/2015/wordml/symex" xmlns:wpg="http://schemas.microsoft.com/office/word/2010/wordprocessingGroup" xmlns:wpi="http://schemas.microsoft.com/office/word/2010/wordprocessingInk" xmlns:wne="http://schemas.microsoft.com/office/word/2006/wordml" xmlns:wps="http://schemas.microsoft.com/office/word/2010/wordprocessingShape" mc:Ignorable="w14 w15 w16se w16cid w16 w16cex w16sdtdh w16sdtfl w16du wp14">
+  <w:endnote w:type="separator" w:id="-1">
+    <w:p>
+      <w:pPr>
+        <w:spacing w:after="0" w:line="240" w:lineRule="auto"/>
+      </w:pPr>
+      <w:r>
+        <w:separator/>
+      </w:r>
+    </w:p>
+  </w:endnote>
+  <w:endnote w:type="continuationSeparator" w:id="0">
+    <w:p>
+      <w:pPr>
+        <w:spacing w:after="0" w:line="240" w:lineRule="auto"/>
+      </w:pPr>
+      <w:r>
+        <w:continuationSeparator/>
+      </w:r>
+    </w:p>
+  </w:endnote>
+</w:endnotes>
+</file>
+
+<file path=word/footnotes.xml><?xml version="1.0" encoding="utf-8"?>
+<w:footnotes xmlns:wpc="http://schemas.microsoft.com/office/word/2010/wordprocessingCanvas" xmlns:cx="http://schemas.microsoft.com/office/drawing/2014/chartex" xmlns:cx1="http://schemas.microsoft.com/office/drawing/2015/9/8/chartex" xmlns:cx2="http://schemas.microsoft.com/office/drawing/2015/10/21/chartex" xmlns:cx3="http://schemas.microsoft.com/office/drawing/2016/5/9/chartex" xmlns:cx4="http://schemas.microsoft.com/office/drawing/2016/5/10/chartex" xmlns:cx5="http://schemas.microsoft.com/office/drawing/2016/5/11/chartex" xmlns:cx6="http://schemas.microsoft.com/office/drawing/2016/5/12/chartex" xmlns:cx7="http://schemas.microsoft.com/office/drawing/2016/5/13/chartex" xmlns:cx8="http://schemas.microsoft.com/office/drawing/2016/5/14/chartex" xmlns:mc="http://schemas.openxmlformats.org/markup-compatibility/2006" xmlns:aink="http://schemas.microsoft.com/office/drawing/2016/ink" xmlns:am3d="http://schemas.microsoft.com/office/drawing/2017/model3d" xmlns:o="urn:schemas-microsoft-com:office:office" xmlns:oel="http://schemas.microsoft.com/office/2019/extlst" xmlns:r="http://schemas.openxmlformats.org/officeDocument/2006/relationships" xmlns:m="http://schemas.openxmlformats.org/officeDocument/2006/math" xmlns:v="urn:schemas-microsoft-com:vml" xmlns:wp14="http://schemas.microsoft.com/office/word/2010/wordprocessingDrawing" xmlns:wp="http://schemas.openxmlformats.org/drawingml/2006/wordprocessingDrawing" xmlns:w10="urn:schemas-microsoft-com:office:word" xmlns:w="http://schemas.openxmlformats.org/wordprocessingml/2006/main" xmlns:w14="http://schemas.microsoft.com/office/word/2010/wordml" xmlns:w15="http://schemas.microsoft.com/office/word/2012/wordml" xmlns:w16cex="http://schemas.microsoft.com/office/word/2018/wordml/cex" xmlns:w16cid="http://schemas.microsoft.com/office/word/2016/wordml/cid" xmlns:w16="http://schemas.microsoft.com/office/word/2018/wordml" xmlns:w16du="http://schemas.microsoft.com/office/word/2023/wordml/word16du" xmlns:w16sdtdh="http://schemas.microsoft.com/office/word/2020/wordml/sdtdatahash" xmlns:w16sdtfl="http://schemas.microsoft.com/office/word/2024/wordml/sdtformatlock" xmlns:w16se="http://schemas.microsoft.com/office/word/2015/wordml/symex" xmlns:wpg="http://schemas.microsoft.com/office/word/2010/wordprocessingGroup" xmlns:wpi="http://schemas.microsoft.com/office/word/2010/wordprocessingInk" xmlns:wne="http://schemas.microsoft.com/office/word/2006/wordml" xmlns:wps="http://schemas.microsoft.com/office/word/2010/wordprocessingShape" mc:Ignorable="w14 w15 w16se w16cid w16 w16cex w16sdtdh w16sdtfl w16du wp14">
+  <w:footnote w:type="separator" w:id="-1">
+    <w:p>
+      <w:pPr>
+        <w:spacing w:after="0" w:line="240" w:lineRule="auto"/>
+      </w:pPr>
+      <w:r>
+        <w:separator/>
+      </w:r>
+    </w:p>
+  </w:footnote>
+  <w:footnote w:type="continuationSeparator" w:id="0">
+    <w:p>
+      <w:pPr>
+        <w:spacing w:after="0" w:line="240" w:lineRule="auto"/>
+      </w:pPr>
+      <w:r>
+        <w:continuationSeparator/>
+      </w:r>
+    </w:p>
+  </w:footnote>
+</w:footnotes>
+</file>
+
+<file path=word/header1.xml><?xml version="1.0" encoding="utf-8"?>
+<w:hdr xmlns:wpc="http://schemas.microsoft.com/office/word/2010/wordprocessingCanvas" xmlns:cx="http://schemas.microsoft.com/office/drawing/2014/chartex" xmlns:cx1="http://schemas.microsoft.com/office/drawing/2015/9/8/chartex" xmlns:cx2="http://schemas.microsoft.com/office/drawing/2015/10/21/chartex" xmlns:cx3="http://schemas.microsoft.com/office/drawing/2016/5/9/chartex" xmlns:cx4="http://schemas.microsoft.com/office/drawing/2016/5/10/chartex" xmlns:cx5="http://schemas.microsoft.com/office/drawing/2016/5/11/chartex" xmlns:cx6="http://schemas.microsoft.com/office/drawing/2016/5/12/chartex" xmlns:cx7="http://schemas.microsoft.com/office/drawing/2016/5/13/chartex" xmlns:cx8="http://schemas.microsoft.com/office/drawing/2016/5/14/chartex" xmlns:mc="http://schemas.openxmlformats.org/markup-compatibility/2006" xmlns:aink="http://schemas.microsoft.com/office/drawing/2016/ink" xmlns:am3d="http://schemas.microsoft.com/office/drawing/2017/model3d" xmlns:o="urn:schemas-microsoft-com:office:office" xmlns:oel="http://schemas.microsoft.com/office/2019/extlst" xmlns:r="http://schemas.openxmlformats.org/officeDocument/2006/relationships" xmlns:m="http://schemas.openxmlformats.org/officeDocument/2006/math" xmlns:v="urn:schemas-microsoft-com:vml" xmlns:wp14="http://schemas.microsoft.com/office/word/2010/wordprocessingDrawing" xmlns:wp="http://schemas.openxmlformats.org/drawingml/2006/wordprocessingDrawing" xmlns:w10="urn:schemas-microsoft-com:office:word" xmlns:w="http://schemas.openxmlformats.org/wordprocessingml/2006/main" xmlns:w14="http://schemas.microsoft.com/office/word/2010/wordml" xmlns:w15="http://schemas.microsoft.com/office/word/2012/wordml" xmlns:w16cex="http://schemas.microsoft.com/office/word/2018/wordml/cex" xmlns:w16cid="http://schemas.microsoft.com/office/word/2016/wordml/cid" xmlns:w16="http://schemas.microsoft.com/office/word/2018/wordml" xmlns:w16du="http://schemas.microsoft.com/office/word/2023/wordml/word16du" xmlns:w16sdtdh="http://schemas.microsoft.com/office/word/2020/wordml/sdtdatahash" xmlns:w16sdtfl="http://schemas.microsoft.com/office/word/2024/wordml/sdtformatlock" xmlns:w16se="http://schemas.microsoft.com/office/word/2015/wordml/symex" xmlns:wpg="http://schemas.microsoft.com/office/word/2010/wordprocessingGroup" xmlns:wpi="http://schemas.microsoft.com/office/word/2010/wordprocessingInk" xmlns:wne="http://schemas.microsoft.com/office/word/2006/wordml" xmlns:wps="http://schemas.microsoft.com/office/word/2010/wordprocessingShape" mc:Ignorable="w14 w15 w16se w16cid w16 w16cex w16sdtdh w16sdtfl w16du wp14">
+  <w:sdt>
+    <w:sdtPr>
+      <w:rPr>
+        <w:rStyle w:val="PageNumber"/>
+      </w:rPr>
+      <w:id w:val="-101111008"/>
+      <w:docPartObj>
+        <w:docPartGallery w:val="Page Numbers (Top of Page)"/>
+        <w:docPartUnique/>
+      </w:docPartObj>
+    </w:sdtPr>
+    <w:sdtContent>
+      <w:p>
+        <w:pPr>
+          <w:pStyle w:val="Header"/>
+          <w:framePr w:wrap="none" w:vAnchor="text" w:hAnchor="margin" w:xAlign="right" w:y="1"/>
+          <w:rPr>
+            <w:rStyle w:val="PageNumber"/>
+          </w:rPr>
+        </w:pPr>
+        <w:r>
+          <w:rPr>
+            <w:rStyle w:val="PageNumber"/>
+          </w:rPr>
+          <w:fldChar w:fldCharType="begin"/>
+        </w:r>
+        <w:r>
+          <w:rPr>
+            <w:rStyle w:val="PageNumber"/>
+          </w:rPr>
+          <w:instrText xml:space="preserve"> PAGE </w:instrText>
+        </w:r>
+        <w:r>
+          <w:rPr>
+            <w:rStyle w:val="PageNumber"/>
+          </w:rPr>
+          <w:fldChar w:fldCharType="end"/>
+        </w:r>
+      </w:p>
+    </w:sdtContent>
+  </w:sdt>
+  <w:p>
+    <w:pPr>
+      <w:pStyle w:val="Header"/>
+      <w:ind w:right="360"/>
+    </w:pPr>
+  </w:p>
+</w:hdr>
+</file>
+
+<file path=word/header2.xml><?xml version="1.0" encoding="utf-8"?>
+<w:hdr xmlns:wpc="http://schemas.microsoft.com/office/word/2010/wordprocessingCanvas" xmlns:cx="http://schemas.microsoft.com/office/drawing/2014/chartex" xmlns:cx1="http://schemas.microsoft.com/office/drawing/2015/9/8/chartex" xmlns:cx2="http://schemas.microsoft.com/office/drawing/2015/10/21/chartex" xmlns:cx3="http://schemas.microsoft.com/office/drawing/2016/5/9/chartex" xmlns:cx4="http://schemas.microsoft.com/office/drawing/2016/5/10/chartex" xmlns:cx5="http://schemas.microsoft.com/office/drawing/2016/5/11/chartex" xmlns:cx6="http://schemas.microsoft.com/office/drawing/2016/5/12/chartex" xmlns:cx7="http://schemas.microsoft.com/office/drawing/2016/5/13/chartex" xmlns:cx8="http://schemas.microsoft.com/office/drawing/2016/5/14/chartex" xmlns:mc="http://schemas.openxmlformats.org/markup-compatibility/2006" xmlns:aink="http://schemas.microsoft.com/office/drawing/2016/ink" xmlns:am3d="http://schemas.microsoft.com/office/drawing/2017/model3d" xmlns:o="urn:schemas-microsoft-com:office:office" xmlns:oel="http://schemas.microsoft.com/office/2019/extlst" xmlns:r="http://schemas.openxmlformats.org/officeDocument/2006/relationships" xmlns:m="http://schemas.openxmlformats.org/officeDocument/2006/math" xmlns:v="urn:schemas-microsoft-com:vml" xmlns:wp14="http://schemas.microsoft.com/office/word/2010/wordprocessingDrawing" xmlns:wp="http://schemas.openxmlformats.org/drawingml/2006/wordprocessingDrawing" xmlns:w10="urn:schemas-microsoft-com:office:word" xmlns:w="http://schemas.openxmlformats.org/wordprocessingml/2006/main" xmlns:w14="http://schemas.microsoft.com/office/word/2010/wordml" xmlns:w15="http://schemas.microsoft.com/office/word/2012/wordml" xmlns:w16cex="http://schemas.microsoft.com/office/word/2018/wordml/cex" xmlns:w16cid="http://schemas.microsoft.com/office/word/2016/wordml/cid" xmlns:w16="http://schemas.microsoft.com/office/word/2018/wordml" xmlns:w16du="http://schemas.microsoft.com/office/word/2023/wordml/word16du" xmlns:w16sdtdh="http://schemas.microsoft.com/office/word/2020/wordml/sdtdatahash" xmlns:w16sdtfl="http://schemas.microsoft.com/office/word/2024/wordml/sdtformatlock" xmlns:w16se="http://schemas.microsoft.com/office/word/2015/wordml/symex" xmlns:wpg="http://schemas.microsoft.com/office/word/2010/wordprocessingGroup" xmlns:wpi="http://schemas.microsoft.com/office/word/2010/wordprocessingInk" xmlns:wne="http://schemas.microsoft.com/office/word/2006/wordml" xmlns:wps="http://schemas.microsoft.com/office/word/2010/wordprocessingShape" mc:Ignorable="w14 w15 w16se w16cid w16 w16cex w16sdtdh w16sdtfl w16du wp14">
+  <w:sdt>
+    <w:sdtPr>
+      <w:rPr>
+        <w:rStyle w:val="PageNumber"/>
+      </w:rPr>
+      <w:id w:val="-1688972367"/>
+      <w:docPartObj>
+        <w:docPartGallery w:val="Page Numbers (Top of Page)"/>
+        <w:docPartUnique/>
+      </w:docPartObj>
+    </w:sdtPr>
+    <w:sdtContent>
+      <w:p>
+        <w:pPr>
+          <w:pStyle w:val="Header"/>
+          <w:framePr w:wrap="none" w:vAnchor="text" w:hAnchor="margin" w:xAlign="right" w:y="1"/>
+          <w:ind w:right="360"/>
+          <w:rPr>
+            <w:rStyle w:val="PageNumber"/>
+            <w:rFonts w:ascii="Times New Roman" w:hAnsi="Times New Roman" w:cs="Times New Roman"/>
+          </w:rPr>
+        </w:pPr>
+        <w:r>
+          <w:rPr>
+            <w:rFonts w:ascii="Times New Roman" w:hAnsi="Times New Roman" w:cs="Times New Roman"/>
+          </w:rPr>
+          <w:t xml:space="preserve">Software Development </w:t>
+        </w:r>
+        <w:r>
+          <w:rPr>
+            <w:rFonts w:ascii="Times New Roman" w:hAnsi="Times New Roman" w:cs="Times New Roman"/>
+          </w:rPr>
+          <w:t xml:space="preserve">Report </w:t>
+        </w:r>
+        <w:r>
+          <w:rPr>
+            <w:rStyle w:val="PageNumber"/>
+          </w:rPr>
+          <w:fldChar w:fldCharType="begin"/>
+        </w:r>
+        <w:r>
+          <w:rPr>
+            <w:rStyle w:val="PageNumber"/>
+          </w:rPr>
+          <w:instrText xml:space="preserve"> PAGE </w:instrText>
+        </w:r>
+        <w:r>
+          <w:rPr>
+            <w:rStyle w:val="PageNumber"/>
+          </w:rPr>
+          <w:fldChar w:fldCharType="separate"/>
+        </w:r>
+        <w:r>
+          <w:rPr>
+            <w:rStyle w:val="PageNumber"/>
+            <w:noProof/>
+          </w:rPr>
+          <w:t>1</w:t>
+        </w:r>
+        <w:r>
+          <w:rPr>
+            <w:rStyle w:val="PageNumber"/>
+          </w:rPr>
+          <w:fldChar w:fldCharType="end"/>
+        </w:r>
+      </w:p>
+    </w:sdtContent>
+  </w:sdt>
+  <w:p>
+    <w:pPr>
+      <w:pStyle w:val="Header"/>
+      <w:ind w:right="360"/>
+      <w:jc w:val="right"/>
+      <w:rPr>
+        <w:rFonts w:ascii="Times New Roman" w:hAnsi="Times New Roman" w:cs="Times New Roman"/>
+      </w:rPr>
+    </w:pPr>
+  </w:p>
+</w:hdr>
 </file>
 
 <file path=word/styles.xml><?xml version="1.0" encoding="utf-8"?>
@@ -1288,7 +3104,6 @@
     <w:next w:val="Normal"/>
     <w:link w:val="Heading2Char"/>
     <w:uiPriority w:val="9"/>
-    <w:semiHidden/>
     <w:unhideWhenUsed/>
     <w:qFormat/>
     <w:rsid w:val="008C099F"/>
@@ -1311,7 +3126,6 @@
     <w:next w:val="Normal"/>
     <w:link w:val="Heading3Char"/>
     <w:uiPriority w:val="9"/>
-    <w:semiHidden/>
     <w:unhideWhenUsed/>
     <w:qFormat/>
     <w:rsid w:val="008C099F"/>
@@ -1463,6 +3277,7 @@
   <w:style w:type="character" w:default="1" w:styleId="DefaultParagraphFont">
     <w:name w:val="Default Paragraph Font"/>
     <w:uiPriority w:val="1"/>
+    <w:semiHidden/>
     <w:unhideWhenUsed/>
   </w:style>
   <w:style w:type="table" w:default="1" w:styleId="TableNormal">
@@ -1504,7 +3319,6 @@
     <w:basedOn w:val="DefaultParagraphFont"/>
     <w:link w:val="Heading2"/>
     <w:uiPriority w:val="9"/>
-    <w:semiHidden/>
     <w:rsid w:val="008C099F"/>
     <w:rPr>
       <w:rFonts w:asciiTheme="majorHAnsi" w:eastAsiaTheme="majorEastAsia" w:hAnsiTheme="majorHAnsi" w:cstheme="majorBidi"/>
@@ -1518,7 +3332,6 @@
     <w:basedOn w:val="DefaultParagraphFont"/>
     <w:link w:val="Heading3"/>
     <w:uiPriority w:val="9"/>
-    <w:semiHidden/>
     <w:rsid w:val="008C099F"/>
     <w:rPr>
       <w:rFonts w:eastAsiaTheme="majorEastAsia" w:cstheme="majorBidi"/>
@@ -1774,6 +3587,246 @@
       <w:smallCaps/>
       <w:color w:val="0F4761" w:themeColor="accent1" w:themeShade="BF"/>
       <w:spacing w:val="5"/>
+    </w:rPr>
+  </w:style>
+  <w:style w:type="paragraph" w:styleId="Header">
+    <w:name w:val="header"/>
+    <w:basedOn w:val="Normal"/>
+    <w:link w:val="HeaderChar"/>
+    <w:uiPriority w:val="99"/>
+    <w:unhideWhenUsed/>
+    <w:rsid w:val="00CE7507"/>
+    <w:pPr>
+      <w:tabs>
+        <w:tab w:val="center" w:pos="4680"/>
+        <w:tab w:val="right" w:pos="9360"/>
+      </w:tabs>
+      <w:spacing w:after="0" w:line="240" w:lineRule="auto"/>
+    </w:pPr>
+  </w:style>
+  <w:style w:type="character" w:customStyle="1" w:styleId="HeaderChar">
+    <w:name w:val="Header Char"/>
+    <w:basedOn w:val="DefaultParagraphFont"/>
+    <w:link w:val="Header"/>
+    <w:uiPriority w:val="99"/>
+    <w:rsid w:val="00CE7507"/>
+  </w:style>
+  <w:style w:type="paragraph" w:styleId="Footer">
+    <w:name w:val="footer"/>
+    <w:basedOn w:val="Normal"/>
+    <w:link w:val="FooterChar"/>
+    <w:uiPriority w:val="99"/>
+    <w:unhideWhenUsed/>
+    <w:rsid w:val="00CE7507"/>
+    <w:pPr>
+      <w:tabs>
+        <w:tab w:val="center" w:pos="4680"/>
+        <w:tab w:val="right" w:pos="9360"/>
+      </w:tabs>
+      <w:spacing w:after="0" w:line="240" w:lineRule="auto"/>
+    </w:pPr>
+  </w:style>
+  <w:style w:type="character" w:customStyle="1" w:styleId="FooterChar">
+    <w:name w:val="Footer Char"/>
+    <w:basedOn w:val="DefaultParagraphFont"/>
+    <w:link w:val="Footer"/>
+    <w:uiPriority w:val="99"/>
+    <w:rsid w:val="00CE7507"/>
+  </w:style>
+  <w:style w:type="character" w:styleId="PageNumber">
+    <w:name w:val="page number"/>
+    <w:basedOn w:val="DefaultParagraphFont"/>
+    <w:uiPriority w:val="99"/>
+    <w:semiHidden/>
+    <w:unhideWhenUsed/>
+    <w:rsid w:val="00CE7507"/>
+  </w:style>
+  <w:style w:type="paragraph" w:styleId="TOCHeading">
+    <w:name w:val="TOC Heading"/>
+    <w:basedOn w:val="Heading1"/>
+    <w:next w:val="Normal"/>
+    <w:uiPriority w:val="39"/>
+    <w:unhideWhenUsed/>
+    <w:qFormat/>
+    <w:rsid w:val="00267D9A"/>
+    <w:pPr>
+      <w:spacing w:before="480" w:after="0" w:line="276" w:lineRule="auto"/>
+      <w:outlineLvl w:val="9"/>
+    </w:pPr>
+    <w:rPr>
+      <w:b/>
+      <w:bCs/>
+      <w:kern w:val="0"/>
+      <w:sz w:val="28"/>
+      <w:szCs w:val="28"/>
+      <w14:ligatures w14:val="none"/>
+    </w:rPr>
+  </w:style>
+  <w:style w:type="paragraph" w:styleId="TOC1">
+    <w:name w:val="toc 1"/>
+    <w:basedOn w:val="Normal"/>
+    <w:next w:val="Normal"/>
+    <w:autoRedefine/>
+    <w:uiPriority w:val="39"/>
+    <w:unhideWhenUsed/>
+    <w:rsid w:val="00267D9A"/>
+    <w:pPr>
+      <w:spacing w:before="120" w:after="0"/>
+    </w:pPr>
+    <w:rPr>
+      <w:b/>
+      <w:bCs/>
+      <w:i/>
+      <w:iCs/>
+    </w:rPr>
+  </w:style>
+  <w:style w:type="paragraph" w:styleId="TOC2">
+    <w:name w:val="toc 2"/>
+    <w:basedOn w:val="Normal"/>
+    <w:next w:val="Normal"/>
+    <w:autoRedefine/>
+    <w:uiPriority w:val="39"/>
+    <w:unhideWhenUsed/>
+    <w:rsid w:val="00267D9A"/>
+    <w:pPr>
+      <w:spacing w:before="120" w:after="0"/>
+      <w:ind w:left="240"/>
+    </w:pPr>
+    <w:rPr>
+      <w:b/>
+      <w:bCs/>
+      <w:sz w:val="22"/>
+      <w:szCs w:val="22"/>
+    </w:rPr>
+  </w:style>
+  <w:style w:type="character" w:styleId="Hyperlink">
+    <w:name w:val="Hyperlink"/>
+    <w:basedOn w:val="DefaultParagraphFont"/>
+    <w:uiPriority w:val="99"/>
+    <w:unhideWhenUsed/>
+    <w:rsid w:val="00267D9A"/>
+    <w:rPr>
+      <w:color w:val="467886" w:themeColor="hyperlink"/>
+      <w:u w:val="single"/>
+    </w:rPr>
+  </w:style>
+  <w:style w:type="paragraph" w:styleId="TOC3">
+    <w:name w:val="toc 3"/>
+    <w:basedOn w:val="Normal"/>
+    <w:next w:val="Normal"/>
+    <w:autoRedefine/>
+    <w:uiPriority w:val="39"/>
+    <w:unhideWhenUsed/>
+    <w:rsid w:val="00267D9A"/>
+    <w:pPr>
+      <w:spacing w:after="0"/>
+      <w:ind w:left="480"/>
+    </w:pPr>
+    <w:rPr>
+      <w:sz w:val="20"/>
+      <w:szCs w:val="20"/>
+    </w:rPr>
+  </w:style>
+  <w:style w:type="paragraph" w:styleId="TOC4">
+    <w:name w:val="toc 4"/>
+    <w:basedOn w:val="Normal"/>
+    <w:next w:val="Normal"/>
+    <w:autoRedefine/>
+    <w:uiPriority w:val="39"/>
+    <w:unhideWhenUsed/>
+    <w:rsid w:val="00267D9A"/>
+    <w:pPr>
+      <w:spacing w:after="0"/>
+      <w:ind w:left="720"/>
+    </w:pPr>
+    <w:rPr>
+      <w:sz w:val="20"/>
+      <w:szCs w:val="20"/>
+    </w:rPr>
+  </w:style>
+  <w:style w:type="paragraph" w:styleId="TOC5">
+    <w:name w:val="toc 5"/>
+    <w:basedOn w:val="Normal"/>
+    <w:next w:val="Normal"/>
+    <w:autoRedefine/>
+    <w:uiPriority w:val="39"/>
+    <w:unhideWhenUsed/>
+    <w:rsid w:val="00267D9A"/>
+    <w:pPr>
+      <w:spacing w:after="0"/>
+      <w:ind w:left="960"/>
+    </w:pPr>
+    <w:rPr>
+      <w:sz w:val="20"/>
+      <w:szCs w:val="20"/>
+    </w:rPr>
+  </w:style>
+  <w:style w:type="paragraph" w:styleId="TOC6">
+    <w:name w:val="toc 6"/>
+    <w:basedOn w:val="Normal"/>
+    <w:next w:val="Normal"/>
+    <w:autoRedefine/>
+    <w:uiPriority w:val="39"/>
+    <w:unhideWhenUsed/>
+    <w:rsid w:val="00267D9A"/>
+    <w:pPr>
+      <w:spacing w:after="0"/>
+      <w:ind w:left="1200"/>
+    </w:pPr>
+    <w:rPr>
+      <w:sz w:val="20"/>
+      <w:szCs w:val="20"/>
+    </w:rPr>
+  </w:style>
+  <w:style w:type="paragraph" w:styleId="TOC7">
+    <w:name w:val="toc 7"/>
+    <w:basedOn w:val="Normal"/>
+    <w:next w:val="Normal"/>
+    <w:autoRedefine/>
+    <w:uiPriority w:val="39"/>
+    <w:unhideWhenUsed/>
+    <w:rsid w:val="00267D9A"/>
+    <w:pPr>
+      <w:spacing w:after="0"/>
+      <w:ind w:left="1440"/>
+    </w:pPr>
+    <w:rPr>
+      <w:sz w:val="20"/>
+      <w:szCs w:val="20"/>
+    </w:rPr>
+  </w:style>
+  <w:style w:type="paragraph" w:styleId="TOC8">
+    <w:name w:val="toc 8"/>
+    <w:basedOn w:val="Normal"/>
+    <w:next w:val="Normal"/>
+    <w:autoRedefine/>
+    <w:uiPriority w:val="39"/>
+    <w:unhideWhenUsed/>
+    <w:rsid w:val="00267D9A"/>
+    <w:pPr>
+      <w:spacing w:after="0"/>
+      <w:ind w:left="1680"/>
+    </w:pPr>
+    <w:rPr>
+      <w:sz w:val="20"/>
+      <w:szCs w:val="20"/>
+    </w:rPr>
+  </w:style>
+  <w:style w:type="paragraph" w:styleId="TOC9">
+    <w:name w:val="toc 9"/>
+    <w:basedOn w:val="Normal"/>
+    <w:next w:val="Normal"/>
+    <w:autoRedefine/>
+    <w:uiPriority w:val="39"/>
+    <w:unhideWhenUsed/>
+    <w:rsid w:val="00267D9A"/>
+    <w:pPr>
+      <w:spacing w:after="0"/>
+      <w:ind w:left="1920"/>
+    </w:pPr>
+    <w:rPr>
+      <w:sz w:val="20"/>
+      <w:szCs w:val="20"/>
     </w:rPr>
   </w:style>
 </w:styles>

</xml_diff>

<commit_message>
Added Conclusion and formated off more sections in the SDR
</commit_message>
<xml_diff>
--- a/docs/Software Development Report.docx
+++ b/docs/Software Development Report.docx
@@ -31,7 +31,7 @@
       <w:bookmarkStart w:id="6" w:name="_Toc196653870"/>
       <w:bookmarkStart w:id="7" w:name="_Toc196653896"/>
       <w:bookmarkStart w:id="8" w:name="_Toc196654136"/>
-      <w:bookmarkStart w:id="9" w:name="_Toc196665860"/>
+      <w:bookmarkStart w:id="9" w:name="_Toc196668874"/>
       <w:r>
         <w:rPr>
           <w:rFonts w:ascii="Times New Roman" w:hAnsi="Times New Roman" w:cs="Times New Roman"/>
@@ -75,7 +75,7 @@
       <w:bookmarkStart w:id="16" w:name="_Toc196653871"/>
       <w:bookmarkStart w:id="17" w:name="_Toc196653897"/>
       <w:bookmarkStart w:id="18" w:name="_Toc196654137"/>
-      <w:bookmarkStart w:id="19" w:name="_Toc196665861"/>
+      <w:bookmarkStart w:id="19" w:name="_Toc196668875"/>
       <w:r>
         <w:rPr>
           <w:rFonts w:ascii="Times New Roman" w:hAnsi="Times New Roman" w:cs="Times New Roman"/>
@@ -254,7 +254,14 @@
     <w:sdt>
       <w:sdtPr>
         <w:rPr>
-          <w:rFonts w:ascii="Times New Roman" w:hAnsi="Times New Roman" w:cs="Times New Roman"/>
+          <w:rFonts w:ascii="Times New Roman" w:eastAsiaTheme="minorHAnsi" w:hAnsi="Times New Roman" w:cs="Times New Roman"/>
+          <w:b w:val="0"/>
+          <w:bCs w:val="0"/>
+          <w:color w:val="auto"/>
+          <w:kern w:val="2"/>
+          <w:sz w:val="24"/>
+          <w:szCs w:val="24"/>
+          <w14:ligatures w14:val="standardContextual"/>
         </w:rPr>
         <w:id w:val="-669710598"/>
         <w:docPartObj>
@@ -264,13 +271,7 @@
       </w:sdtPr>
       <w:sdtEndPr>
         <w:rPr>
-          <w:rFonts w:eastAsiaTheme="minorHAnsi"/>
           <w:noProof/>
-          <w:color w:val="auto"/>
-          <w:kern w:val="2"/>
-          <w:sz w:val="24"/>
-          <w:szCs w:val="24"/>
-          <w14:ligatures w14:val="standardContextual"/>
         </w:rPr>
       </w:sdtEndPr>
       <w:sdtContent>
@@ -327,7 +328,7 @@
             </w:rPr>
             <w:fldChar w:fldCharType="separate"/>
           </w:r>
-          <w:hyperlink w:anchor="_Toc196665860" w:history="1">
+          <w:hyperlink w:anchor="_Toc196668874" w:history="1">
             <w:r>
               <w:rPr>
                 <w:rStyle w:val="Hyperlink"/>
@@ -355,7 +356,7 @@
                 <w:noProof/>
                 <w:webHidden/>
               </w:rPr>
-              <w:instrText xml:space="preserve"> PAGEREF _Toc196665860 \h </w:instrText>
+              <w:instrText xml:space="preserve"> PAGEREF _Toc196668874 \h </w:instrText>
             </w:r>
             <w:r>
               <w:rPr>
@@ -401,7 +402,7 @@
               <w:szCs w:val="24"/>
             </w:rPr>
           </w:pPr>
-          <w:hyperlink w:anchor="_Toc196665861" w:history="1">
+          <w:hyperlink w:anchor="_Toc196668875" w:history="1">
             <w:r>
               <w:rPr>
                 <w:rStyle w:val="Hyperlink"/>
@@ -429,7 +430,7 @@
                 <w:noProof/>
                 <w:webHidden/>
               </w:rPr>
-              <w:instrText xml:space="preserve"> PAGEREF _Toc196665861 \h </w:instrText>
+              <w:instrText xml:space="preserve"> PAGEREF _Toc196668875 \h </w:instrText>
             </w:r>
             <w:r>
               <w:rPr>
@@ -475,7 +476,7 @@
               <w:szCs w:val="24"/>
             </w:rPr>
           </w:pPr>
-          <w:hyperlink w:anchor="_Toc196665862" w:history="1">
+          <w:hyperlink w:anchor="_Toc196668876" w:history="1">
             <w:r>
               <w:rPr>
                 <w:rStyle w:val="Hyperlink"/>
@@ -503,7 +504,7 @@
                 <w:noProof/>
                 <w:webHidden/>
               </w:rPr>
-              <w:instrText xml:space="preserve"> PAGEREF _Toc196665862 \h </w:instrText>
+              <w:instrText xml:space="preserve"> PAGEREF _Toc196668876 \h </w:instrText>
             </w:r>
             <w:r>
               <w:rPr>
@@ -549,7 +550,7 @@
               <w:szCs w:val="24"/>
             </w:rPr>
           </w:pPr>
-          <w:hyperlink w:anchor="_Toc196665863" w:history="1">
+          <w:hyperlink w:anchor="_Toc196668877" w:history="1">
             <w:r>
               <w:rPr>
                 <w:rStyle w:val="Hyperlink"/>
@@ -577,7 +578,7 @@
                 <w:noProof/>
                 <w:webHidden/>
               </w:rPr>
-              <w:instrText xml:space="preserve"> PAGEREF _Toc196665863 \h </w:instrText>
+              <w:instrText xml:space="preserve"> PAGEREF _Toc196668877 \h </w:instrText>
             </w:r>
             <w:r>
               <w:rPr>
@@ -621,14 +622,14 @@
               <w:szCs w:val="24"/>
             </w:rPr>
           </w:pPr>
-          <w:hyperlink w:anchor="_Toc196665864" w:history="1">
+          <w:hyperlink w:anchor="_Toc196668878" w:history="1">
             <w:r>
               <w:rPr>
                 <w:rStyle w:val="Hyperlink"/>
                 <w:rFonts w:ascii="Times New Roman" w:hAnsi="Times New Roman" w:cs="Times New Roman"/>
                 <w:noProof/>
               </w:rPr>
-              <w:t>Time Tables</w:t>
+              <w:t>Timetables</w:t>
             </w:r>
             <w:r>
               <w:rPr>
@@ -649,7 +650,7 @@
                 <w:noProof/>
                 <w:webHidden/>
               </w:rPr>
-              <w:instrText xml:space="preserve"> PAGEREF _Toc196665864 \h </w:instrText>
+              <w:instrText xml:space="preserve"> PAGEREF _Toc196668878 \h </w:instrText>
             </w:r>
             <w:r>
               <w:rPr>
@@ -670,6 +671,94 @@
                 <w:webHidden/>
               </w:rPr>
               <w:t>3</w:t>
+            </w:r>
+            <w:r>
+              <w:rPr>
+                <w:noProof/>
+                <w:webHidden/>
+              </w:rPr>
+              <w:fldChar w:fldCharType="end"/>
+            </w:r>
+          </w:hyperlink>
+        </w:p>
+        <w:p>
+          <w:pPr>
+            <w:pStyle w:val="TOC3"/>
+            <w:tabs>
+              <w:tab w:val="right" w:leader="dot" w:pos="9350"/>
+            </w:tabs>
+            <w:rPr>
+              <w:rFonts w:eastAsiaTheme="minorEastAsia"/>
+              <w:noProof/>
+              <w:sz w:val="24"/>
+              <w:szCs w:val="24"/>
+            </w:rPr>
+          </w:pPr>
+          <w:hyperlink w:anchor="_Toc196668879" w:history="1">
+            <w:r>
+              <w:rPr>
+                <w:rStyle w:val="Hyperlink"/>
+                <w:rFonts w:ascii="Times New Roman" w:hAnsi="Times New Roman" w:cs="Times New Roman"/>
+                <w:noProof/>
+              </w:rPr>
+              <w:t>Challeng</w:t>
+            </w:r>
+            <w:r>
+              <w:rPr>
+                <w:rStyle w:val="Hyperlink"/>
+                <w:rFonts w:ascii="Times New Roman" w:hAnsi="Times New Roman" w:cs="Times New Roman"/>
+                <w:noProof/>
+              </w:rPr>
+              <w:t>e</w:t>
+            </w:r>
+            <w:r>
+              <w:rPr>
+                <w:rStyle w:val="Hyperlink"/>
+                <w:rFonts w:ascii="Times New Roman" w:hAnsi="Times New Roman" w:cs="Times New Roman"/>
+                <w:noProof/>
+              </w:rPr>
+              <w:t>s</w:t>
+            </w:r>
+            <w:r>
+              <w:rPr>
+                <w:noProof/>
+                <w:webHidden/>
+              </w:rPr>
+              <w:tab/>
+            </w:r>
+            <w:r>
+              <w:rPr>
+                <w:noProof/>
+                <w:webHidden/>
+              </w:rPr>
+              <w:fldChar w:fldCharType="begin"/>
+            </w:r>
+            <w:r>
+              <w:rPr>
+                <w:noProof/>
+                <w:webHidden/>
+              </w:rPr>
+              <w:instrText xml:space="preserve"> PAGEREF _Toc196668879 \h </w:instrText>
+            </w:r>
+            <w:r>
+              <w:rPr>
+                <w:noProof/>
+                <w:webHidden/>
+              </w:rPr>
+            </w:r>
+            <w:r>
+              <w:rPr>
+                <w:noProof/>
+                <w:webHidden/>
+              </w:rPr>
+              <w:fldChar w:fldCharType="separate"/>
+            </w:r>
+            <w:r>
+              <w:rPr>
+                <w:noProof/>
+                <w:webHidden/>
+              </w:rPr>
+              <w:t>5</w:t>
             </w:r>
             <w:r>
               <w:rPr>
@@ -695,7 +784,7 @@
               <w:szCs w:val="24"/>
             </w:rPr>
           </w:pPr>
-          <w:hyperlink w:anchor="_Toc196665865" w:history="1">
+          <w:hyperlink w:anchor="_Toc196668880" w:history="1">
             <w:r>
               <w:rPr>
                 <w:rStyle w:val="Hyperlink"/>
@@ -723,7 +812,7 @@
                 <w:noProof/>
                 <w:webHidden/>
               </w:rPr>
-              <w:instrText xml:space="preserve"> PAGEREF _Toc196665865 \h </w:instrText>
+              <w:instrText xml:space="preserve"> PAGEREF _Toc196668880 \h </w:instrText>
             </w:r>
             <w:r>
               <w:rPr>
@@ -743,7 +832,7 @@
                 <w:noProof/>
                 <w:webHidden/>
               </w:rPr>
-              <w:t>5</w:t>
+              <w:t>6</w:t>
             </w:r>
             <w:r>
               <w:rPr>
@@ -767,7 +856,7 @@
               <w:szCs w:val="24"/>
             </w:rPr>
           </w:pPr>
-          <w:hyperlink w:anchor="_Toc196665866" w:history="1">
+          <w:hyperlink w:anchor="_Toc196668881" w:history="1">
             <w:r>
               <w:rPr>
                 <w:rStyle w:val="Hyperlink"/>
@@ -795,7 +884,7 @@
                 <w:noProof/>
                 <w:webHidden/>
               </w:rPr>
-              <w:instrText xml:space="preserve"> PAGEREF _Toc196665866 \h </w:instrText>
+              <w:instrText xml:space="preserve"> PAGEREF _Toc196668881 \h </w:instrText>
             </w:r>
             <w:r>
               <w:rPr>
@@ -815,7 +904,7 @@
                 <w:noProof/>
                 <w:webHidden/>
               </w:rPr>
-              <w:t>5</w:t>
+              <w:t>6</w:t>
             </w:r>
             <w:r>
               <w:rPr>
@@ -839,7 +928,7 @@
               <w:szCs w:val="24"/>
             </w:rPr>
           </w:pPr>
-          <w:hyperlink w:anchor="_Toc196665867" w:history="1">
+          <w:hyperlink w:anchor="_Toc196668882" w:history="1">
             <w:r>
               <w:rPr>
                 <w:rStyle w:val="Hyperlink"/>
@@ -867,7 +956,7 @@
                 <w:noProof/>
                 <w:webHidden/>
               </w:rPr>
-              <w:instrText xml:space="preserve"> PAGEREF _Toc196665867 \h </w:instrText>
+              <w:instrText xml:space="preserve"> PAGEREF _Toc196668882 \h </w:instrText>
             </w:r>
             <w:r>
               <w:rPr>
@@ -913,7 +1002,7 @@
               <w:szCs w:val="24"/>
             </w:rPr>
           </w:pPr>
-          <w:hyperlink w:anchor="_Toc196665868" w:history="1">
+          <w:hyperlink w:anchor="_Toc196668883" w:history="1">
             <w:r>
               <w:rPr>
                 <w:rStyle w:val="Hyperlink"/>
@@ -941,7 +1030,7 @@
                 <w:noProof/>
                 <w:webHidden/>
               </w:rPr>
-              <w:instrText xml:space="preserve"> PAGEREF _Toc196665868 \h </w:instrText>
+              <w:instrText xml:space="preserve"> PAGEREF _Toc196668883 \h </w:instrText>
             </w:r>
             <w:r>
               <w:rPr>
@@ -985,7 +1074,7 @@
               <w:szCs w:val="24"/>
             </w:rPr>
           </w:pPr>
-          <w:hyperlink w:anchor="_Toc196665869" w:history="1">
+          <w:hyperlink w:anchor="_Toc196668884" w:history="1">
             <w:r>
               <w:rPr>
                 <w:rStyle w:val="Hyperlink"/>
@@ -1012,7 +1101,7 @@
                 <w:noProof/>
                 <w:webHidden/>
               </w:rPr>
-              <w:instrText xml:space="preserve"> PAGEREF _Toc196665869 \h </w:instrText>
+              <w:instrText xml:space="preserve"> PAGEREF _Toc196668884 \h </w:instrText>
             </w:r>
             <w:r>
               <w:rPr>
@@ -1056,14 +1145,14 @@
               <w:szCs w:val="24"/>
             </w:rPr>
           </w:pPr>
-          <w:hyperlink w:anchor="_Toc196665870" w:history="1">
+          <w:hyperlink w:anchor="_Toc196668885" w:history="1">
             <w:r>
               <w:rPr>
                 <w:rStyle w:val="Hyperlink"/>
                 <w:rFonts w:ascii="Times New Roman" w:hAnsi="Times New Roman" w:cs="Times New Roman"/>
                 <w:noProof/>
               </w:rPr>
-              <w:t>Load Times</w:t>
+              <w:t>Run Times</w:t>
             </w:r>
             <w:r>
               <w:rPr>
@@ -1084,7 +1173,7 @@
                 <w:noProof/>
                 <w:webHidden/>
               </w:rPr>
-              <w:instrText xml:space="preserve"> PAGEREF _Toc196665870 \h </w:instrText>
+              <w:instrText xml:space="preserve"> PAGEREF _Toc196668885 \h </w:instrText>
             </w:r>
             <w:r>
               <w:rPr>
@@ -1105,6 +1194,80 @@
                 <w:webHidden/>
               </w:rPr>
               <w:t>9</w:t>
+            </w:r>
+            <w:r>
+              <w:rPr>
+                <w:noProof/>
+                <w:webHidden/>
+              </w:rPr>
+              <w:fldChar w:fldCharType="end"/>
+            </w:r>
+          </w:hyperlink>
+        </w:p>
+        <w:p>
+          <w:pPr>
+            <w:pStyle w:val="TOC2"/>
+            <w:tabs>
+              <w:tab w:val="right" w:leader="dot" w:pos="9350"/>
+            </w:tabs>
+            <w:rPr>
+              <w:rFonts w:eastAsiaTheme="minorEastAsia"/>
+              <w:b w:val="0"/>
+              <w:bCs w:val="0"/>
+              <w:noProof/>
+              <w:sz w:val="24"/>
+              <w:szCs w:val="24"/>
+            </w:rPr>
+          </w:pPr>
+          <w:hyperlink w:anchor="_Toc196668886" w:history="1">
+            <w:r>
+              <w:rPr>
+                <w:rStyle w:val="Hyperlink"/>
+                <w:rFonts w:ascii="Times New Roman" w:hAnsi="Times New Roman" w:cs="Times New Roman"/>
+                <w:noProof/>
+              </w:rPr>
+              <w:t>Conclusion</w:t>
+            </w:r>
+            <w:r>
+              <w:rPr>
+                <w:noProof/>
+                <w:webHidden/>
+              </w:rPr>
+              <w:tab/>
+            </w:r>
+            <w:r>
+              <w:rPr>
+                <w:noProof/>
+                <w:webHidden/>
+              </w:rPr>
+              <w:fldChar w:fldCharType="begin"/>
+            </w:r>
+            <w:r>
+              <w:rPr>
+                <w:noProof/>
+                <w:webHidden/>
+              </w:rPr>
+              <w:instrText xml:space="preserve"> PAGEREF _Toc196668886 \h </w:instrText>
+            </w:r>
+            <w:r>
+              <w:rPr>
+                <w:noProof/>
+                <w:webHidden/>
+              </w:rPr>
+            </w:r>
+            <w:r>
+              <w:rPr>
+                <w:noProof/>
+                <w:webHidden/>
+              </w:rPr>
+              <w:fldChar w:fldCharType="separate"/>
+            </w:r>
+            <w:r>
+              <w:rPr>
+                <w:noProof/>
+                <w:webHidden/>
+              </w:rPr>
+              <w:t>10</w:t>
             </w:r>
             <w:r>
               <w:rPr>
@@ -1145,7 +1308,7 @@
           <w:color w:val="000000" w:themeColor="text1"/>
         </w:rPr>
       </w:pPr>
-      <w:bookmarkStart w:id="20" w:name="_Toc196665862"/>
+      <w:bookmarkStart w:id="20" w:name="_Toc196668876"/>
       <w:r>
         <w:rPr>
           <w:rFonts w:ascii="Times New Roman" w:hAnsi="Times New Roman" w:cs="Times New Roman"/>
@@ -1173,14 +1336,14 @@
         <w:rPr>
           <w:rFonts w:ascii="Times New Roman" w:hAnsi="Times New Roman" w:cs="Times New Roman"/>
         </w:rPr>
-        <w:t xml:space="preserve">degree graduates and holders continues to rise in contemporary times, and the process of making oneself stand out to potential employers is starting to become less of an extracurricular and more of a requirement. A portfolio website can accomplish this while giving an employer a window into the life and work of an employee that they may be screening for a job. A portfolio website can contain biographical information, as well as built-in or links to projects that an employee has completed or </w:t>
+        <w:t xml:space="preserve">degree graduates and holders continues to rise in contemporary times, and the process of making oneself stand out to potential employers is starting to become less of an extracurricular and more of a requirement. A portfolio website can accomplish this while giving an employer a window into the life and work of an employee that they may be screening for a job. A portfolio website can contain biographical </w:t>
       </w:r>
       <w:r>
         <w:rPr>
           <w:rFonts w:ascii="Times New Roman" w:hAnsi="Times New Roman" w:cs="Times New Roman"/>
         </w:rPr>
         <w:lastRenderedPageBreak/>
-        <w:t xml:space="preserve">participated in. In essence, a portfolio website allows a person to show off their personal skills to anybody who may be interested in more information about them. </w:t>
+        <w:t xml:space="preserve">information, as well as built-in or links to projects that an employee has completed or participated in. In essence, a portfolio website allows a person to show off their personal skills to anybody who may be interested in more information about them. </w:t>
       </w:r>
     </w:p>
     <w:p>
@@ -1192,7 +1355,7 @@
           <w:color w:val="000000" w:themeColor="text1"/>
         </w:rPr>
       </w:pPr>
-      <w:bookmarkStart w:id="21" w:name="_Toc196665863"/>
+      <w:bookmarkStart w:id="21" w:name="_Toc196668877"/>
       <w:r>
         <w:rPr>
           <w:rFonts w:ascii="Times New Roman" w:hAnsi="Times New Roman" w:cs="Times New Roman"/>
@@ -1210,17 +1373,15 @@
           <w:color w:val="000000" w:themeColor="text1"/>
         </w:rPr>
       </w:pPr>
-      <w:bookmarkStart w:id="22" w:name="_Toc196665864"/>
-      <w:proofErr w:type="gramStart"/>
+      <w:bookmarkStart w:id="22" w:name="_Toc196668878"/>
       <w:r>
         <w:rPr>
           <w:rFonts w:ascii="Times New Roman" w:hAnsi="Times New Roman" w:cs="Times New Roman"/>
           <w:color w:val="000000" w:themeColor="text1"/>
         </w:rPr>
-        <w:t>Time Tables</w:t>
+        <w:t>Timetables</w:t>
       </w:r>
       <w:bookmarkEnd w:id="22"/>
-      <w:proofErr w:type="gramEnd"/>
     </w:p>
     <w:p/>
     <w:p>
@@ -1239,7 +1400,7 @@
         <mc:AlternateContent>
           <mc:Choice Requires="wpg">
             <w:drawing>
-              <wp:inline distT="0" distB="0" distL="0" distR="0" wp14:anchorId="4966DDC4" wp14:editId="446B0681">
+              <wp:inline distT="0" distB="0" distL="0" distR="0" wp14:anchorId="4966DDC4" wp14:editId="4D008701">
                 <wp:extent cx="4438650" cy="4410075"/>
                 <wp:effectExtent l="0" t="0" r="0" b="9525"/>
                 <wp:docPr id="635035703" name="Group 3"/>
@@ -1367,7 +1528,14 @@
           <w:rFonts w:ascii="Times New Roman" w:hAnsi="Times New Roman" w:cs="Times New Roman"/>
         </w:rPr>
         <w:tab/>
-        <w:t>The screenshot above shows the original timetable used to dictate the schedule for this project. As can be seen, most of the original development was supposed to be completed in the month of March, with testing and fine-tuning set for the month of April. Unfortunately, the group was not able to stick to this ambitious schedule, and the following screenshot shows the true timeline that was used after the project was completed.</w:t>
+        <w:t xml:space="preserve">The screenshot above shows the original timetable used to dictate the schedule for this project. As can be seen, most of the original development was supposed to be completed in the month of March, with testing and fine-tuning set for the month of April. Unfortunately, the group </w:t>
+      </w:r>
+      <w:r>
+        <w:rPr>
+          <w:rFonts w:ascii="Times New Roman" w:hAnsi="Times New Roman" w:cs="Times New Roman"/>
+        </w:rPr>
+        <w:lastRenderedPageBreak/>
+        <w:t>was not able to stick to this ambitious schedule, and the following screenshot shows the true timeline that was used after the project was completed.</w:t>
       </w:r>
     </w:p>
     <w:p>
@@ -1380,8 +1548,8 @@
       <w:r>
         <w:rPr>
           <w:rFonts w:ascii="Times New Roman" w:hAnsi="Times New Roman" w:cs="Times New Roman"/>
-        </w:rPr>
-        <w:lastRenderedPageBreak/>
+          <w:noProof/>
+        </w:rPr>
         <w:drawing>
           <wp:inline distT="0" distB="0" distL="0" distR="0" wp14:anchorId="1B62E5F7" wp14:editId="0277AE6C">
             <wp:extent cx="5943600" cy="5867400"/>
@@ -1459,6 +1627,7 @@
         <w:rPr>
           <w:rFonts w:ascii="Times New Roman" w:hAnsi="Times New Roman" w:cs="Times New Roman"/>
         </w:rPr>
+        <w:lastRenderedPageBreak/>
         <w:tab/>
         <w:t xml:space="preserve">Despite this crunched schedule, most of the things that needed </w:t>
       </w:r>
@@ -1472,14 +1641,7 @@
         <w:rPr>
           <w:rFonts w:ascii="Times New Roman" w:hAnsi="Times New Roman" w:cs="Times New Roman"/>
         </w:rPr>
-        <w:t xml:space="preserve"> were completed. Problems came in towards the end of the project, when it was realized that there </w:t>
-      </w:r>
-      <w:r>
-        <w:rPr>
-          <w:rFonts w:ascii="Times New Roman" w:hAnsi="Times New Roman" w:cs="Times New Roman"/>
-        </w:rPr>
-        <w:lastRenderedPageBreak/>
-        <w:t xml:space="preserve">would be some trouble when it came to making Python code work on static webpage applications. This meant that the original code developed for the Snake and Blackjack games had to be modified </w:t>
+        <w:t xml:space="preserve"> were completed. Problems came in towards the end of the project, when it was realized that there would be some trouble when it came to making Python code work on static webpage applications. This meant that the original code developed for the Snake and Blackjack games had to be modified </w:t>
       </w:r>
       <w:proofErr w:type="gramStart"/>
       <w:r>
@@ -1495,6 +1657,24 @@
         </w:rPr>
         <w:t xml:space="preserve"> make them compatible with GitHub Pages.</w:t>
       </w:r>
+    </w:p>
+    <w:p>
+      <w:pPr>
+        <w:pStyle w:val="Heading3"/>
+        <w:rPr>
+          <w:rFonts w:ascii="Times New Roman" w:hAnsi="Times New Roman" w:cs="Times New Roman"/>
+          <w:color w:val="000000" w:themeColor="text1"/>
+        </w:rPr>
+      </w:pPr>
+      <w:bookmarkStart w:id="23" w:name="_Toc196668879"/>
+      <w:r>
+        <w:rPr>
+          <w:rFonts w:ascii="Times New Roman" w:hAnsi="Times New Roman" w:cs="Times New Roman"/>
+          <w:color w:val="000000" w:themeColor="text1"/>
+        </w:rPr>
+        <w:t>Challenges</w:t>
+      </w:r>
+      <w:bookmarkEnd w:id="23"/>
     </w:p>
     <w:p>
       <w:pPr>
@@ -1651,7 +1831,19 @@
         <w:rPr>
           <w:rFonts w:ascii="Times New Roman" w:hAnsi="Times New Roman" w:cs="Times New Roman"/>
         </w:rPr>
-        <w:t xml:space="preserve"> Our future goal with this project is to eventually make it so that user accounts can be created, allowing for anybody who is interested to come in and make a page of the website that they can use to showcase themselves.</w:t>
+        <w:t xml:space="preserve"> O</w:t>
+      </w:r>
+      <w:r>
+        <w:rPr>
+          <w:rFonts w:ascii="Times New Roman" w:hAnsi="Times New Roman" w:cs="Times New Roman"/>
+        </w:rPr>
+        <w:t>ne of our future/stretch goals</w:t>
+      </w:r>
+      <w:r>
+        <w:rPr>
+          <w:rFonts w:ascii="Times New Roman" w:hAnsi="Times New Roman" w:cs="Times New Roman"/>
+        </w:rPr>
+        <w:t xml:space="preserve"> with this project is to eventually make it so that user accounts can be created, allowing for anybody who is interested to come in and make a page of the website that they can use to showcase themselves.</w:t>
       </w:r>
     </w:p>
     <w:p>
@@ -1663,15 +1855,16 @@
           <w:color w:val="000000" w:themeColor="text1"/>
         </w:rPr>
       </w:pPr>
-      <w:bookmarkStart w:id="23" w:name="_Toc196665865"/>
+      <w:bookmarkStart w:id="24" w:name="_Toc196668880"/>
       <w:r>
         <w:rPr>
           <w:rFonts w:ascii="Times New Roman" w:hAnsi="Times New Roman" w:cs="Times New Roman"/>
           <w:color w:val="000000" w:themeColor="text1"/>
         </w:rPr>
+        <w:lastRenderedPageBreak/>
         <w:t>Architecture and Design</w:t>
       </w:r>
-      <w:bookmarkEnd w:id="23"/>
+      <w:bookmarkEnd w:id="24"/>
     </w:p>
     <w:p>
       <w:pPr>
@@ -1681,7 +1874,7 @@
           <w:color w:val="000000" w:themeColor="text1"/>
         </w:rPr>
       </w:pPr>
-      <w:bookmarkStart w:id="24" w:name="_Toc196665866"/>
+      <w:bookmarkStart w:id="25" w:name="_Toc196668881"/>
       <w:r>
         <w:rPr>
           <w:rFonts w:ascii="Times New Roman" w:hAnsi="Times New Roman" w:cs="Times New Roman"/>
@@ -1689,7 +1882,7 @@
         </w:rPr>
         <w:t>Architecture</w:t>
       </w:r>
-      <w:bookmarkEnd w:id="24"/>
+      <w:bookmarkEnd w:id="25"/>
     </w:p>
     <w:p>
       <w:pPr>
@@ -1718,7 +1911,6 @@
         <w:rPr>
           <w:rFonts w:ascii="Times New Roman" w:hAnsi="Times New Roman" w:cs="Times New Roman"/>
         </w:rPr>
-        <w:lastRenderedPageBreak/>
         <w:fldChar w:fldCharType="begin"/>
       </w:r>
       <w:r>
@@ -1802,6 +1994,61 @@
           <w:rFonts w:ascii="Times New Roman" w:hAnsi="Times New Roman" w:cs="Times New Roman"/>
         </w:rPr>
       </w:pPr>
+      <w:r>
+        <w:rPr>
+          <w:rFonts w:ascii="Times New Roman" w:hAnsi="Times New Roman" w:cs="Times New Roman"/>
+        </w:rPr>
+        <w:t xml:space="preserve">As can be seen, the design of this project is very simple. Since the project is being hosted by either GitHub Pages </w:t>
+      </w:r>
+      <w:r>
+        <w:rPr>
+          <w:rFonts w:ascii="Times New Roman" w:hAnsi="Times New Roman" w:cs="Times New Roman"/>
+        </w:rPr>
+        <w:t>(</w:t>
+      </w:r>
+      <w:r>
+        <w:rPr>
+          <w:rFonts w:ascii="Times New Roman" w:hAnsi="Times New Roman" w:cs="Times New Roman"/>
+        </w:rPr>
+        <w:t>or a user’s local client, if they prefer to download the repository and run the code on their own)</w:t>
+      </w:r>
+      <w:r>
+        <w:rPr>
+          <w:rFonts w:ascii="Times New Roman" w:hAnsi="Times New Roman" w:cs="Times New Roman"/>
+        </w:rPr>
+        <w:t xml:space="preserve">, the website is static, and there is no complex backend that needs to be compiled. The </w:t>
+      </w:r>
+      <w:r>
+        <w:rPr>
+          <w:rFonts w:ascii="Times New Roman" w:hAnsi="Times New Roman" w:cs="Times New Roman"/>
+        </w:rPr>
+        <w:t>static page is served over the Internet to whatever device is requesting it.</w:t>
+      </w:r>
+    </w:p>
+    <w:p>
+      <w:pPr>
+        <w:pStyle w:val="Heading3"/>
+        <w:rPr>
+          <w:rFonts w:ascii="Times New Roman" w:hAnsi="Times New Roman" w:cs="Times New Roman"/>
+          <w:color w:val="000000" w:themeColor="text1"/>
+        </w:rPr>
+      </w:pPr>
+      <w:bookmarkStart w:id="26" w:name="_Toc196668882"/>
+      <w:r>
+        <w:rPr>
+          <w:rFonts w:ascii="Times New Roman" w:hAnsi="Times New Roman" w:cs="Times New Roman"/>
+          <w:color w:val="000000" w:themeColor="text1"/>
+        </w:rPr>
+        <w:t xml:space="preserve">Software </w:t>
+      </w:r>
+      <w:r>
+        <w:rPr>
+          <w:rFonts w:ascii="Times New Roman" w:hAnsi="Times New Roman" w:cs="Times New Roman"/>
+          <w:color w:val="000000" w:themeColor="text1"/>
+        </w:rPr>
+        <w:t>Design</w:t>
+      </w:r>
+      <w:bookmarkEnd w:id="26"/>
     </w:p>
     <w:p>
       <w:pPr>
@@ -1811,6 +2058,36 @@
           <w:rFonts w:ascii="Times New Roman" w:hAnsi="Times New Roman" w:cs="Times New Roman"/>
         </w:rPr>
       </w:pPr>
+      <w:r>
+        <w:rPr>
+          <w:rFonts w:ascii="Times New Roman" w:hAnsi="Times New Roman" w:cs="Times New Roman"/>
+        </w:rPr>
+        <w:t xml:space="preserve">The following screenshot </w:t>
+      </w:r>
+      <w:r>
+        <w:rPr>
+          <w:rFonts w:ascii="Times New Roman" w:hAnsi="Times New Roman" w:cs="Times New Roman"/>
+        </w:rPr>
+        <w:t xml:space="preserve">shows the </w:t>
+      </w:r>
+      <w:r>
+        <w:rPr>
+          <w:rFonts w:ascii="Times New Roman" w:hAnsi="Times New Roman" w:cs="Times New Roman"/>
+        </w:rPr>
+        <w:t>software design</w:t>
+      </w:r>
+      <w:r>
+        <w:rPr>
+          <w:rFonts w:ascii="Times New Roman" w:hAnsi="Times New Roman" w:cs="Times New Roman"/>
+        </w:rPr>
+        <w:t xml:space="preserve"> for this project</w:t>
+      </w:r>
+      <w:r>
+        <w:rPr>
+          <w:rFonts w:ascii="Times New Roman" w:hAnsi="Times New Roman" w:cs="Times New Roman"/>
+        </w:rPr>
+        <w:t>.</w:t>
+      </w:r>
     </w:p>
     <w:p>
       <w:pPr>
@@ -1823,109 +2100,7 @@
       <w:r>
         <w:rPr>
           <w:rFonts w:ascii="Times New Roman" w:hAnsi="Times New Roman" w:cs="Times New Roman"/>
-        </w:rPr>
-        <w:t xml:space="preserve">As can be seen, the design of this project is very simple. Since the project is being hosted by either GitHub Pages </w:t>
-      </w:r>
-      <w:r>
-        <w:rPr>
-          <w:rFonts w:ascii="Times New Roman" w:hAnsi="Times New Roman" w:cs="Times New Roman"/>
-        </w:rPr>
-        <w:t>(</w:t>
-      </w:r>
-      <w:r>
-        <w:rPr>
-          <w:rFonts w:ascii="Times New Roman" w:hAnsi="Times New Roman" w:cs="Times New Roman"/>
-        </w:rPr>
-        <w:t>or a user’s local client, if they prefer to download the repository and run the code on their own)</w:t>
-      </w:r>
-      <w:r>
-        <w:rPr>
-          <w:rFonts w:ascii="Times New Roman" w:hAnsi="Times New Roman" w:cs="Times New Roman"/>
-        </w:rPr>
-        <w:t xml:space="preserve">, the website is static, and there is no complex backend that needs to be compiled. The </w:t>
-      </w:r>
-      <w:r>
-        <w:rPr>
-          <w:rFonts w:ascii="Times New Roman" w:hAnsi="Times New Roman" w:cs="Times New Roman"/>
-        </w:rPr>
-        <w:t>static page is served over the Internet to whatever device is requesting it.</w:t>
-      </w:r>
-    </w:p>
-    <w:p>
-      <w:pPr>
-        <w:pStyle w:val="Heading3"/>
-        <w:rPr>
-          <w:rFonts w:ascii="Times New Roman" w:hAnsi="Times New Roman" w:cs="Times New Roman"/>
-          <w:color w:val="000000" w:themeColor="text1"/>
-        </w:rPr>
-      </w:pPr>
-      <w:bookmarkStart w:id="25" w:name="_Toc196665867"/>
-      <w:r>
-        <w:rPr>
-          <w:rFonts w:ascii="Times New Roman" w:hAnsi="Times New Roman" w:cs="Times New Roman"/>
-          <w:color w:val="000000" w:themeColor="text1"/>
-        </w:rPr>
-        <w:t xml:space="preserve">Software </w:t>
-      </w:r>
-      <w:r>
-        <w:rPr>
-          <w:rFonts w:ascii="Times New Roman" w:hAnsi="Times New Roman" w:cs="Times New Roman"/>
-          <w:color w:val="000000" w:themeColor="text1"/>
-        </w:rPr>
-        <w:t>Design</w:t>
-      </w:r>
-      <w:bookmarkEnd w:id="25"/>
-    </w:p>
-    <w:p>
-      <w:pPr>
-        <w:spacing w:line="480" w:lineRule="auto"/>
-        <w:ind w:firstLine="720"/>
-        <w:rPr>
-          <w:rFonts w:ascii="Times New Roman" w:hAnsi="Times New Roman" w:cs="Times New Roman"/>
-        </w:rPr>
-      </w:pPr>
-      <w:r>
-        <w:rPr>
-          <w:rFonts w:ascii="Times New Roman" w:hAnsi="Times New Roman" w:cs="Times New Roman"/>
-        </w:rPr>
-        <w:t xml:space="preserve">The following screenshot </w:t>
-      </w:r>
-      <w:r>
-        <w:rPr>
-          <w:rFonts w:ascii="Times New Roman" w:hAnsi="Times New Roman" w:cs="Times New Roman"/>
-        </w:rPr>
-        <w:t xml:space="preserve">shows the </w:t>
-      </w:r>
-      <w:r>
-        <w:rPr>
-          <w:rFonts w:ascii="Times New Roman" w:hAnsi="Times New Roman" w:cs="Times New Roman"/>
-        </w:rPr>
-        <w:t>software design</w:t>
-      </w:r>
-      <w:r>
-        <w:rPr>
-          <w:rFonts w:ascii="Times New Roman" w:hAnsi="Times New Roman" w:cs="Times New Roman"/>
-        </w:rPr>
-        <w:t xml:space="preserve"> for this project</w:t>
-      </w:r>
-      <w:r>
-        <w:rPr>
-          <w:rFonts w:ascii="Times New Roman" w:hAnsi="Times New Roman" w:cs="Times New Roman"/>
-        </w:rPr>
-        <w:t>.</w:t>
-      </w:r>
-    </w:p>
-    <w:p>
-      <w:pPr>
-        <w:spacing w:line="480" w:lineRule="auto"/>
-        <w:ind w:firstLine="720"/>
-        <w:rPr>
-          <w:rFonts w:ascii="Times New Roman" w:hAnsi="Times New Roman" w:cs="Times New Roman"/>
-        </w:rPr>
-      </w:pPr>
-      <w:r>
-        <w:rPr>
-          <w:rFonts w:ascii="Times New Roman" w:hAnsi="Times New Roman" w:cs="Times New Roman"/>
+          <w:noProof/>
         </w:rPr>
         <w:lastRenderedPageBreak/>
         <w:drawing>
@@ -2185,7 +2360,7 @@
           <w:color w:val="000000" w:themeColor="text1"/>
         </w:rPr>
       </w:pPr>
-      <w:bookmarkStart w:id="26" w:name="_Toc196665868"/>
+      <w:bookmarkStart w:id="27" w:name="_Toc196668883"/>
       <w:r>
         <w:rPr>
           <w:rFonts w:ascii="Times New Roman" w:hAnsi="Times New Roman" w:cs="Times New Roman"/>
@@ -2193,20 +2368,20 @@
         </w:rPr>
         <w:t>Metrics</w:t>
       </w:r>
-      <w:bookmarkEnd w:id="26"/>
+      <w:bookmarkEnd w:id="27"/>
     </w:p>
     <w:p>
       <w:pPr>
         <w:pStyle w:val="Heading3"/>
       </w:pPr>
-      <w:bookmarkStart w:id="27" w:name="_Toc196665869"/>
+      <w:bookmarkStart w:id="28" w:name="_Toc196668884"/>
       <w:r>
         <w:rPr>
           <w:color w:val="000000" w:themeColor="text1"/>
         </w:rPr>
         <w:t>Languages</w:t>
       </w:r>
-      <w:bookmarkEnd w:id="27"/>
+      <w:bookmarkEnd w:id="28"/>
     </w:p>
     <w:p>
       <w:pPr>
@@ -2220,7 +2395,13 @@
         <w:rPr>
           <w:rFonts w:ascii="Times New Roman" w:hAnsi="Times New Roman" w:cs="Times New Roman"/>
         </w:rPr>
-        <w:t>As of the latest update to this document (April 26</w:t>
+        <w:t>As of the latest update to this document (April 2</w:t>
+      </w:r>
+      <w:r>
+        <w:rPr>
+          <w:rFonts w:ascii="Times New Roman" w:hAnsi="Times New Roman" w:cs="Times New Roman"/>
+        </w:rPr>
+        <w:t>7</w:t>
       </w:r>
       <w:r>
         <w:rPr>
@@ -2233,7 +2414,147 @@
         <w:rPr>
           <w:rFonts w:ascii="Times New Roman" w:hAnsi="Times New Roman" w:cs="Times New Roman"/>
         </w:rPr>
-        <w:t>, 2025), there are currently 1703 lines of true code in the entire repository. The language breakdown of the repository can be seen below.</w:t>
+        <w:t>, 2025), there are currently 1</w:t>
+      </w:r>
+      <w:r>
+        <w:rPr>
+          <w:rFonts w:ascii="Times New Roman" w:hAnsi="Times New Roman" w:cs="Times New Roman"/>
+        </w:rPr>
+        <w:t>995</w:t>
+      </w:r>
+      <w:r>
+        <w:rPr>
+          <w:rFonts w:ascii="Times New Roman" w:hAnsi="Times New Roman" w:cs="Times New Roman"/>
+        </w:rPr>
+        <w:t xml:space="preserve"> lines of true code in the entire repository. </w:t>
+      </w:r>
+      <w:r>
+        <w:rPr>
+          <w:rFonts w:ascii="Times New Roman" w:hAnsi="Times New Roman" w:cs="Times New Roman"/>
+        </w:rPr>
+        <w:t>The following screenshot is a ‘</w:t>
+      </w:r>
+      <w:proofErr w:type="spellStart"/>
+      <w:proofErr w:type="gramStart"/>
+      <w:r>
+        <w:rPr>
+          <w:rFonts w:ascii="Times New Roman" w:hAnsi="Times New Roman" w:cs="Times New Roman"/>
+        </w:rPr>
+        <w:t>cloc</w:t>
+      </w:r>
+      <w:proofErr w:type="spellEnd"/>
+      <w:r>
+        <w:rPr>
+          <w:rFonts w:ascii="Times New Roman" w:hAnsi="Times New Roman" w:cs="Times New Roman"/>
+        </w:rPr>
+        <w:t xml:space="preserve"> .</w:t>
+      </w:r>
+      <w:proofErr w:type="gramEnd"/>
+      <w:r>
+        <w:rPr>
+          <w:rFonts w:ascii="Times New Roman" w:hAnsi="Times New Roman" w:cs="Times New Roman"/>
+        </w:rPr>
+        <w:t xml:space="preserve">’ command run on a local version of the repository. This shows the number of files in the repository, the number of blank lines, comment lines, and code lines. In this case, there are 25 files in the repository, </w:t>
+      </w:r>
+      <w:r>
+        <w:rPr>
+          <w:rFonts w:ascii="Times New Roman" w:hAnsi="Times New Roman" w:cs="Times New Roman"/>
+        </w:rPr>
+        <w:t>480 blank lines, 482 comment lines, and 1995 lines of actual code in the repository.</w:t>
+      </w:r>
+    </w:p>
+    <w:p>
+      <w:pPr>
+        <w:spacing w:line="480" w:lineRule="auto"/>
+      </w:pPr>
+      <w:r>
+        <w:fldChar w:fldCharType="begin"/>
+      </w:r>
+      <w:r>
+        <w:instrText xml:space="preserve"> INCLUDEPICTURE "https://cdn.discordapp.com/attachments/1334213812718665895/1366152414956093502/image.png?ex=680fe815&amp;is=680e9695&amp;hm=ea67962cd26bbab57292981406e1ea66438ab9a585b997a13afc6bcccce9a2ba" \* MERGEFORMATINET </w:instrText>
+      </w:r>
+      <w:r>
+        <w:fldChar w:fldCharType="separate"/>
+      </w:r>
+      <w:r>
+        <w:rPr>
+          <w:noProof/>
+        </w:rPr>
+        <w:drawing>
+          <wp:inline distT="0" distB="0" distL="0" distR="0" wp14:anchorId="07C3EDEB" wp14:editId="2B73091B">
+            <wp:extent cx="5943600" cy="2917825"/>
+            <wp:effectExtent l="0" t="0" r="0" b="3175"/>
+            <wp:docPr id="1330646657" name="Picture 1" descr="A screenshot of a computer&#10;&#10;AI-generated content may be incorrect."/>
+            <wp:cNvGraphicFramePr>
+              <a:graphicFrameLocks xmlns:a="http://schemas.openxmlformats.org/drawingml/2006/main" noChangeAspect="1"/>
+            </wp:cNvGraphicFramePr>
+            <a:graphic xmlns:a="http://schemas.openxmlformats.org/drawingml/2006/main">
+              <a:graphicData uri="http://schemas.openxmlformats.org/drawingml/2006/picture">
+                <pic:pic xmlns:pic="http://schemas.openxmlformats.org/drawingml/2006/picture">
+                  <pic:nvPicPr>
+                    <pic:cNvPr id="1330646657" name="Picture 1" descr="A screenshot of a computer&#10;&#10;AI-generated content may be incorrect."/>
+                    <pic:cNvPicPr>
+                      <a:picLocks noChangeAspect="1" noChangeArrowheads="1"/>
+                    </pic:cNvPicPr>
+                  </pic:nvPicPr>
+                  <pic:blipFill>
+                    <a:blip r:embed="rId13">
+                      <a:extLst>
+                        <a:ext uri="{28A0092B-C50C-407E-A947-70E740481C1C}">
+                          <a14:useLocalDpi xmlns:a14="http://schemas.microsoft.com/office/drawing/2010/main" val="0"/>
+                        </a:ext>
+                      </a:extLst>
+                    </a:blip>
+                    <a:srcRect/>
+                    <a:stretch>
+                      <a:fillRect/>
+                    </a:stretch>
+                  </pic:blipFill>
+                  <pic:spPr bwMode="auto">
+                    <a:xfrm>
+                      <a:off x="0" y="0"/>
+                      <a:ext cx="5943600" cy="2917825"/>
+                    </a:xfrm>
+                    <a:prstGeom prst="rect">
+                      <a:avLst/>
+                    </a:prstGeom>
+                    <a:noFill/>
+                    <a:ln>
+                      <a:noFill/>
+                    </a:ln>
+                  </pic:spPr>
+                </pic:pic>
+              </a:graphicData>
+            </a:graphic>
+          </wp:inline>
+        </w:drawing>
+      </w:r>
+      <w:r>
+        <w:fldChar w:fldCharType="end"/>
+      </w:r>
+    </w:p>
+    <w:p>
+      <w:pPr>
+        <w:spacing w:line="480" w:lineRule="auto"/>
+        <w:rPr>
+          <w:rFonts w:ascii="Times New Roman" w:hAnsi="Times New Roman" w:cs="Times New Roman"/>
+        </w:rPr>
+      </w:pPr>
+    </w:p>
+    <w:p>
+      <w:pPr>
+        <w:spacing w:line="480" w:lineRule="auto"/>
+        <w:ind w:firstLine="720"/>
+        <w:rPr>
+          <w:rFonts w:ascii="Times New Roman" w:hAnsi="Times New Roman" w:cs="Times New Roman"/>
+        </w:rPr>
+      </w:pPr>
+      <w:r>
+        <w:rPr>
+          <w:rFonts w:ascii="Times New Roman" w:hAnsi="Times New Roman" w:cs="Times New Roman"/>
+        </w:rPr>
+        <w:lastRenderedPageBreak/>
+        <w:t>The language breakdown of the repository can be seen below.</w:t>
       </w:r>
     </w:p>
     <w:p>
@@ -2265,7 +2586,7 @@
                     <pic:cNvPicPr/>
                   </pic:nvPicPr>
                   <pic:blipFill>
-                    <a:blip r:embed="rId13"/>
+                    <a:blip r:embed="rId14"/>
                     <a:stretch>
                       <a:fillRect/>
                     </a:stretch>
@@ -2318,7 +2639,7 @@
         <w:rPr>
           <w:rFonts w:ascii="Times New Roman" w:hAnsi="Times New Roman" w:cs="Times New Roman"/>
         </w:rPr>
-        <w:t xml:space="preserve">the need for the Hypertext Markup Language in the development of a portfolio website. </w:t>
+        <w:t>the need for the Hypertext Markup Language in the development of a portfolio website.</w:t>
       </w:r>
     </w:p>
     <w:p>
@@ -2329,60 +2650,22 @@
           <w:color w:val="000000" w:themeColor="text1"/>
         </w:rPr>
       </w:pPr>
-    </w:p>
-    <w:p>
-      <w:pPr>
-        <w:pStyle w:val="Heading3"/>
+      <w:bookmarkStart w:id="29" w:name="_Toc196668885"/>
+      <w:r>
         <w:rPr>
           <w:rFonts w:ascii="Times New Roman" w:hAnsi="Times New Roman" w:cs="Times New Roman"/>
           <w:color w:val="000000" w:themeColor="text1"/>
         </w:rPr>
-      </w:pPr>
-    </w:p>
-    <w:p>
-      <w:pPr>
-        <w:pStyle w:val="Heading3"/>
+        <w:t>Run</w:t>
+      </w:r>
+      <w:r>
         <w:rPr>
           <w:rFonts w:ascii="Times New Roman" w:hAnsi="Times New Roman" w:cs="Times New Roman"/>
           <w:color w:val="000000" w:themeColor="text1"/>
         </w:rPr>
-      </w:pPr>
-    </w:p>
-    <w:p>
-      <w:pPr>
-        <w:pStyle w:val="Heading3"/>
-        <w:rPr>
-          <w:rFonts w:ascii="Times New Roman" w:hAnsi="Times New Roman" w:cs="Times New Roman"/>
-          <w:color w:val="000000" w:themeColor="text1"/>
-        </w:rPr>
-      </w:pPr>
-    </w:p>
-    <w:p>
-      <w:pPr>
-        <w:pStyle w:val="Heading3"/>
-        <w:rPr>
-          <w:rFonts w:ascii="Times New Roman" w:hAnsi="Times New Roman" w:cs="Times New Roman"/>
-          <w:color w:val="000000" w:themeColor="text1"/>
-        </w:rPr>
-      </w:pPr>
-    </w:p>
-    <w:p>
-      <w:pPr>
-        <w:pStyle w:val="Heading3"/>
-        <w:rPr>
-          <w:rFonts w:ascii="Times New Roman" w:hAnsi="Times New Roman" w:cs="Times New Roman"/>
-          <w:color w:val="000000" w:themeColor="text1"/>
-        </w:rPr>
-      </w:pPr>
-      <w:bookmarkStart w:id="28" w:name="_Toc196665870"/>
-      <w:r>
-        <w:rPr>
-          <w:rFonts w:ascii="Times New Roman" w:hAnsi="Times New Roman" w:cs="Times New Roman"/>
-          <w:color w:val="000000" w:themeColor="text1"/>
-        </w:rPr>
-        <w:t>Load Times</w:t>
-      </w:r>
-      <w:bookmarkEnd w:id="28"/>
+        <w:t xml:space="preserve"> Times</w:t>
+      </w:r>
+      <w:bookmarkEnd w:id="29"/>
     </w:p>
     <w:p>
       <w:pPr>
@@ -2391,13 +2674,17 @@
           <w:rFonts w:ascii="Times New Roman" w:hAnsi="Times New Roman" w:cs="Times New Roman"/>
         </w:rPr>
       </w:pPr>
+      <w:r>
+        <w:rPr>
+          <w:rFonts w:ascii="Times New Roman" w:hAnsi="Times New Roman" w:cs="Times New Roman"/>
+        </w:rPr>
+        <w:tab/>
+        <w:t>The following are page metrics obtained from running a scan on the website “webpagetest.org”.</w:t>
+      </w:r>
     </w:p>
     <w:p>
       <w:pPr>
         <w:spacing w:line="480" w:lineRule="auto"/>
-        <w:rPr>
-          <w:rFonts w:ascii="Times New Roman" w:hAnsi="Times New Roman" w:cs="Times New Roman"/>
-        </w:rPr>
       </w:pPr>
       <w:r>
         <w:fldChar w:fldCharType="begin"/>
@@ -2430,7 +2717,7 @@
                     </pic:cNvPicPr>
                   </pic:nvPicPr>
                   <pic:blipFill>
-                    <a:blip r:embed="rId14" cstate="print">
+                    <a:blip r:embed="rId15" cstate="print">
                       <a:extLst>
                         <a:ext uri="{28A0092B-C50C-407E-A947-70E740481C1C}">
                           <a14:useLocalDpi xmlns:a14="http://schemas.microsoft.com/office/drawing/2010/main" val="0"/>
@@ -2464,6 +2751,219 @@
       <w:r>
         <w:fldChar w:fldCharType="end"/>
       </w:r>
+    </w:p>
+    <w:p>
+      <w:pPr>
+        <w:spacing w:line="480" w:lineRule="auto"/>
+        <w:ind w:firstLine="720"/>
+        <w:rPr>
+          <w:rFonts w:ascii="Times New Roman" w:hAnsi="Times New Roman" w:cs="Times New Roman"/>
+        </w:rPr>
+      </w:pPr>
+      <w:r>
+        <w:rPr>
+          <w:rFonts w:ascii="Times New Roman" w:hAnsi="Times New Roman" w:cs="Times New Roman"/>
+        </w:rPr>
+        <w:t xml:space="preserve">If you would like a detailed </w:t>
+      </w:r>
+      <w:r>
+        <w:rPr>
+          <w:rFonts w:ascii="Times New Roman" w:hAnsi="Times New Roman" w:cs="Times New Roman"/>
+        </w:rPr>
+        <w:t>output</w:t>
+      </w:r>
+      <w:r>
+        <w:rPr>
+          <w:rFonts w:ascii="Times New Roman" w:hAnsi="Times New Roman" w:cs="Times New Roman"/>
+        </w:rPr>
+        <w:t xml:space="preserve"> of </w:t>
+      </w:r>
+      <w:proofErr w:type="gramStart"/>
+      <w:r>
+        <w:rPr>
+          <w:rFonts w:ascii="Times New Roman" w:hAnsi="Times New Roman" w:cs="Times New Roman"/>
+        </w:rPr>
+        <w:t>all of</w:t>
+      </w:r>
+      <w:proofErr w:type="gramEnd"/>
+      <w:r>
+        <w:rPr>
+          <w:rFonts w:ascii="Times New Roman" w:hAnsi="Times New Roman" w:cs="Times New Roman"/>
+        </w:rPr>
+        <w:t xml:space="preserve"> the tests run from this website</w:t>
+      </w:r>
+      <w:r>
+        <w:rPr>
+          <w:rFonts w:ascii="Times New Roman" w:hAnsi="Times New Roman" w:cs="Times New Roman"/>
+        </w:rPr>
+        <w:t>, it can be found in the public repository</w:t>
+      </w:r>
+      <w:r>
+        <w:rPr>
+          <w:rFonts w:ascii="Times New Roman" w:hAnsi="Times New Roman" w:cs="Times New Roman"/>
+        </w:rPr>
+        <w:t xml:space="preserve"> labeled “Runtime &amp; Lines of Code.csv”. You can also click this link </w:t>
+      </w:r>
+      <w:hyperlink r:id="rId16" w:history="1">
+        <w:r>
+          <w:rPr>
+            <w:rStyle w:val="Hyperlink"/>
+            <w:rFonts w:ascii="Times New Roman" w:hAnsi="Times New Roman" w:cs="Times New Roman"/>
+          </w:rPr>
+          <w:t>he</w:t>
+        </w:r>
+        <w:r>
+          <w:rPr>
+            <w:rStyle w:val="Hyperlink"/>
+            <w:rFonts w:ascii="Times New Roman" w:hAnsi="Times New Roman" w:cs="Times New Roman"/>
+          </w:rPr>
+          <w:t>r</w:t>
+        </w:r>
+        <w:r>
+          <w:rPr>
+            <w:rStyle w:val="Hyperlink"/>
+            <w:rFonts w:ascii="Times New Roman" w:hAnsi="Times New Roman" w:cs="Times New Roman"/>
+          </w:rPr>
+          <w:t>e</w:t>
+        </w:r>
+      </w:hyperlink>
+      <w:r>
+        <w:rPr>
+          <w:rFonts w:ascii="Times New Roman" w:hAnsi="Times New Roman" w:cs="Times New Roman"/>
+        </w:rPr>
+        <w:t xml:space="preserve"> to take you to this page.</w:t>
+      </w:r>
+    </w:p>
+    <w:p>
+      <w:pPr>
+        <w:spacing w:line="480" w:lineRule="auto"/>
+        <w:ind w:firstLine="720"/>
+        <w:rPr>
+          <w:rFonts w:ascii="Times New Roman" w:hAnsi="Times New Roman" w:cs="Times New Roman"/>
+        </w:rPr>
+      </w:pPr>
+    </w:p>
+    <w:p>
+      <w:pPr>
+        <w:spacing w:line="480" w:lineRule="auto"/>
+        <w:ind w:firstLine="720"/>
+        <w:rPr>
+          <w:rFonts w:ascii="Times New Roman" w:hAnsi="Times New Roman" w:cs="Times New Roman"/>
+        </w:rPr>
+      </w:pPr>
+    </w:p>
+    <w:p>
+      <w:pPr>
+        <w:spacing w:line="480" w:lineRule="auto"/>
+        <w:ind w:firstLine="720"/>
+        <w:rPr>
+          <w:rFonts w:ascii="Times New Roman" w:hAnsi="Times New Roman" w:cs="Times New Roman"/>
+        </w:rPr>
+      </w:pPr>
+    </w:p>
+    <w:p>
+      <w:pPr>
+        <w:spacing w:line="480" w:lineRule="auto"/>
+        <w:ind w:firstLine="720"/>
+        <w:rPr>
+          <w:rFonts w:ascii="Times New Roman" w:hAnsi="Times New Roman" w:cs="Times New Roman"/>
+        </w:rPr>
+      </w:pPr>
+    </w:p>
+    <w:p>
+      <w:pPr>
+        <w:pStyle w:val="Heading2"/>
+        <w:jc w:val="center"/>
+        <w:rPr>
+          <w:rFonts w:ascii="Times New Roman" w:hAnsi="Times New Roman" w:cs="Times New Roman"/>
+          <w:color w:val="000000" w:themeColor="text1"/>
+        </w:rPr>
+      </w:pPr>
+      <w:bookmarkStart w:id="30" w:name="_Toc196668886"/>
+      <w:r>
+        <w:rPr>
+          <w:rFonts w:ascii="Times New Roman" w:hAnsi="Times New Roman" w:cs="Times New Roman"/>
+          <w:color w:val="000000" w:themeColor="text1"/>
+        </w:rPr>
+        <w:lastRenderedPageBreak/>
+        <w:t>Conclusion</w:t>
+      </w:r>
+      <w:bookmarkEnd w:id="30"/>
+    </w:p>
+    <w:p>
+      <w:pPr>
+        <w:spacing w:line="480" w:lineRule="auto"/>
+        <w:rPr>
+          <w:rFonts w:ascii="Times New Roman" w:hAnsi="Times New Roman" w:cs="Times New Roman"/>
+        </w:rPr>
+      </w:pPr>
+      <w:r>
+        <w:tab/>
+      </w:r>
+      <w:r>
+        <w:rPr>
+          <w:rFonts w:ascii="Times New Roman" w:hAnsi="Times New Roman" w:cs="Times New Roman"/>
+        </w:rPr>
+        <w:t>Overall, this project served as an important</w:t>
+      </w:r>
+      <w:r>
+        <w:rPr>
+          <w:rFonts w:ascii="Times New Roman" w:hAnsi="Times New Roman" w:cs="Times New Roman"/>
+        </w:rPr>
+        <w:t xml:space="preserve"> learning experience for </w:t>
+      </w:r>
+      <w:proofErr w:type="gramStart"/>
+      <w:r>
+        <w:rPr>
+          <w:rFonts w:ascii="Times New Roman" w:hAnsi="Times New Roman" w:cs="Times New Roman"/>
+        </w:rPr>
+        <w:t>all of</w:t>
+      </w:r>
+      <w:proofErr w:type="gramEnd"/>
+      <w:r>
+        <w:rPr>
+          <w:rFonts w:ascii="Times New Roman" w:hAnsi="Times New Roman" w:cs="Times New Roman"/>
+        </w:rPr>
+        <w:t xml:space="preserve"> the members involved. This was every member’s first time working on a big collaborative GitHub project on a strict deadline, and many good life lessons were learned along the way. While lofty goals were set, many things were modified and adjusted, attributed mostly to life circumstances and a finite timeline. Nevertheless, the project was successfully completed, with stretch goals in mind for future project development.</w:t>
+      </w:r>
+      <w:r>
+        <w:rPr>
+          <w:rFonts w:ascii="Times New Roman" w:hAnsi="Times New Roman" w:cs="Times New Roman"/>
+        </w:rPr>
+        <w:t xml:space="preserve"> We hope to apply </w:t>
+      </w:r>
+      <w:proofErr w:type="gramStart"/>
+      <w:r>
+        <w:rPr>
+          <w:rFonts w:ascii="Times New Roman" w:hAnsi="Times New Roman" w:cs="Times New Roman"/>
+        </w:rPr>
+        <w:t>all of</w:t>
+      </w:r>
+      <w:proofErr w:type="gramEnd"/>
+      <w:r>
+        <w:rPr>
+          <w:rFonts w:ascii="Times New Roman" w:hAnsi="Times New Roman" w:cs="Times New Roman"/>
+        </w:rPr>
+        <w:t xml:space="preserve"> the things we learned with this project to any future endeavors that we may encounter.</w:t>
+      </w:r>
+    </w:p>
+    <w:p>
+      <w:pPr>
+        <w:spacing w:line="480" w:lineRule="auto"/>
+        <w:jc w:val="center"/>
+        <w:rPr>
+          <w:rFonts w:ascii="Times New Roman" w:hAnsi="Times New Roman" w:cs="Times New Roman"/>
+        </w:rPr>
+      </w:pPr>
+    </w:p>
+    <w:p>
+      <w:pPr>
+        <w:spacing w:line="480" w:lineRule="auto"/>
+        <w:ind w:firstLine="720"/>
+        <w:rPr>
+          <w:rFonts w:ascii="Times New Roman" w:hAnsi="Times New Roman" w:cs="Times New Roman"/>
+        </w:rPr>
+      </w:pPr>
       <w:r>
         <w:rPr>
           <w:rFonts w:ascii="Times New Roman" w:hAnsi="Times New Roman" w:cs="Times New Roman"/>
@@ -2480,8 +2980,8 @@
       </w:pPr>
     </w:p>
     <w:sectPr>
-      <w:headerReference w:type="even" r:id="rId15"/>
-      <w:headerReference w:type="default" r:id="rId16"/>
+      <w:headerReference w:type="even" r:id="rId17"/>
+      <w:headerReference w:type="default" r:id="rId18"/>
       <w:pgSz w:w="12240" w:h="15840"/>
       <w:pgMar w:top="1440" w:right="1440" w:bottom="1440" w:left="1440" w:header="720" w:footer="720" w:gutter="0"/>
       <w:cols w:space="720"/>
@@ -2621,13 +3121,7 @@
           <w:rPr>
             <w:rFonts w:ascii="Times New Roman" w:hAnsi="Times New Roman" w:cs="Times New Roman"/>
           </w:rPr>
-          <w:t xml:space="preserve">Software Development </w:t>
-        </w:r>
-        <w:r>
-          <w:rPr>
-            <w:rFonts w:ascii="Times New Roman" w:hAnsi="Times New Roman" w:cs="Times New Roman"/>
-          </w:rPr>
-          <w:t xml:space="preserve">Report </w:t>
+          <w:t xml:space="preserve">Software Development Report </w:t>
         </w:r>
         <w:r>
           <w:rPr>
@@ -3829,6 +4323,30 @@
       <w:szCs w:val="20"/>
     </w:rPr>
   </w:style>
+  <w:style w:type="character" w:styleId="UnresolvedMention">
+    <w:name w:val="Unresolved Mention"/>
+    <w:basedOn w:val="DefaultParagraphFont"/>
+    <w:uiPriority w:val="99"/>
+    <w:semiHidden/>
+    <w:unhideWhenUsed/>
+    <w:rsid w:val="0067301B"/>
+    <w:rPr>
+      <w:color w:val="605E5C"/>
+      <w:shd w:val="clear" w:color="auto" w:fill="E1DFDD"/>
+    </w:rPr>
+  </w:style>
+  <w:style w:type="character" w:styleId="FollowedHyperlink">
+    <w:name w:val="FollowedHyperlink"/>
+    <w:basedOn w:val="DefaultParagraphFont"/>
+    <w:uiPriority w:val="99"/>
+    <w:semiHidden/>
+    <w:unhideWhenUsed/>
+    <w:rsid w:val="0067301B"/>
+    <w:rPr>
+      <w:color w:val="96607D" w:themeColor="followedHyperlink"/>
+      <w:u w:val="single"/>
+    </w:rPr>
+  </w:style>
 </w:styles>
 </file>
 

</xml_diff>

<commit_message>
Added and formatted more content
</commit_message>
<xml_diff>
--- a/docs/Software Development Report.docx
+++ b/docs/Software Development Report.docx
@@ -31,7 +31,7 @@
       <w:bookmarkStart w:id="6" w:name="_Toc196653870"/>
       <w:bookmarkStart w:id="7" w:name="_Toc196653896"/>
       <w:bookmarkStart w:id="8" w:name="_Toc196654136"/>
-      <w:bookmarkStart w:id="9" w:name="_Toc196668874"/>
+      <w:bookmarkStart w:id="9" w:name="_Toc196673243"/>
       <w:r>
         <w:rPr>
           <w:rFonts w:ascii="Times New Roman" w:hAnsi="Times New Roman" w:cs="Times New Roman"/>
@@ -75,7 +75,7 @@
       <w:bookmarkStart w:id="16" w:name="_Toc196653871"/>
       <w:bookmarkStart w:id="17" w:name="_Toc196653897"/>
       <w:bookmarkStart w:id="18" w:name="_Toc196654137"/>
-      <w:bookmarkStart w:id="19" w:name="_Toc196668875"/>
+      <w:bookmarkStart w:id="19" w:name="_Toc196673244"/>
       <w:r>
         <w:rPr>
           <w:rFonts w:ascii="Times New Roman" w:hAnsi="Times New Roman" w:cs="Times New Roman"/>
@@ -220,35 +220,7 @@
         <w:t>, George Morales, Sebastian Sanchez</w:t>
       </w:r>
     </w:p>
-    <w:p>
-      <w:pPr>
-        <w:rPr>
-          <w:rFonts w:ascii="Segoe UI Symbol" w:hAnsi="Segoe UI Symbol" w:cs="Segoe UI Symbol"/>
-        </w:rPr>
-      </w:pPr>
-    </w:p>
-    <w:p>
-      <w:r>
-        <w:br/>
-      </w:r>
-      <w:r>
-        <w:rPr>
-          <w:rFonts w:ascii="Segoe UI Symbol" w:hAnsi="Segoe UI Symbol" w:cs="Segoe UI Symbol"/>
-        </w:rPr>
-        <w:t>➢</w:t>
-      </w:r>
-      <w:r>
-        <w:t xml:space="preserve"> What </w:t>
-      </w:r>
-      <w:proofErr w:type="gramStart"/>
-      <w:r>
-        <w:t>actually occurred</w:t>
-      </w:r>
-      <w:proofErr w:type="gramEnd"/>
-      <w:r>
-        <w:t xml:space="preserve"> during the development process</w:t>
-      </w:r>
-    </w:p>
+    <w:p/>
     <w:p/>
     <w:p/>
     <w:sdt>
@@ -328,7 +300,7 @@
             </w:rPr>
             <w:fldChar w:fldCharType="separate"/>
           </w:r>
-          <w:hyperlink w:anchor="_Toc196668874" w:history="1">
+          <w:hyperlink w:anchor="_Toc196673243" w:history="1">
             <w:r>
               <w:rPr>
                 <w:rStyle w:val="Hyperlink"/>
@@ -356,7 +328,7 @@
                 <w:noProof/>
                 <w:webHidden/>
               </w:rPr>
-              <w:instrText xml:space="preserve"> PAGEREF _Toc196668874 \h </w:instrText>
+              <w:instrText xml:space="preserve"> PAGEREF _Toc196673243 \h </w:instrText>
             </w:r>
             <w:r>
               <w:rPr>
@@ -402,7 +374,7 @@
               <w:szCs w:val="24"/>
             </w:rPr>
           </w:pPr>
-          <w:hyperlink w:anchor="_Toc196668875" w:history="1">
+          <w:hyperlink w:anchor="_Toc196673244" w:history="1">
             <w:r>
               <w:rPr>
                 <w:rStyle w:val="Hyperlink"/>
@@ -430,7 +402,7 @@
                 <w:noProof/>
                 <w:webHidden/>
               </w:rPr>
-              <w:instrText xml:space="preserve"> PAGEREF _Toc196668875 \h </w:instrText>
+              <w:instrText xml:space="preserve"> PAGEREF _Toc196673244 \h </w:instrText>
             </w:r>
             <w:r>
               <w:rPr>
@@ -476,7 +448,7 @@
               <w:szCs w:val="24"/>
             </w:rPr>
           </w:pPr>
-          <w:hyperlink w:anchor="_Toc196668876" w:history="1">
+          <w:hyperlink w:anchor="_Toc196673245" w:history="1">
             <w:r>
               <w:rPr>
                 <w:rStyle w:val="Hyperlink"/>
@@ -504,7 +476,7 @@
                 <w:noProof/>
                 <w:webHidden/>
               </w:rPr>
-              <w:instrText xml:space="preserve"> PAGEREF _Toc196668876 \h </w:instrText>
+              <w:instrText xml:space="preserve"> PAGEREF _Toc196673245 \h </w:instrText>
             </w:r>
             <w:r>
               <w:rPr>
@@ -550,7 +522,7 @@
               <w:szCs w:val="24"/>
             </w:rPr>
           </w:pPr>
-          <w:hyperlink w:anchor="_Toc196668877" w:history="1">
+          <w:hyperlink w:anchor="_Toc196673246" w:history="1">
             <w:r>
               <w:rPr>
                 <w:rStyle w:val="Hyperlink"/>
@@ -578,7 +550,7 @@
                 <w:noProof/>
                 <w:webHidden/>
               </w:rPr>
-              <w:instrText xml:space="preserve"> PAGEREF _Toc196668877 \h </w:instrText>
+              <w:instrText xml:space="preserve"> PAGEREF _Toc196673246 \h </w:instrText>
             </w:r>
             <w:r>
               <w:rPr>
@@ -622,14 +594,14 @@
               <w:szCs w:val="24"/>
             </w:rPr>
           </w:pPr>
-          <w:hyperlink w:anchor="_Toc196668878" w:history="1">
+          <w:hyperlink w:anchor="_Toc196673247" w:history="1">
             <w:r>
               <w:rPr>
                 <w:rStyle w:val="Hyperlink"/>
                 <w:rFonts w:ascii="Times New Roman" w:hAnsi="Times New Roman" w:cs="Times New Roman"/>
                 <w:noProof/>
               </w:rPr>
-              <w:t>Timetables</w:t>
+              <w:t>Methods</w:t>
             </w:r>
             <w:r>
               <w:rPr>
@@ -650,7 +622,7 @@
                 <w:noProof/>
                 <w:webHidden/>
               </w:rPr>
-              <w:instrText xml:space="preserve"> PAGEREF _Toc196668878 \h </w:instrText>
+              <w:instrText xml:space="preserve"> PAGEREF _Toc196673247 \h </w:instrText>
             </w:r>
             <w:r>
               <w:rPr>
@@ -694,30 +666,86 @@
               <w:szCs w:val="24"/>
             </w:rPr>
           </w:pPr>
-          <w:hyperlink w:anchor="_Toc196668879" w:history="1">
+          <w:hyperlink w:anchor="_Toc196673248" w:history="1">
             <w:r>
               <w:rPr>
                 <w:rStyle w:val="Hyperlink"/>
                 <w:rFonts w:ascii="Times New Roman" w:hAnsi="Times New Roman" w:cs="Times New Roman"/>
                 <w:noProof/>
               </w:rPr>
-              <w:t>Challeng</w:t>
-            </w:r>
+              <w:t>Timetables</w:t>
+            </w:r>
+            <w:r>
+              <w:rPr>
+                <w:noProof/>
+                <w:webHidden/>
+              </w:rPr>
+              <w:tab/>
+            </w:r>
+            <w:r>
+              <w:rPr>
+                <w:noProof/>
+                <w:webHidden/>
+              </w:rPr>
+              <w:fldChar w:fldCharType="begin"/>
+            </w:r>
+            <w:r>
+              <w:rPr>
+                <w:noProof/>
+                <w:webHidden/>
+              </w:rPr>
+              <w:instrText xml:space="preserve"> PAGEREF _Toc196673248 \h </w:instrText>
+            </w:r>
+            <w:r>
+              <w:rPr>
+                <w:noProof/>
+                <w:webHidden/>
+              </w:rPr>
+            </w:r>
+            <w:r>
+              <w:rPr>
+                <w:noProof/>
+                <w:webHidden/>
+              </w:rPr>
+              <w:fldChar w:fldCharType="separate"/>
+            </w:r>
+            <w:r>
+              <w:rPr>
+                <w:noProof/>
+                <w:webHidden/>
+              </w:rPr>
+              <w:t>3</w:t>
+            </w:r>
+            <w:r>
+              <w:rPr>
+                <w:noProof/>
+                <w:webHidden/>
+              </w:rPr>
+              <w:fldChar w:fldCharType="end"/>
+            </w:r>
+          </w:hyperlink>
+        </w:p>
+        <w:p>
+          <w:pPr>
+            <w:pStyle w:val="TOC3"/>
+            <w:tabs>
+              <w:tab w:val="right" w:leader="dot" w:pos="9350"/>
+            </w:tabs>
+            <w:rPr>
+              <w:rFonts w:eastAsiaTheme="minorEastAsia"/>
+              <w:noProof/>
+              <w:sz w:val="24"/>
+              <w:szCs w:val="24"/>
+            </w:rPr>
+          </w:pPr>
+          <w:hyperlink w:anchor="_Toc196673249" w:history="1">
             <w:r>
               <w:rPr>
                 <w:rStyle w:val="Hyperlink"/>
                 <w:rFonts w:ascii="Times New Roman" w:hAnsi="Times New Roman" w:cs="Times New Roman"/>
                 <w:noProof/>
               </w:rPr>
-              <w:t>e</w:t>
-            </w:r>
-            <w:r>
-              <w:rPr>
-                <w:rStyle w:val="Hyperlink"/>
-                <w:rFonts w:ascii="Times New Roman" w:hAnsi="Times New Roman" w:cs="Times New Roman"/>
-                <w:noProof/>
-              </w:rPr>
-              <w:t>s</w:t>
+              <w:t>Challenges</w:t>
             </w:r>
             <w:r>
               <w:rPr>
@@ -738,7 +766,7 @@
                 <w:noProof/>
                 <w:webHidden/>
               </w:rPr>
-              <w:instrText xml:space="preserve"> PAGEREF _Toc196668879 \h </w:instrText>
+              <w:instrText xml:space="preserve"> PAGEREF _Toc196673249 \h </w:instrText>
             </w:r>
             <w:r>
               <w:rPr>
@@ -758,7 +786,7 @@
                 <w:noProof/>
                 <w:webHidden/>
               </w:rPr>
-              <w:t>5</w:t>
+              <w:t>6</w:t>
             </w:r>
             <w:r>
               <w:rPr>
@@ -784,7 +812,7 @@
               <w:szCs w:val="24"/>
             </w:rPr>
           </w:pPr>
-          <w:hyperlink w:anchor="_Toc196668880" w:history="1">
+          <w:hyperlink w:anchor="_Toc196673250" w:history="1">
             <w:r>
               <w:rPr>
                 <w:rStyle w:val="Hyperlink"/>
@@ -812,7 +840,7 @@
                 <w:noProof/>
                 <w:webHidden/>
               </w:rPr>
-              <w:instrText xml:space="preserve"> PAGEREF _Toc196668880 \h </w:instrText>
+              <w:instrText xml:space="preserve"> PAGEREF _Toc196673250 \h </w:instrText>
             </w:r>
             <w:r>
               <w:rPr>
@@ -832,7 +860,7 @@
                 <w:noProof/>
                 <w:webHidden/>
               </w:rPr>
-              <w:t>6</w:t>
+              <w:t>7</w:t>
             </w:r>
             <w:r>
               <w:rPr>
@@ -856,14 +884,14 @@
               <w:szCs w:val="24"/>
             </w:rPr>
           </w:pPr>
-          <w:hyperlink w:anchor="_Toc196668881" w:history="1">
+          <w:hyperlink w:anchor="_Toc196673251" w:history="1">
             <w:r>
               <w:rPr>
                 <w:rStyle w:val="Hyperlink"/>
                 <w:rFonts w:ascii="Times New Roman" w:hAnsi="Times New Roman" w:cs="Times New Roman"/>
                 <w:noProof/>
               </w:rPr>
-              <w:t>Architecture</w:t>
+              <w:t>Software Architecture</w:t>
             </w:r>
             <w:r>
               <w:rPr>
@@ -884,7 +912,7 @@
                 <w:noProof/>
                 <w:webHidden/>
               </w:rPr>
-              <w:instrText xml:space="preserve"> PAGEREF _Toc196668881 \h </w:instrText>
+              <w:instrText xml:space="preserve"> PAGEREF _Toc196673251 \h </w:instrText>
             </w:r>
             <w:r>
               <w:rPr>
@@ -904,7 +932,7 @@
                 <w:noProof/>
                 <w:webHidden/>
               </w:rPr>
-              <w:t>6</w:t>
+              <w:t>7</w:t>
             </w:r>
             <w:r>
               <w:rPr>
@@ -928,7 +956,7 @@
               <w:szCs w:val="24"/>
             </w:rPr>
           </w:pPr>
-          <w:hyperlink w:anchor="_Toc196668882" w:history="1">
+          <w:hyperlink w:anchor="_Toc196673252" w:history="1">
             <w:r>
               <w:rPr>
                 <w:rStyle w:val="Hyperlink"/>
@@ -956,7 +984,7 @@
                 <w:noProof/>
                 <w:webHidden/>
               </w:rPr>
-              <w:instrText xml:space="preserve"> PAGEREF _Toc196668882 \h </w:instrText>
+              <w:instrText xml:space="preserve"> PAGEREF _Toc196673252 \h </w:instrText>
             </w:r>
             <w:r>
               <w:rPr>
@@ -976,7 +1004,7 @@
                 <w:noProof/>
                 <w:webHidden/>
               </w:rPr>
-              <w:t>6</w:t>
+              <w:t>7</w:t>
             </w:r>
             <w:r>
               <w:rPr>
@@ -1002,7 +1030,7 @@
               <w:szCs w:val="24"/>
             </w:rPr>
           </w:pPr>
-          <w:hyperlink w:anchor="_Toc196668883" w:history="1">
+          <w:hyperlink w:anchor="_Toc196673253" w:history="1">
             <w:r>
               <w:rPr>
                 <w:rStyle w:val="Hyperlink"/>
@@ -1030,7 +1058,7 @@
                 <w:noProof/>
                 <w:webHidden/>
               </w:rPr>
-              <w:instrText xml:space="preserve"> PAGEREF _Toc196668883 \h </w:instrText>
+              <w:instrText xml:space="preserve"> PAGEREF _Toc196673253 \h </w:instrText>
             </w:r>
             <w:r>
               <w:rPr>
@@ -1050,7 +1078,7 @@
                 <w:noProof/>
                 <w:webHidden/>
               </w:rPr>
-              <w:t>8</w:t>
+              <w:t>9</w:t>
             </w:r>
             <w:r>
               <w:rPr>
@@ -1074,10 +1102,11 @@
               <w:szCs w:val="24"/>
             </w:rPr>
           </w:pPr>
-          <w:hyperlink w:anchor="_Toc196668884" w:history="1">
+          <w:hyperlink w:anchor="_Toc196673254" w:history="1">
             <w:r>
               <w:rPr>
                 <w:rStyle w:val="Hyperlink"/>
+                <w:rFonts w:ascii="Times New Roman" w:hAnsi="Times New Roman" w:cs="Times New Roman"/>
                 <w:noProof/>
               </w:rPr>
               <w:t>Languages</w:t>
@@ -1101,7 +1130,7 @@
                 <w:noProof/>
                 <w:webHidden/>
               </w:rPr>
-              <w:instrText xml:space="preserve"> PAGEREF _Toc196668884 \h </w:instrText>
+              <w:instrText xml:space="preserve"> PAGEREF _Toc196673254 \h </w:instrText>
             </w:r>
             <w:r>
               <w:rPr>
@@ -1121,7 +1150,7 @@
                 <w:noProof/>
                 <w:webHidden/>
               </w:rPr>
-              <w:t>8</w:t>
+              <w:t>9</w:t>
             </w:r>
             <w:r>
               <w:rPr>
@@ -1145,7 +1174,7 @@
               <w:szCs w:val="24"/>
             </w:rPr>
           </w:pPr>
-          <w:hyperlink w:anchor="_Toc196668885" w:history="1">
+          <w:hyperlink w:anchor="_Toc196673255" w:history="1">
             <w:r>
               <w:rPr>
                 <w:rStyle w:val="Hyperlink"/>
@@ -1173,7 +1202,7 @@
                 <w:noProof/>
                 <w:webHidden/>
               </w:rPr>
-              <w:instrText xml:space="preserve"> PAGEREF _Toc196668885 \h </w:instrText>
+              <w:instrText xml:space="preserve"> PAGEREF _Toc196673255 \h </w:instrText>
             </w:r>
             <w:r>
               <w:rPr>
@@ -1193,7 +1222,7 @@
                 <w:noProof/>
                 <w:webHidden/>
               </w:rPr>
-              <w:t>9</w:t>
+              <w:t>10</w:t>
             </w:r>
             <w:r>
               <w:rPr>
@@ -1219,7 +1248,7 @@
               <w:szCs w:val="24"/>
             </w:rPr>
           </w:pPr>
-          <w:hyperlink w:anchor="_Toc196668886" w:history="1">
+          <w:hyperlink w:anchor="_Toc196673256" w:history="1">
             <w:r>
               <w:rPr>
                 <w:rStyle w:val="Hyperlink"/>
@@ -1247,7 +1276,7 @@
                 <w:noProof/>
                 <w:webHidden/>
               </w:rPr>
-              <w:instrText xml:space="preserve"> PAGEREF _Toc196668886 \h </w:instrText>
+              <w:instrText xml:space="preserve"> PAGEREF _Toc196673256 \h </w:instrText>
             </w:r>
             <w:r>
               <w:rPr>
@@ -1297,18 +1326,33 @@
       </w:sdtContent>
     </w:sdt>
     <w:p/>
-    <w:p/>
-    <w:p/>
+    <w:p>
+      <w:pPr>
+        <w:spacing w:line="480" w:lineRule="auto"/>
+        <w:rPr>
+          <w:rFonts w:ascii="Times New Roman" w:hAnsi="Times New Roman" w:cs="Times New Roman"/>
+        </w:rPr>
+      </w:pPr>
+    </w:p>
+    <w:p>
+      <w:pPr>
+        <w:spacing w:line="480" w:lineRule="auto"/>
+        <w:rPr>
+          <w:rFonts w:ascii="Times New Roman" w:hAnsi="Times New Roman" w:cs="Times New Roman"/>
+        </w:rPr>
+      </w:pPr>
+    </w:p>
     <w:p>
       <w:pPr>
         <w:pStyle w:val="Heading2"/>
+        <w:spacing w:line="480" w:lineRule="auto"/>
         <w:jc w:val="center"/>
         <w:rPr>
           <w:rFonts w:ascii="Times New Roman" w:hAnsi="Times New Roman" w:cs="Times New Roman"/>
           <w:color w:val="000000" w:themeColor="text1"/>
         </w:rPr>
       </w:pPr>
-      <w:bookmarkStart w:id="20" w:name="_Toc196668876"/>
+      <w:bookmarkStart w:id="20" w:name="_Toc196673245"/>
       <w:r>
         <w:rPr>
           <w:rFonts w:ascii="Times New Roman" w:hAnsi="Times New Roman" w:cs="Times New Roman"/>
@@ -1336,26 +1380,27 @@
         <w:rPr>
           <w:rFonts w:ascii="Times New Roman" w:hAnsi="Times New Roman" w:cs="Times New Roman"/>
         </w:rPr>
-        <w:t xml:space="preserve">degree graduates and holders continues to rise in contemporary times, and the process of making oneself stand out to potential employers is starting to become less of an extracurricular and more of a requirement. A portfolio website can accomplish this while giving an employer a window into the life and work of an employee that they may be screening for a job. A portfolio website can contain biographical </w:t>
+        <w:t xml:space="preserve">degree graduates and holders continues to rise in contemporary times, and the process of making oneself stand out to potential employers is starting to become less of an extracurricular and more of a requirement. A portfolio website can accomplish this while giving an employer a window into the life and work of an employee that they may be screening for a job. A portfolio website can contain biographical information, as well as built-in or links to projects that an employee has completed or </w:t>
       </w:r>
       <w:r>
         <w:rPr>
           <w:rFonts w:ascii="Times New Roman" w:hAnsi="Times New Roman" w:cs="Times New Roman"/>
         </w:rPr>
         <w:lastRenderedPageBreak/>
-        <w:t xml:space="preserve">information, as well as built-in or links to projects that an employee has completed or participated in. In essence, a portfolio website allows a person to show off their personal skills to anybody who may be interested in more information about them. </w:t>
+        <w:t xml:space="preserve">participated in. In essence, a portfolio website allows a person to show off their personal skills to anybody who may be interested in more information about them. </w:t>
       </w:r>
     </w:p>
     <w:p>
       <w:pPr>
         <w:pStyle w:val="Heading2"/>
+        <w:spacing w:line="480" w:lineRule="auto"/>
         <w:jc w:val="center"/>
         <w:rPr>
           <w:rFonts w:ascii="Times New Roman" w:hAnsi="Times New Roman" w:cs="Times New Roman"/>
           <w:color w:val="000000" w:themeColor="text1"/>
         </w:rPr>
       </w:pPr>
-      <w:bookmarkStart w:id="21" w:name="_Toc196668877"/>
+      <w:bookmarkStart w:id="21" w:name="_Toc196673246"/>
       <w:r>
         <w:rPr>
           <w:rFonts w:ascii="Times New Roman" w:hAnsi="Times New Roman" w:cs="Times New Roman"/>
@@ -1368,22 +1413,175 @@
     <w:p>
       <w:pPr>
         <w:pStyle w:val="Heading3"/>
+        <w:spacing w:line="480" w:lineRule="auto"/>
         <w:rPr>
           <w:rFonts w:ascii="Times New Roman" w:hAnsi="Times New Roman" w:cs="Times New Roman"/>
           <w:color w:val="000000" w:themeColor="text1"/>
         </w:rPr>
       </w:pPr>
-      <w:bookmarkStart w:id="22" w:name="_Toc196668878"/>
+      <w:bookmarkStart w:id="22" w:name="_Toc196673247"/>
       <w:r>
         <w:rPr>
           <w:rFonts w:ascii="Times New Roman" w:hAnsi="Times New Roman" w:cs="Times New Roman"/>
           <w:color w:val="000000" w:themeColor="text1"/>
         </w:rPr>
+        <w:t>Methods</w:t>
+      </w:r>
+      <w:bookmarkEnd w:id="22"/>
+    </w:p>
+    <w:p>
+      <w:pPr>
+        <w:spacing w:line="480" w:lineRule="auto"/>
+        <w:rPr>
+          <w:rFonts w:ascii="Times New Roman" w:hAnsi="Times New Roman" w:cs="Times New Roman"/>
+        </w:rPr>
+      </w:pPr>
+      <w:r>
+        <w:rPr>
+          <w:rFonts w:ascii="Times New Roman" w:hAnsi="Times New Roman" w:cs="Times New Roman"/>
+        </w:rPr>
+        <w:tab/>
+        <w:t>We first planned on using the Plan-Driven Development Process</w:t>
+      </w:r>
+      <w:r>
+        <w:rPr>
+          <w:rFonts w:ascii="Times New Roman" w:hAnsi="Times New Roman" w:cs="Times New Roman"/>
+        </w:rPr>
+        <w:t xml:space="preserve">. However, this later developed into more of an agile-like approach. Some members </w:t>
+      </w:r>
+      <w:r>
+        <w:rPr>
+          <w:rFonts w:ascii="Times New Roman" w:hAnsi="Times New Roman" w:cs="Times New Roman"/>
+        </w:rPr>
+        <w:t>who</w:t>
+      </w:r>
+      <w:r>
+        <w:rPr>
+          <w:rFonts w:ascii="Times New Roman" w:hAnsi="Times New Roman" w:cs="Times New Roman"/>
+        </w:rPr>
+        <w:t xml:space="preserve"> had more time than other</w:t>
+      </w:r>
+      <w:r>
+        <w:rPr>
+          <w:rFonts w:ascii="Times New Roman" w:hAnsi="Times New Roman" w:cs="Times New Roman"/>
+        </w:rPr>
+        <w:t xml:space="preserve">s were able to help those others out </w:t>
+      </w:r>
+      <w:proofErr w:type="gramStart"/>
+      <w:r>
+        <w:rPr>
+          <w:rFonts w:ascii="Times New Roman" w:hAnsi="Times New Roman" w:cs="Times New Roman"/>
+        </w:rPr>
+        <w:t>in order to</w:t>
+      </w:r>
+      <w:proofErr w:type="gramEnd"/>
+      <w:r>
+        <w:rPr>
+          <w:rFonts w:ascii="Times New Roman" w:hAnsi="Times New Roman" w:cs="Times New Roman"/>
+        </w:rPr>
+        <w:t xml:space="preserve"> complete t</w:t>
+      </w:r>
+      <w:r>
+        <w:rPr>
+          <w:rFonts w:ascii="Times New Roman" w:hAnsi="Times New Roman" w:cs="Times New Roman"/>
+        </w:rPr>
+        <w:t xml:space="preserve">he project in the set timeframe. </w:t>
+      </w:r>
+      <w:r>
+        <w:rPr>
+          <w:rFonts w:ascii="Times New Roman" w:hAnsi="Times New Roman" w:cs="Times New Roman"/>
+        </w:rPr>
+        <w:t>We found agile to be much more in line with our working style, as everyone did what they could when they could, and any shortcomings were able to be fixed on the fly.</w:t>
+      </w:r>
+    </w:p>
+    <w:p>
+      <w:pPr>
+        <w:pStyle w:val="Heading3"/>
+        <w:spacing w:line="480" w:lineRule="auto"/>
+        <w:rPr>
+          <w:rFonts w:ascii="Times New Roman" w:hAnsi="Times New Roman" w:cs="Times New Roman"/>
+          <w:color w:val="000000" w:themeColor="text1"/>
+        </w:rPr>
+      </w:pPr>
+    </w:p>
+    <w:p>
+      <w:pPr>
+        <w:pStyle w:val="Heading3"/>
+        <w:spacing w:line="480" w:lineRule="auto"/>
+        <w:rPr>
+          <w:rFonts w:ascii="Times New Roman" w:hAnsi="Times New Roman" w:cs="Times New Roman"/>
+          <w:color w:val="000000" w:themeColor="text1"/>
+        </w:rPr>
+      </w:pPr>
+    </w:p>
+    <w:p>
+      <w:pPr>
+        <w:pStyle w:val="Heading3"/>
+        <w:spacing w:line="480" w:lineRule="auto"/>
+        <w:rPr>
+          <w:rFonts w:ascii="Times New Roman" w:hAnsi="Times New Roman" w:cs="Times New Roman"/>
+          <w:color w:val="000000" w:themeColor="text1"/>
+        </w:rPr>
+      </w:pPr>
+    </w:p>
+    <w:p>
+      <w:pPr>
+        <w:pStyle w:val="Heading3"/>
+        <w:spacing w:line="480" w:lineRule="auto"/>
+        <w:rPr>
+          <w:rFonts w:ascii="Times New Roman" w:hAnsi="Times New Roman" w:cs="Times New Roman"/>
+          <w:color w:val="000000" w:themeColor="text1"/>
+        </w:rPr>
+      </w:pPr>
+    </w:p>
+    <w:p>
+      <w:pPr>
+        <w:pStyle w:val="Heading3"/>
+        <w:spacing w:line="480" w:lineRule="auto"/>
+        <w:rPr>
+          <w:rFonts w:ascii="Times New Roman" w:hAnsi="Times New Roman" w:cs="Times New Roman"/>
+          <w:color w:val="000000" w:themeColor="text1"/>
+        </w:rPr>
+      </w:pPr>
+    </w:p>
+    <w:p/>
+    <w:p>
+      <w:pPr>
+        <w:pStyle w:val="Heading3"/>
+        <w:spacing w:line="480" w:lineRule="auto"/>
+        <w:rPr>
+          <w:rFonts w:ascii="Times New Roman" w:hAnsi="Times New Roman" w:cs="Times New Roman"/>
+          <w:color w:val="000000" w:themeColor="text1"/>
+        </w:rPr>
+      </w:pPr>
+    </w:p>
+    <w:p>
+      <w:pPr>
+        <w:pStyle w:val="Heading3"/>
+        <w:spacing w:line="480" w:lineRule="auto"/>
+        <w:rPr>
+          <w:rFonts w:ascii="Times New Roman" w:hAnsi="Times New Roman" w:cs="Times New Roman"/>
+          <w:color w:val="000000" w:themeColor="text1"/>
+        </w:rPr>
+      </w:pPr>
+      <w:bookmarkStart w:id="23" w:name="_Toc196673248"/>
+      <w:r>
+        <w:rPr>
+          <w:rFonts w:ascii="Times New Roman" w:hAnsi="Times New Roman" w:cs="Times New Roman"/>
+          <w:color w:val="000000" w:themeColor="text1"/>
+        </w:rPr>
         <w:t>Timetables</w:t>
       </w:r>
-      <w:bookmarkEnd w:id="22"/>
-    </w:p>
-    <w:p/>
+      <w:bookmarkEnd w:id="23"/>
+    </w:p>
+    <w:p>
+      <w:pPr>
+        <w:spacing w:line="480" w:lineRule="auto"/>
+        <w:rPr>
+          <w:rFonts w:ascii="Times New Roman" w:hAnsi="Times New Roman" w:cs="Times New Roman"/>
+        </w:rPr>
+      </w:pPr>
+    </w:p>
     <w:p>
       <w:pPr>
         <w:spacing w:line="480" w:lineRule="auto"/>
@@ -1397,10 +1595,11 @@
           <w:rFonts w:ascii="Times New Roman" w:hAnsi="Times New Roman" w:cs="Times New Roman"/>
           <w:noProof/>
         </w:rPr>
+        <w:lastRenderedPageBreak/>
         <mc:AlternateContent>
           <mc:Choice Requires="wpg">
             <w:drawing>
-              <wp:inline distT="0" distB="0" distL="0" distR="0" wp14:anchorId="4966DDC4" wp14:editId="4D008701">
+              <wp:inline distT="0" distB="0" distL="0" distR="0" wp14:anchorId="4966DDC4" wp14:editId="55214956">
                 <wp:extent cx="4438650" cy="4410075"/>
                 <wp:effectExtent l="0" t="0" r="0" b="9525"/>
                 <wp:docPr id="635035703" name="Group 3"/>
@@ -1528,28 +1727,22 @@
           <w:rFonts w:ascii="Times New Roman" w:hAnsi="Times New Roman" w:cs="Times New Roman"/>
         </w:rPr>
         <w:tab/>
-        <w:t xml:space="preserve">The screenshot above shows the original timetable used to dictate the schedule for this project. As can be seen, most of the original development was supposed to be completed in the month of March, with testing and fine-tuning set for the month of April. Unfortunately, the group </w:t>
-      </w:r>
-      <w:r>
-        <w:rPr>
-          <w:rFonts w:ascii="Times New Roman" w:hAnsi="Times New Roman" w:cs="Times New Roman"/>
+        <w:t>The screenshot above shows the original timetable used to dictate the schedule for this project. As can be seen, most of the original development was supposed to be completed in the month of March, with testing and fine-tuning set for the month of April. Unfortunately, the group was not able to stick to this ambitious schedule, and the following screenshot shows the true timeline that was used after the project was completed.</w:t>
+      </w:r>
+    </w:p>
+    <w:p>
+      <w:pPr>
+        <w:spacing w:line="480" w:lineRule="auto"/>
+        <w:rPr>
+          <w:rFonts w:ascii="Times New Roman" w:hAnsi="Times New Roman" w:cs="Times New Roman"/>
+        </w:rPr>
+      </w:pPr>
+      <w:r>
+        <w:rPr>
+          <w:rFonts w:ascii="Times New Roman" w:hAnsi="Times New Roman" w:cs="Times New Roman"/>
+          <w:noProof/>
         </w:rPr>
         <w:lastRenderedPageBreak/>
-        <w:t>was not able to stick to this ambitious schedule, and the following screenshot shows the true timeline that was used after the project was completed.</w:t>
-      </w:r>
-    </w:p>
-    <w:p>
-      <w:pPr>
-        <w:spacing w:line="480" w:lineRule="auto"/>
-        <w:rPr>
-          <w:rFonts w:ascii="Times New Roman" w:hAnsi="Times New Roman" w:cs="Times New Roman"/>
-        </w:rPr>
-      </w:pPr>
-      <w:r>
-        <w:rPr>
-          <w:rFonts w:ascii="Times New Roman" w:hAnsi="Times New Roman" w:cs="Times New Roman"/>
-          <w:noProof/>
-        </w:rPr>
         <w:drawing>
           <wp:inline distT="0" distB="0" distL="0" distR="0" wp14:anchorId="1B62E5F7" wp14:editId="0277AE6C">
             <wp:extent cx="5943600" cy="5867400"/>
@@ -1627,7 +1820,6 @@
         <w:rPr>
           <w:rFonts w:ascii="Times New Roman" w:hAnsi="Times New Roman" w:cs="Times New Roman"/>
         </w:rPr>
-        <w:lastRenderedPageBreak/>
         <w:tab/>
         <w:t xml:space="preserve">Despite this crunched schedule, most of the things that needed </w:t>
       </w:r>
@@ -1641,7 +1833,14 @@
         <w:rPr>
           <w:rFonts w:ascii="Times New Roman" w:hAnsi="Times New Roman" w:cs="Times New Roman"/>
         </w:rPr>
-        <w:t xml:space="preserve"> were completed. Problems came in towards the end of the project, when it was realized that there would be some trouble when it came to making Python code work on static webpage applications. This meant that the original code developed for the Snake and Blackjack games had to be modified </w:t>
+        <w:t xml:space="preserve"> were completed. Problems came in towards the end of the project, when it was realized that there </w:t>
+      </w:r>
+      <w:r>
+        <w:rPr>
+          <w:rFonts w:ascii="Times New Roman" w:hAnsi="Times New Roman" w:cs="Times New Roman"/>
+        </w:rPr>
+        <w:lastRenderedPageBreak/>
+        <w:t xml:space="preserve">would be some trouble when it came to making Python code work on static webpage applications. This meant that the original code developed for the Snake and Blackjack games had to be modified </w:t>
       </w:r>
       <w:proofErr w:type="gramStart"/>
       <w:r>
@@ -1661,12 +1860,13 @@
     <w:p>
       <w:pPr>
         <w:pStyle w:val="Heading3"/>
+        <w:spacing w:line="480" w:lineRule="auto"/>
         <w:rPr>
           <w:rFonts w:ascii="Times New Roman" w:hAnsi="Times New Roman" w:cs="Times New Roman"/>
           <w:color w:val="000000" w:themeColor="text1"/>
         </w:rPr>
       </w:pPr>
-      <w:bookmarkStart w:id="23" w:name="_Toc196668879"/>
+      <w:bookmarkStart w:id="24" w:name="_Toc196673249"/>
       <w:r>
         <w:rPr>
           <w:rFonts w:ascii="Times New Roman" w:hAnsi="Times New Roman" w:cs="Times New Roman"/>
@@ -1674,7 +1874,7 @@
         </w:rPr>
         <w:t>Challenges</w:t>
       </w:r>
-      <w:bookmarkEnd w:id="23"/>
+      <w:bookmarkEnd w:id="24"/>
     </w:p>
     <w:p>
       <w:pPr>
@@ -1849,13 +2049,14 @@
     <w:p>
       <w:pPr>
         <w:pStyle w:val="Heading2"/>
+        <w:spacing w:line="480" w:lineRule="auto"/>
         <w:jc w:val="center"/>
         <w:rPr>
           <w:rFonts w:ascii="Times New Roman" w:hAnsi="Times New Roman" w:cs="Times New Roman"/>
           <w:color w:val="000000" w:themeColor="text1"/>
         </w:rPr>
       </w:pPr>
-      <w:bookmarkStart w:id="24" w:name="_Toc196668880"/>
+      <w:bookmarkStart w:id="25" w:name="_Toc196673250"/>
       <w:r>
         <w:rPr>
           <w:rFonts w:ascii="Times New Roman" w:hAnsi="Times New Roman" w:cs="Times New Roman"/>
@@ -1864,25 +2065,33 @@
         <w:lastRenderedPageBreak/>
         <w:t>Architecture and Design</w:t>
       </w:r>
-      <w:bookmarkEnd w:id="24"/>
+      <w:bookmarkEnd w:id="25"/>
     </w:p>
     <w:p>
       <w:pPr>
         <w:pStyle w:val="Heading3"/>
+        <w:spacing w:line="480" w:lineRule="auto"/>
         <w:rPr>
           <w:rFonts w:ascii="Times New Roman" w:hAnsi="Times New Roman" w:cs="Times New Roman"/>
           <w:color w:val="000000" w:themeColor="text1"/>
         </w:rPr>
       </w:pPr>
-      <w:bookmarkStart w:id="25" w:name="_Toc196668881"/>
+      <w:bookmarkStart w:id="26" w:name="_Toc196673251"/>
       <w:r>
         <w:rPr>
           <w:rFonts w:ascii="Times New Roman" w:hAnsi="Times New Roman" w:cs="Times New Roman"/>
           <w:color w:val="000000" w:themeColor="text1"/>
         </w:rPr>
+        <w:t xml:space="preserve">Software </w:t>
+      </w:r>
+      <w:r>
+        <w:rPr>
+          <w:rFonts w:ascii="Times New Roman" w:hAnsi="Times New Roman" w:cs="Times New Roman"/>
+          <w:color w:val="000000" w:themeColor="text1"/>
+        </w:rPr>
         <w:t>Architecture</w:t>
       </w:r>
-      <w:bookmarkEnd w:id="25"/>
+      <w:bookmarkEnd w:id="26"/>
     </w:p>
     <w:p>
       <w:pPr>
@@ -2028,12 +2237,13 @@
     <w:p>
       <w:pPr>
         <w:pStyle w:val="Heading3"/>
+        <w:spacing w:line="480" w:lineRule="auto"/>
         <w:rPr>
           <w:rFonts w:ascii="Times New Roman" w:hAnsi="Times New Roman" w:cs="Times New Roman"/>
           <w:color w:val="000000" w:themeColor="text1"/>
         </w:rPr>
       </w:pPr>
-      <w:bookmarkStart w:id="26" w:name="_Toc196668882"/>
+      <w:bookmarkStart w:id="27" w:name="_Toc196673252"/>
       <w:r>
         <w:rPr>
           <w:rFonts w:ascii="Times New Roman" w:hAnsi="Times New Roman" w:cs="Times New Roman"/>
@@ -2048,7 +2258,7 @@
         </w:rPr>
         <w:t>Design</w:t>
       </w:r>
-      <w:bookmarkEnd w:id="26"/>
+      <w:bookmarkEnd w:id="27"/>
     </w:p>
     <w:p>
       <w:pPr>
@@ -2354,13 +2564,14 @@
     <w:p>
       <w:pPr>
         <w:pStyle w:val="Heading2"/>
+        <w:spacing w:line="480" w:lineRule="auto"/>
         <w:jc w:val="center"/>
         <w:rPr>
           <w:rFonts w:ascii="Times New Roman" w:hAnsi="Times New Roman" w:cs="Times New Roman"/>
           <w:color w:val="000000" w:themeColor="text1"/>
         </w:rPr>
       </w:pPr>
-      <w:bookmarkStart w:id="27" w:name="_Toc196668883"/>
+      <w:bookmarkStart w:id="28" w:name="_Toc196673253"/>
       <w:r>
         <w:rPr>
           <w:rFonts w:ascii="Times New Roman" w:hAnsi="Times New Roman" w:cs="Times New Roman"/>
@@ -2368,20 +2579,25 @@
         </w:rPr>
         <w:t>Metrics</w:t>
       </w:r>
-      <w:bookmarkEnd w:id="27"/>
+      <w:bookmarkEnd w:id="28"/>
     </w:p>
     <w:p>
       <w:pPr>
         <w:pStyle w:val="Heading3"/>
-      </w:pPr>
-      <w:bookmarkStart w:id="28" w:name="_Toc196668884"/>
-      <w:r>
-        <w:rPr>
+        <w:spacing w:line="480" w:lineRule="auto"/>
+        <w:rPr>
+          <w:rFonts w:ascii="Times New Roman" w:hAnsi="Times New Roman" w:cs="Times New Roman"/>
+        </w:rPr>
+      </w:pPr>
+      <w:bookmarkStart w:id="29" w:name="_Toc196673254"/>
+      <w:r>
+        <w:rPr>
+          <w:rFonts w:ascii="Times New Roman" w:hAnsi="Times New Roman" w:cs="Times New Roman"/>
           <w:color w:val="000000" w:themeColor="text1"/>
         </w:rPr>
         <w:t>Languages</w:t>
       </w:r>
-      <w:bookmarkEnd w:id="28"/>
+      <w:bookmarkEnd w:id="29"/>
     </w:p>
     <w:p>
       <w:pPr>
@@ -2454,30 +2670,37 @@
         <w:rPr>
           <w:rFonts w:ascii="Times New Roman" w:hAnsi="Times New Roman" w:cs="Times New Roman"/>
         </w:rPr>
-        <w:t xml:space="preserve">’ command run on a local version of the repository. This shows the number of files in the repository, the number of blank lines, comment lines, and code lines. In this case, there are 25 files in the repository, </w:t>
-      </w:r>
-      <w:r>
-        <w:rPr>
-          <w:rFonts w:ascii="Times New Roman" w:hAnsi="Times New Roman" w:cs="Times New Roman"/>
-        </w:rPr>
-        <w:t>480 blank lines, 482 comment lines, and 1995 lines of actual code in the repository.</w:t>
-      </w:r>
-    </w:p>
-    <w:p>
-      <w:pPr>
-        <w:spacing w:line="480" w:lineRule="auto"/>
-      </w:pPr>
-      <w:r>
+        <w:t>’ command run on a local version of the repository.</w:t>
+      </w:r>
+    </w:p>
+    <w:p>
+      <w:pPr>
+        <w:spacing w:line="480" w:lineRule="auto"/>
+        <w:rPr>
+          <w:rFonts w:ascii="Times New Roman" w:hAnsi="Times New Roman" w:cs="Times New Roman"/>
+        </w:rPr>
+      </w:pPr>
+      <w:r>
+        <w:rPr>
+          <w:rFonts w:ascii="Times New Roman" w:hAnsi="Times New Roman" w:cs="Times New Roman"/>
+        </w:rPr>
         <w:fldChar w:fldCharType="begin"/>
       </w:r>
       <w:r>
+        <w:rPr>
+          <w:rFonts w:ascii="Times New Roman" w:hAnsi="Times New Roman" w:cs="Times New Roman"/>
+        </w:rPr>
         <w:instrText xml:space="preserve"> INCLUDEPICTURE "https://cdn.discordapp.com/attachments/1334213812718665895/1366152414956093502/image.png?ex=680fe815&amp;is=680e9695&amp;hm=ea67962cd26bbab57292981406e1ea66438ab9a585b997a13afc6bcccce9a2ba" \* MERGEFORMATINET </w:instrText>
       </w:r>
       <w:r>
+        <w:rPr>
+          <w:rFonts w:ascii="Times New Roman" w:hAnsi="Times New Roman" w:cs="Times New Roman"/>
+        </w:rPr>
         <w:fldChar w:fldCharType="separate"/>
       </w:r>
       <w:r>
         <w:rPr>
+          <w:rFonts w:ascii="Times New Roman" w:hAnsi="Times New Roman" w:cs="Times New Roman"/>
           <w:noProof/>
         </w:rPr>
         <w:drawing>
@@ -2530,20 +2753,15 @@
         </w:drawing>
       </w:r>
       <w:r>
+        <w:rPr>
+          <w:rFonts w:ascii="Times New Roman" w:hAnsi="Times New Roman" w:cs="Times New Roman"/>
+        </w:rPr>
         <w:fldChar w:fldCharType="end"/>
       </w:r>
     </w:p>
     <w:p>
       <w:pPr>
         <w:spacing w:line="480" w:lineRule="auto"/>
-        <w:rPr>
-          <w:rFonts w:ascii="Times New Roman" w:hAnsi="Times New Roman" w:cs="Times New Roman"/>
-        </w:rPr>
-      </w:pPr>
-    </w:p>
-    <w:p>
-      <w:pPr>
-        <w:spacing w:line="480" w:lineRule="auto"/>
         <w:ind w:firstLine="720"/>
         <w:rPr>
           <w:rFonts w:ascii="Times New Roman" w:hAnsi="Times New Roman" w:cs="Times New Roman"/>
@@ -2553,7 +2771,51 @@
         <w:rPr>
           <w:rFonts w:ascii="Times New Roman" w:hAnsi="Times New Roman" w:cs="Times New Roman"/>
         </w:rPr>
+        <w:t xml:space="preserve">This shows the number of files in the repository, the number of blank lines, comment lines, and code lines. In this case, there are 25 files in the repository, 480 blank lines, 482 </w:t>
+      </w:r>
+      <w:r>
+        <w:rPr>
+          <w:rFonts w:ascii="Times New Roman" w:hAnsi="Times New Roman" w:cs="Times New Roman"/>
+        </w:rPr>
         <w:lastRenderedPageBreak/>
+        <w:t>comment lines, and 1995 lines of actual code in the repository</w:t>
+      </w:r>
+      <w:r>
+        <w:rPr>
+          <w:rFonts w:ascii="Times New Roman" w:hAnsi="Times New Roman" w:cs="Times New Roman"/>
+        </w:rPr>
+        <w:t>. The naming convention that was used for this entire project was Camel Case.</w:t>
+      </w:r>
+    </w:p>
+    <w:p>
+      <w:pPr>
+        <w:pStyle w:val="Heading3"/>
+        <w:spacing w:line="480" w:lineRule="auto"/>
+        <w:rPr>
+          <w:rFonts w:ascii="Times New Roman" w:hAnsi="Times New Roman" w:cs="Times New Roman"/>
+          <w:color w:val="000000" w:themeColor="text1"/>
+        </w:rPr>
+      </w:pPr>
+      <w:r>
+        <w:rPr>
+          <w:rFonts w:ascii="Times New Roman" w:hAnsi="Times New Roman" w:cs="Times New Roman"/>
+          <w:color w:val="000000" w:themeColor="text1"/>
+        </w:rPr>
+        <w:t>Language Breakdown</w:t>
+      </w:r>
+    </w:p>
+    <w:p>
+      <w:pPr>
+        <w:spacing w:line="480" w:lineRule="auto"/>
+        <w:ind w:firstLine="720"/>
+        <w:rPr>
+          <w:rFonts w:ascii="Times New Roman" w:hAnsi="Times New Roman" w:cs="Times New Roman"/>
+        </w:rPr>
+      </w:pPr>
+      <w:r>
+        <w:rPr>
+          <w:rFonts w:ascii="Times New Roman" w:hAnsi="Times New Roman" w:cs="Times New Roman"/>
+        </w:rPr>
         <w:t>The language breakdown of the repository can be seen below.</w:t>
       </w:r>
     </w:p>
@@ -2645,12 +2907,13 @@
     <w:p>
       <w:pPr>
         <w:pStyle w:val="Heading3"/>
+        <w:spacing w:line="480" w:lineRule="auto"/>
         <w:rPr>
           <w:rFonts w:ascii="Times New Roman" w:hAnsi="Times New Roman" w:cs="Times New Roman"/>
           <w:color w:val="000000" w:themeColor="text1"/>
         </w:rPr>
       </w:pPr>
-      <w:bookmarkStart w:id="29" w:name="_Toc196668885"/>
+      <w:bookmarkStart w:id="30" w:name="_Toc196673255"/>
       <w:r>
         <w:rPr>
           <w:rFonts w:ascii="Times New Roman" w:hAnsi="Times New Roman" w:cs="Times New Roman"/>
@@ -2665,7 +2928,7 @@
         </w:rPr>
         <w:t xml:space="preserve"> Times</w:t>
       </w:r>
-      <w:bookmarkEnd w:id="29"/>
+      <w:bookmarkEnd w:id="30"/>
     </w:p>
     <w:p>
       <w:pPr>
@@ -2685,18 +2948,31 @@
     <w:p>
       <w:pPr>
         <w:spacing w:line="480" w:lineRule="auto"/>
-      </w:pPr>
-      <w:r>
+        <w:rPr>
+          <w:rFonts w:ascii="Times New Roman" w:hAnsi="Times New Roman" w:cs="Times New Roman"/>
+        </w:rPr>
+      </w:pPr>
+      <w:r>
+        <w:rPr>
+          <w:rFonts w:ascii="Times New Roman" w:hAnsi="Times New Roman" w:cs="Times New Roman"/>
+        </w:rPr>
         <w:fldChar w:fldCharType="begin"/>
       </w:r>
       <w:r>
+        <w:rPr>
+          <w:rFonts w:ascii="Times New Roman" w:hAnsi="Times New Roman" w:cs="Times New Roman"/>
+        </w:rPr>
         <w:instrText xml:space="preserve"> INCLUDEPICTURE "https://cdn.discordapp.com/attachments/1334213812718665895/1366151604293730335/image.png?ex=680fe754&amp;is=680e95d4&amp;hm=6eb0ac789d181fc488a09db921f704e3ca347eb14f499d3943ea73e192d4ac05" \* MERGEFORMATINET </w:instrText>
       </w:r>
       <w:r>
+        <w:rPr>
+          <w:rFonts w:ascii="Times New Roman" w:hAnsi="Times New Roman" w:cs="Times New Roman"/>
+        </w:rPr>
         <w:fldChar w:fldCharType="separate"/>
       </w:r>
       <w:r>
         <w:rPr>
+          <w:rFonts w:ascii="Times New Roman" w:hAnsi="Times New Roman" w:cs="Times New Roman"/>
           <w:noProof/>
         </w:rPr>
         <w:drawing>
@@ -2749,6 +3025,9 @@
         </w:drawing>
       </w:r>
       <w:r>
+        <w:rPr>
+          <w:rFonts w:ascii="Times New Roman" w:hAnsi="Times New Roman" w:cs="Times New Roman"/>
+        </w:rPr>
         <w:fldChar w:fldCharType="end"/>
       </w:r>
     </w:p>
@@ -2764,19 +3043,7 @@
         <w:rPr>
           <w:rFonts w:ascii="Times New Roman" w:hAnsi="Times New Roman" w:cs="Times New Roman"/>
         </w:rPr>
-        <w:t xml:space="preserve">If you would like a detailed </w:t>
-      </w:r>
-      <w:r>
-        <w:rPr>
-          <w:rFonts w:ascii="Times New Roman" w:hAnsi="Times New Roman" w:cs="Times New Roman"/>
-        </w:rPr>
-        <w:t>output</w:t>
-      </w:r>
-      <w:r>
-        <w:rPr>
-          <w:rFonts w:ascii="Times New Roman" w:hAnsi="Times New Roman" w:cs="Times New Roman"/>
-        </w:rPr>
-        <w:t xml:space="preserve"> of </w:t>
+        <w:t xml:space="preserve">If you would like a detailed output of </w:t>
       </w:r>
       <w:proofErr w:type="gramStart"/>
       <w:r>
@@ -2790,13 +3057,7 @@
         <w:rPr>
           <w:rFonts w:ascii="Times New Roman" w:hAnsi="Times New Roman" w:cs="Times New Roman"/>
         </w:rPr>
-        <w:t xml:space="preserve"> the tests run from this website</w:t>
-      </w:r>
-      <w:r>
-        <w:rPr>
-          <w:rFonts w:ascii="Times New Roman" w:hAnsi="Times New Roman" w:cs="Times New Roman"/>
-        </w:rPr>
-        <w:t>, it can be found in the public repository</w:t>
+        <w:t xml:space="preserve"> the tests run from this website, it can be found in the public repository</w:t>
       </w:r>
       <w:r>
         <w:rPr>
@@ -2810,21 +3071,7 @@
             <w:rStyle w:val="Hyperlink"/>
             <w:rFonts w:ascii="Times New Roman" w:hAnsi="Times New Roman" w:cs="Times New Roman"/>
           </w:rPr>
-          <w:t>he</w:t>
-        </w:r>
-        <w:r>
-          <w:rPr>
-            <w:rStyle w:val="Hyperlink"/>
-            <w:rFonts w:ascii="Times New Roman" w:hAnsi="Times New Roman" w:cs="Times New Roman"/>
-          </w:rPr>
-          <w:t>r</w:t>
-        </w:r>
-        <w:r>
-          <w:rPr>
-            <w:rStyle w:val="Hyperlink"/>
-            <w:rFonts w:ascii="Times New Roman" w:hAnsi="Times New Roman" w:cs="Times New Roman"/>
-          </w:rPr>
-          <w:t>e</w:t>
+          <w:t>here</w:t>
         </w:r>
       </w:hyperlink>
       <w:r>
@@ -2836,50 +3083,15 @@
     </w:p>
     <w:p>
       <w:pPr>
-        <w:spacing w:line="480" w:lineRule="auto"/>
-        <w:ind w:firstLine="720"/>
-        <w:rPr>
-          <w:rFonts w:ascii="Times New Roman" w:hAnsi="Times New Roman" w:cs="Times New Roman"/>
-        </w:rPr>
-      </w:pPr>
-    </w:p>
-    <w:p>
-      <w:pPr>
-        <w:spacing w:line="480" w:lineRule="auto"/>
-        <w:ind w:firstLine="720"/>
-        <w:rPr>
-          <w:rFonts w:ascii="Times New Roman" w:hAnsi="Times New Roman" w:cs="Times New Roman"/>
-        </w:rPr>
-      </w:pPr>
-    </w:p>
-    <w:p>
-      <w:pPr>
-        <w:spacing w:line="480" w:lineRule="auto"/>
-        <w:ind w:firstLine="720"/>
-        <w:rPr>
-          <w:rFonts w:ascii="Times New Roman" w:hAnsi="Times New Roman" w:cs="Times New Roman"/>
-        </w:rPr>
-      </w:pPr>
-    </w:p>
-    <w:p>
-      <w:pPr>
-        <w:spacing w:line="480" w:lineRule="auto"/>
-        <w:ind w:firstLine="720"/>
-        <w:rPr>
-          <w:rFonts w:ascii="Times New Roman" w:hAnsi="Times New Roman" w:cs="Times New Roman"/>
-        </w:rPr>
-      </w:pPr>
-    </w:p>
-    <w:p>
-      <w:pPr>
         <w:pStyle w:val="Heading2"/>
+        <w:spacing w:line="480" w:lineRule="auto"/>
         <w:jc w:val="center"/>
         <w:rPr>
           <w:rFonts w:ascii="Times New Roman" w:hAnsi="Times New Roman" w:cs="Times New Roman"/>
           <w:color w:val="000000" w:themeColor="text1"/>
         </w:rPr>
       </w:pPr>
-      <w:bookmarkStart w:id="30" w:name="_Toc196668886"/>
+      <w:bookmarkStart w:id="31" w:name="_Toc196673256"/>
       <w:r>
         <w:rPr>
           <w:rFonts w:ascii="Times New Roman" w:hAnsi="Times New Roman" w:cs="Times New Roman"/>
@@ -2888,22 +3100,20 @@
         <w:lastRenderedPageBreak/>
         <w:t>Conclusion</w:t>
       </w:r>
-      <w:bookmarkEnd w:id="30"/>
-    </w:p>
-    <w:p>
-      <w:pPr>
-        <w:spacing w:line="480" w:lineRule="auto"/>
-        <w:rPr>
-          <w:rFonts w:ascii="Times New Roman" w:hAnsi="Times New Roman" w:cs="Times New Roman"/>
-        </w:rPr>
-      </w:pPr>
-      <w:r>
+      <w:bookmarkEnd w:id="31"/>
+    </w:p>
+    <w:p>
+      <w:pPr>
+        <w:spacing w:line="480" w:lineRule="auto"/>
+        <w:rPr>
+          <w:rFonts w:ascii="Times New Roman" w:hAnsi="Times New Roman" w:cs="Times New Roman"/>
+        </w:rPr>
+      </w:pPr>
+      <w:r>
+        <w:rPr>
+          <w:rFonts w:ascii="Times New Roman" w:hAnsi="Times New Roman" w:cs="Times New Roman"/>
+        </w:rPr>
         <w:tab/>
-      </w:r>
-      <w:r>
-        <w:rPr>
-          <w:rFonts w:ascii="Times New Roman" w:hAnsi="Times New Roman" w:cs="Times New Roman"/>
-        </w:rPr>
         <w:t>Overall, this project served as an important</w:t>
       </w:r>
       <w:r>
@@ -2924,7 +3134,45 @@
         <w:rPr>
           <w:rFonts w:ascii="Times New Roman" w:hAnsi="Times New Roman" w:cs="Times New Roman"/>
         </w:rPr>
-        <w:t xml:space="preserve"> the members involved. This was every member’s first time working on a big collaborative GitHub project on a strict deadline, and many good life lessons were learned along the way. While lofty goals were set, many things were modified and adjusted, attributed mostly to life circumstances and a finite timeline. Nevertheless, the project was successfully completed, with stretch goals in mind for future project development.</w:t>
+        <w:t xml:space="preserve"> the members involved. This was every member’s first time working on a big collaborative GitHub project on a strict deadline, and many good life lessons were learned along the way. While lofty goals were set, many things were modified and adjusted, attributed mostly to life circumstances and a finite timeline. Nevertheless, </w:t>
+      </w:r>
+      <w:proofErr w:type="gramStart"/>
+      <w:r>
+        <w:rPr>
+          <w:rFonts w:ascii="Times New Roman" w:hAnsi="Times New Roman" w:cs="Times New Roman"/>
+        </w:rPr>
+        <w:t>the</w:t>
+      </w:r>
+      <w:r>
+        <w:rPr>
+          <w:rFonts w:ascii="Times New Roman" w:hAnsi="Times New Roman" w:cs="Times New Roman"/>
+        </w:rPr>
+        <w:t xml:space="preserve"> majority of</w:t>
+      </w:r>
+      <w:proofErr w:type="gramEnd"/>
+      <w:r>
+        <w:rPr>
+          <w:rFonts w:ascii="Times New Roman" w:hAnsi="Times New Roman" w:cs="Times New Roman"/>
+        </w:rPr>
+        <w:t xml:space="preserve"> this project was completed</w:t>
+      </w:r>
+      <w:r>
+        <w:rPr>
+          <w:rFonts w:ascii="Times New Roman" w:hAnsi="Times New Roman" w:cs="Times New Roman"/>
+        </w:rPr>
+        <w:t>,</w:t>
+      </w:r>
+      <w:r>
+        <w:rPr>
+          <w:rFonts w:ascii="Times New Roman" w:hAnsi="Times New Roman" w:cs="Times New Roman"/>
+        </w:rPr>
+        <w:t xml:space="preserve"> with only a few non-functional requirements not being achieved. We also have</w:t>
+      </w:r>
+      <w:r>
+        <w:rPr>
+          <w:rFonts w:ascii="Times New Roman" w:hAnsi="Times New Roman" w:cs="Times New Roman"/>
+        </w:rPr>
+        <w:t xml:space="preserve"> stretch goals in mind for future project development.</w:t>
       </w:r>
       <w:r>
         <w:rPr>

</xml_diff>